<commit_message>
Adds updated resume files
</commit_message>
<xml_diff>
--- a/src/resume/resume.docx
+++ b/src/resume/resume.docx
@@ -7,7 +7,7 @@
         <w:pStyle w:val="Default"/>
         <w:jc w:val="center"/>
         <w:rPr>
-          <w:rFonts w:ascii="Arial" w:hAnsi="Arial" w:eastAsia="Arial" w:cs="Arial"/>
+          <w:rFonts w:ascii="Calibri" w:hAnsi="Calibri" w:eastAsia="Calibri" w:cs="Calibri"/>
           <w:b w:val="1"/>
           <w:bCs w:val="1"/>
           <w:color w:val="auto"/>
@@ -17,7 +17,7 @@
       </w:pPr>
       <w:r>
         <w:rPr>
-          <w:rFonts w:ascii="Arial" w:hAnsi="Arial" w:eastAsia="Arial" w:cs="Arial"/>
+          <w:rFonts w:ascii="Calibri" w:hAnsi="Calibri" w:eastAsia="Calibri" w:cs="Calibri"/>
           <w:b w:val="1"/>
           <w:bCs w:val="1"/>
           <w:color w:val="auto"/>
@@ -30,18 +30,19 @@
     <w:p>
       <w:pPr>
         <w:pStyle w:val="Default"/>
+        <w:ind/>
         <w:jc w:val="left"/>
         <w:rPr>
-          <w:rFonts w:ascii="Arial" w:hAnsi="Arial" w:eastAsia="Arial" w:cs="Arial"/>
-          <w:sz w:val="22"/>
-          <w:szCs w:val="22"/>
-        </w:rPr>
-      </w:pPr>
-      <w:hyperlink r:id="R4cfa00943fd946aa">
+          <w:rFonts w:ascii="Calibri" w:hAnsi="Calibri" w:eastAsia="Calibri" w:cs="Calibri"/>
+          <w:sz w:val="22"/>
+          <w:szCs w:val="22"/>
+        </w:rPr>
+      </w:pPr>
+      <w:hyperlink r:id="Rc36a7aa116624ff0">
         <w:r>
           <w:rPr>
             <w:rStyle w:val="Hyperlink"/>
-            <w:rFonts w:ascii="Arial" w:hAnsi="Arial" w:eastAsia="Arial" w:cs="Arial"/>
+            <w:rFonts w:ascii="Calibri" w:hAnsi="Calibri" w:eastAsia="Calibri" w:cs="Calibri"/>
             <w:sz w:val="22"/>
             <w:szCs w:val="22"/>
           </w:rPr>
@@ -65,7 +66,7 @@
       </w:r>
       <w:r>
         <w:rPr>
-          <w:rFonts w:ascii="Arial" w:hAnsi="Arial" w:eastAsia="Arial" w:cs="Arial"/>
+          <w:rFonts w:ascii="Calibri" w:hAnsi="Calibri" w:eastAsia="Calibri" w:cs="Calibri"/>
           <w:sz w:val="22"/>
           <w:szCs w:val="22"/>
         </w:rPr>
@@ -85,11 +86,11 @@
       </w:r>
       <w:r>
         <w:rPr>
-          <w:rFonts w:ascii="Arial" w:hAnsi="Arial" w:eastAsia="Arial" w:cs="Arial"/>
-          <w:sz w:val="22"/>
-          <w:szCs w:val="22"/>
-        </w:rPr>
-        <w:t xml:space="preserve"> Roseville, CA 95661</w:t>
+          <w:rFonts w:ascii="Calibri" w:hAnsi="Calibri" w:eastAsia="Calibri" w:cs="Calibri"/>
+          <w:sz w:val="22"/>
+          <w:szCs w:val="22"/>
+        </w:rPr>
+        <w:t xml:space="preserve">             (916)-899-4314</w:t>
       </w:r>
     </w:p>
     <w:p>
@@ -97,18 +98,18 @@
         <w:pStyle w:val="Default"/>
         <w:jc w:val="left"/>
         <w:rPr>
-          <w:rFonts w:ascii="Arial" w:hAnsi="Arial" w:eastAsia="Arial" w:cs="Arial"/>
-          <w:sz w:val="22"/>
-          <w:szCs w:val="22"/>
-        </w:rPr>
-      </w:pPr>
-      <w:r>
-        <w:rPr>
-          <w:rFonts w:ascii="Arial" w:hAnsi="Arial" w:eastAsia="Arial" w:cs="Arial"/>
-          <w:sz w:val="22"/>
-          <w:szCs w:val="22"/>
-        </w:rPr>
-        <w:t>(916)-899-4314</w:t>
+          <w:rFonts w:ascii="Calibri" w:hAnsi="Calibri" w:eastAsia="Calibri" w:cs="Calibri"/>
+          <w:sz w:val="22"/>
+          <w:szCs w:val="22"/>
+        </w:rPr>
+      </w:pPr>
+      <w:r>
+        <w:rPr>
+          <w:rFonts w:ascii="Calibri" w:hAnsi="Calibri" w:eastAsia="Calibri" w:cs="Calibri"/>
+          <w:sz w:val="22"/>
+          <w:szCs w:val="22"/>
+        </w:rPr>
+        <w:t xml:space="preserve">2416 Valley Forge Way </w:t>
       </w:r>
       <w:r>
         <w:tab/>
@@ -135,27 +136,20 @@
         <w:tab/>
       </w:r>
       <w:r>
-        <w:tab/>
-      </w:r>
-      <w:r>
-        <w:tab/>
-      </w:r>
-      <w:r>
-        <w:rPr>
-          <w:rFonts w:ascii="Arial" w:hAnsi="Arial" w:eastAsia="Arial" w:cs="Arial"/>
-          <w:sz w:val="22"/>
-          <w:szCs w:val="22"/>
-        </w:rPr>
-        <w:t xml:space="preserve">       </w:t>
+        <w:rPr>
+          <w:rFonts w:ascii="Calibri" w:hAnsi="Calibri" w:eastAsia="Calibri" w:cs="Calibri"/>
+          <w:sz w:val="22"/>
+          <w:szCs w:val="22"/>
+        </w:rPr>
+        <w:t xml:space="preserve">                                   Roseville, CA 95661</w:t>
       </w:r>
     </w:p>
     <w:p>
       <w:pPr>
         <w:pStyle w:val="Default"/>
-        <w:ind w:firstLine="0"/>
         <w:jc w:val="left"/>
         <w:rPr>
-          <w:rFonts w:ascii="Arial" w:hAnsi="Arial" w:eastAsia="Arial" w:cs="Arial"/>
+          <w:rFonts w:ascii="Calibri" w:hAnsi="Calibri" w:eastAsia="Calibri" w:cs="Calibri"/>
           <w:sz w:val="22"/>
           <w:szCs w:val="22"/>
         </w:rPr>
@@ -166,7 +160,7 @@
         <w:pStyle w:val="Default"/>
         <w:spacing w:line="252" w:lineRule="auto"/>
         <w:rPr>
-          <w:rFonts w:ascii="Arial" w:hAnsi="Arial" w:eastAsia="Arial" w:cs="Arial"/>
+          <w:rFonts w:ascii="Calibri" w:hAnsi="Calibri" w:eastAsia="Calibri" w:cs="Calibri"/>
           <w:b w:val="1"/>
           <w:bCs w:val="1"/>
           <w:color w:val="auto"/>
@@ -176,7 +170,7 @@
       </w:pPr>
       <w:r>
         <w:rPr>
-          <w:rFonts w:ascii="Arial" w:hAnsi="Arial" w:eastAsia="Arial" w:cs="Arial"/>
+          <w:rFonts w:ascii="Calibri" w:hAnsi="Calibri" w:eastAsia="Calibri" w:cs="Calibri"/>
           <w:b w:val="1"/>
           <w:bCs w:val="1"/>
           <w:color w:val="auto"/>
@@ -192,7 +186,7 @@
         <w:pStyle w:val="Default"/>
         <w:spacing w:line="276" w:lineRule="auto"/>
         <w:rPr>
-          <w:rFonts w:ascii="Arial" w:hAnsi="Arial" w:eastAsia="Arial" w:cs="Arial"/>
+          <w:rFonts w:ascii="Calibri" w:hAnsi="Calibri" w:eastAsia="Calibri" w:cs="Calibri"/>
           <w:b w:val="1"/>
           <w:bCs w:val="1"/>
           <w:color w:val="auto"/>
@@ -202,7 +196,7 @@
       </w:pPr>
       <w:r>
         <w:rPr>
-          <w:rFonts w:ascii="Arial" w:hAnsi="Arial" w:eastAsia="Arial" w:cs="Arial"/>
+          <w:rFonts w:ascii="Calibri" w:hAnsi="Calibri" w:eastAsia="Calibri" w:cs="Calibri"/>
           <w:b w:val="1"/>
           <w:bCs w:val="1"/>
           <w:color w:val="auto"/>
@@ -225,7 +219,7 @@
       </w:r>
       <w:r>
         <w:rPr>
-          <w:rFonts w:ascii="Arial" w:hAnsi="Arial" w:eastAsia="Arial" w:cs="Arial"/>
+          <w:rFonts w:ascii="Calibri" w:hAnsi="Calibri" w:eastAsia="Calibri" w:cs="Calibri"/>
           <w:b w:val="1"/>
           <w:bCs w:val="1"/>
           <w:color w:val="auto"/>
@@ -239,14 +233,14 @@
       </w:r>
       <w:r>
         <w:rPr>
-          <w:rFonts w:ascii="Arial" w:hAnsi="Arial" w:eastAsia="Arial" w:cs="Arial"/>
+          <w:rFonts w:ascii="Calibri" w:hAnsi="Calibri" w:eastAsia="Calibri" w:cs="Calibri"/>
           <w:b w:val="1"/>
           <w:bCs w:val="1"/>
           <w:color w:val="auto"/>
           <w:sz w:val="22"/>
           <w:szCs w:val="22"/>
         </w:rPr>
-        <w:t xml:space="preserve">                                  Jan 2018 – May 2020</w:t>
+        <w:t xml:space="preserve">                                               Jan 2018 – May 2020</w:t>
       </w:r>
     </w:p>
     <w:p>
@@ -267,7 +261,7 @@
       </w:pPr>
       <w:r>
         <w:rPr>
-          <w:rFonts w:ascii="Arial" w:hAnsi="Arial" w:eastAsia="Arial" w:cs="Arial"/>
+          <w:rFonts w:ascii="Calibri" w:hAnsi="Calibri" w:eastAsia="Calibri" w:cs="Calibri"/>
           <w:i w:val="0"/>
           <w:iCs w:val="0"/>
           <w:color w:val="auto"/>
@@ -293,14 +287,14 @@
       </w:r>
       <w:r>
         <w:rPr>
-          <w:rFonts w:ascii="Arial" w:hAnsi="Arial" w:eastAsia="Arial" w:cs="Arial"/>
+          <w:rFonts w:ascii="Calibri" w:hAnsi="Calibri" w:eastAsia="Calibri" w:cs="Calibri"/>
           <w:i w:val="0"/>
           <w:iCs w:val="0"/>
           <w:color w:val="auto"/>
           <w:sz w:val="22"/>
           <w:szCs w:val="22"/>
         </w:rPr>
-        <w:t xml:space="preserve">     GPA: 3.57</w:t>
+        <w:t xml:space="preserve">                        GPA: 3.57</w:t>
       </w:r>
     </w:p>
     <w:p>
@@ -319,7 +313,7 @@
       </w:pPr>
       <w:r>
         <w:rPr>
-          <w:rFonts w:ascii="Arial" w:hAnsi="Arial" w:eastAsia="Arial" w:cs="Arial"/>
+          <w:rFonts w:ascii="Calibri" w:hAnsi="Calibri" w:eastAsia="Calibri" w:cs="Calibri"/>
           <w:color w:val="auto"/>
           <w:sz w:val="22"/>
           <w:szCs w:val="22"/>
@@ -332,7 +326,7 @@
         <w:pStyle w:val="Default"/>
         <w:spacing w:line="276" w:lineRule="auto"/>
         <w:rPr>
-          <w:rFonts w:ascii="Arial" w:hAnsi="Arial" w:eastAsia="Arial" w:cs="Arial"/>
+          <w:rFonts w:ascii="Calibri" w:hAnsi="Calibri" w:eastAsia="Calibri" w:cs="Calibri"/>
           <w:color w:val="auto"/>
           <w:sz w:val="13"/>
           <w:szCs w:val="13"/>
@@ -344,7 +338,7 @@
         <w:pStyle w:val="Default"/>
         <w:spacing w:line="276" w:lineRule="auto"/>
         <w:rPr>
-          <w:rFonts w:ascii="Arial" w:hAnsi="Arial" w:eastAsia="Arial" w:cs="Arial"/>
+          <w:rFonts w:ascii="Calibri" w:hAnsi="Calibri" w:eastAsia="Calibri" w:cs="Calibri"/>
           <w:b w:val="1"/>
           <w:bCs w:val="1"/>
           <w:color w:val="auto"/>
@@ -355,7 +349,7 @@
       </w:pPr>
       <w:r>
         <w:rPr>
-          <w:rFonts w:ascii="Arial" w:hAnsi="Arial" w:eastAsia="Arial" w:cs="Arial"/>
+          <w:rFonts w:ascii="Calibri" w:hAnsi="Calibri" w:eastAsia="Calibri" w:cs="Calibri"/>
           <w:b w:val="1"/>
           <w:bCs w:val="1"/>
           <w:color w:val="auto"/>
@@ -382,7 +376,7 @@
       </w:pPr>
       <w:r>
         <w:rPr>
-          <w:rFonts w:ascii="Arial" w:hAnsi="Arial" w:eastAsia="Arial" w:cs="Arial"/>
+          <w:rFonts w:ascii="Calibri" w:hAnsi="Calibri" w:eastAsia="Calibri" w:cs="Calibri"/>
           <w:b w:val="1"/>
           <w:bCs w:val="1"/>
           <w:color w:val="auto"/>
@@ -393,47 +387,45 @@
       </w:r>
       <w:r>
         <w:rPr>
-          <w:rFonts w:ascii="Arial" w:hAnsi="Arial" w:eastAsia="Arial" w:cs="Arial"/>
+          <w:rFonts w:ascii="Calibri" w:hAnsi="Calibri" w:eastAsia="Calibri" w:cs="Calibri"/>
           <w:color w:val="auto"/>
           <w:sz w:val="22"/>
           <w:szCs w:val="22"/>
         </w:rPr>
         <w:t xml:space="preserve"> JavaScript, Python, C++, Java, HTML, CSS, Node.</w:t>
       </w:r>
+      <w:r>
+        <w:rPr>
+          <w:rFonts w:ascii="Calibri" w:hAnsi="Calibri" w:eastAsia="Calibri" w:cs="Calibri"/>
+          <w:color w:val="auto"/>
+          <w:sz w:val="22"/>
+          <w:szCs w:val="22"/>
+        </w:rPr>
+        <w:t>js</w:t>
+      </w:r>
+      <w:r>
+        <w:rPr>
+          <w:rFonts w:ascii="Calibri" w:hAnsi="Calibri" w:eastAsia="Calibri" w:cs="Calibri"/>
+          <w:color w:val="auto"/>
+          <w:sz w:val="22"/>
+          <w:szCs w:val="22"/>
+        </w:rPr>
+        <w:t xml:space="preserve">, React, SQL, </w:t>
+      </w:r>
       <w:proofErr w:type="spellStart"/>
       <w:r>
         <w:rPr>
-          <w:rFonts w:ascii="Arial" w:hAnsi="Arial" w:eastAsia="Arial" w:cs="Arial"/>
-          <w:color w:val="auto"/>
-          <w:sz w:val="22"/>
-          <w:szCs w:val="22"/>
-        </w:rPr>
-        <w:t>js</w:t>
+          <w:rFonts w:ascii="Calibri" w:hAnsi="Calibri" w:eastAsia="Calibri" w:cs="Calibri"/>
+          <w:color w:val="auto"/>
+          <w:sz w:val="22"/>
+          <w:szCs w:val="22"/>
+        </w:rPr>
+        <w:t>Eleventy</w:t>
       </w:r>
       <w:proofErr w:type="spellEnd"/>
       <w:r>
         <w:rPr>
-          <w:rFonts w:ascii="Arial" w:hAnsi="Arial" w:eastAsia="Arial" w:cs="Arial"/>
-          <w:color w:val="auto"/>
-          <w:sz w:val="22"/>
-          <w:szCs w:val="22"/>
-        </w:rPr>
-        <w:t xml:space="preserve">, React, SQL, </w:t>
-      </w:r>
-      <w:proofErr w:type="spellStart"/>
-      <w:r>
-        <w:rPr>
-          <w:rFonts w:ascii="Arial" w:hAnsi="Arial" w:eastAsia="Arial" w:cs="Arial"/>
-          <w:color w:val="auto"/>
-          <w:sz w:val="22"/>
-          <w:szCs w:val="22"/>
-        </w:rPr>
-        <w:t>Eleventy</w:t>
-      </w:r>
-      <w:proofErr w:type="spellEnd"/>
-      <w:r>
-        <w:rPr>
-          <w:rFonts w:ascii="Arial" w:hAnsi="Arial" w:eastAsia="Arial" w:cs="Arial"/>
+          <w:rFonts w:ascii="Calibri" w:hAnsi="Calibri" w:eastAsia="Calibri" w:cs="Calibri"/>
           <w:color w:val="auto"/>
           <w:sz w:val="22"/>
           <w:szCs w:val="22"/>
@@ -457,7 +449,7 @@
       </w:pPr>
       <w:r>
         <w:rPr>
-          <w:rFonts w:ascii="Arial" w:hAnsi="Arial" w:eastAsia="Arial" w:cs="Arial"/>
+          <w:rFonts w:ascii="Calibri" w:hAnsi="Calibri" w:eastAsia="Calibri" w:cs="Calibri"/>
           <w:b w:val="1"/>
           <w:bCs w:val="1"/>
           <w:color w:val="auto"/>
@@ -468,7 +460,7 @@
       </w:r>
       <w:r>
         <w:rPr>
-          <w:rFonts w:ascii="Arial" w:hAnsi="Arial" w:eastAsia="Arial" w:cs="Arial"/>
+          <w:rFonts w:ascii="Calibri" w:hAnsi="Calibri" w:eastAsia="Calibri" w:cs="Calibri"/>
           <w:color w:val="auto"/>
           <w:sz w:val="22"/>
           <w:szCs w:val="22"/>
@@ -481,7 +473,7 @@
         <w:pStyle w:val="Default"/>
         <w:spacing w:after="3" w:line="252" w:lineRule="auto"/>
         <w:rPr>
-          <w:rFonts w:ascii="Arial" w:hAnsi="Arial" w:eastAsia="Arial" w:cs="Arial"/>
+          <w:rFonts w:ascii="Calibri" w:hAnsi="Calibri" w:eastAsia="Calibri" w:cs="Calibri"/>
           <w:color w:val="auto"/>
         </w:rPr>
       </w:pPr>
@@ -491,7 +483,7 @@
         <w:pStyle w:val="Default"/>
         <w:spacing w:line="252" w:lineRule="auto"/>
         <w:rPr>
-          <w:rFonts w:ascii="Arial" w:hAnsi="Arial" w:eastAsia="Arial" w:cs="Arial"/>
+          <w:rFonts w:ascii="Calibri" w:hAnsi="Calibri" w:eastAsia="Calibri" w:cs="Calibri"/>
           <w:b w:val="1"/>
           <w:bCs w:val="1"/>
           <w:color w:val="auto"/>
@@ -502,7 +494,7 @@
       </w:pPr>
       <w:r>
         <w:rPr>
-          <w:rFonts w:ascii="Arial" w:hAnsi="Arial" w:eastAsia="Arial" w:cs="Arial"/>
+          <w:rFonts w:ascii="Calibri" w:hAnsi="Calibri" w:eastAsia="Calibri" w:cs="Calibri"/>
           <w:b w:val="1"/>
           <w:bCs w:val="1"/>
           <w:color w:val="auto"/>
@@ -518,7 +510,7 @@
         <w:pStyle w:val="Default"/>
         <w:spacing w:line="276" w:lineRule="auto"/>
         <w:rPr>
-          <w:rFonts w:ascii="Arial" w:hAnsi="Arial" w:eastAsia="Arial" w:cs="Arial"/>
+          <w:rFonts w:ascii="Calibri" w:hAnsi="Calibri" w:eastAsia="Calibri" w:cs="Calibri"/>
           <w:b w:val="1"/>
           <w:bCs w:val="1"/>
           <w:color w:val="auto"/>
@@ -526,7 +518,7 @@
       </w:pPr>
       <w:r>
         <w:rPr>
-          <w:rFonts w:ascii="Arial" w:hAnsi="Arial" w:eastAsia="Arial" w:cs="Arial"/>
+          <w:rFonts w:ascii="Calibri" w:hAnsi="Calibri" w:eastAsia="Calibri" w:cs="Calibri"/>
           <w:b w:val="1"/>
           <w:bCs w:val="1"/>
           <w:color w:val="auto"/>
@@ -543,7 +535,7 @@
       </w:r>
       <w:r>
         <w:rPr>
-          <w:rFonts w:ascii="Arial" w:hAnsi="Arial" w:eastAsia="Arial" w:cs="Arial"/>
+          <w:rFonts w:ascii="Calibri" w:hAnsi="Calibri" w:eastAsia="Calibri" w:cs="Calibri"/>
           <w:b w:val="1"/>
           <w:bCs w:val="1"/>
           <w:color w:val="auto"/>
@@ -557,14 +549,28 @@
       </w:r>
       <w:r>
         <w:rPr>
-          <w:rFonts w:ascii="Arial" w:hAnsi="Arial" w:eastAsia="Arial" w:cs="Arial"/>
+          <w:rFonts w:ascii="Calibri" w:hAnsi="Calibri" w:eastAsia="Calibri" w:cs="Calibri"/>
           <w:b w:val="1"/>
           <w:bCs w:val="1"/>
           <w:color w:val="auto"/>
           <w:sz w:val="22"/>
           <w:szCs w:val="22"/>
         </w:rPr>
-        <w:t xml:space="preserve">             Jan 2021 – Present</w:t>
+        <w:t xml:space="preserve">             </w:t>
+      </w:r>
+      <w:r>
+        <w:tab/>
+      </w:r>
+      <w:r>
+        <w:rPr>
+          <w:rFonts w:ascii="Calibri" w:hAnsi="Calibri" w:eastAsia="Calibri" w:cs="Calibri"/>
+          <w:b w:val="1"/>
+          <w:bCs w:val="1"/>
+          <w:color w:val="auto"/>
+          <w:sz w:val="22"/>
+          <w:szCs w:val="22"/>
+        </w:rPr>
+        <w:t xml:space="preserve">                     Jan 2021 – Present</w:t>
       </w:r>
     </w:p>
     <w:p>
@@ -585,12 +591,12 @@
       </w:pPr>
       <w:r>
         <w:rPr>
-          <w:rFonts w:ascii="Arial" w:hAnsi="Arial" w:eastAsia="Arial" w:cs="Arial"/>
-          <w:color w:val="auto"/>
-          <w:sz w:val="22"/>
-          <w:szCs w:val="22"/>
-        </w:rPr>
-        <w:t>Developed APIs in Python using the Django framework.</w:t>
+          <w:rFonts w:ascii="Calibri" w:hAnsi="Calibri" w:eastAsia="Calibri" w:cs="Calibri"/>
+          <w:color w:val="auto"/>
+          <w:sz w:val="22"/>
+          <w:szCs w:val="22"/>
+        </w:rPr>
+        <w:t>Developed APIs and helper functions in Python using the Django framework.</w:t>
       </w:r>
     </w:p>
     <w:p>
@@ -611,7 +617,7 @@
       </w:pPr>
       <w:r>
         <w:rPr>
-          <w:rFonts w:ascii="Arial" w:hAnsi="Arial" w:eastAsia="Arial" w:cs="Arial"/>
+          <w:rFonts w:ascii="Calibri" w:hAnsi="Calibri" w:eastAsia="Calibri" w:cs="Calibri"/>
           <w:color w:val="auto"/>
           <w:sz w:val="22"/>
           <w:szCs w:val="22"/>
@@ -624,7 +630,7 @@
         <w:pStyle w:val="Default"/>
         <w:spacing w:line="276" w:lineRule="auto"/>
         <w:rPr>
-          <w:rFonts w:ascii="Arial" w:hAnsi="Arial" w:eastAsia="Arial" w:cs="Arial"/>
+          <w:rFonts w:ascii="Calibri" w:hAnsi="Calibri" w:eastAsia="Calibri" w:cs="Calibri"/>
           <w:b w:val="1"/>
           <w:bCs w:val="1"/>
           <w:color w:val="auto"/>
@@ -634,7 +640,7 @@
       </w:pPr>
       <w:r>
         <w:rPr>
-          <w:rFonts w:ascii="Arial" w:hAnsi="Arial" w:eastAsia="Arial" w:cs="Arial"/>
+          <w:rFonts w:ascii="Calibri" w:hAnsi="Calibri" w:eastAsia="Calibri" w:cs="Calibri"/>
           <w:b w:val="1"/>
           <w:bCs w:val="1"/>
           <w:color w:val="auto"/>
@@ -657,14 +663,14 @@
       </w:r>
       <w:r>
         <w:rPr>
-          <w:rFonts w:ascii="Arial" w:hAnsi="Arial" w:eastAsia="Arial" w:cs="Arial"/>
+          <w:rFonts w:ascii="Calibri" w:hAnsi="Calibri" w:eastAsia="Calibri" w:cs="Calibri"/>
           <w:b w:val="1"/>
           <w:bCs w:val="1"/>
           <w:color w:val="auto"/>
           <w:sz w:val="22"/>
           <w:szCs w:val="22"/>
         </w:rPr>
-        <w:t xml:space="preserve">         June 2019 – Dec 2019</w:t>
+        <w:t xml:space="preserve">                               June 2019 – Dec 2019</w:t>
       </w:r>
     </w:p>
     <w:p>
@@ -685,7 +691,7 @@
       </w:pPr>
       <w:r>
         <w:rPr>
-          <w:rFonts w:ascii="Arial" w:hAnsi="Arial" w:eastAsia="Arial" w:cs="Arial"/>
+          <w:rFonts w:ascii="Calibri" w:hAnsi="Calibri" w:eastAsia="Calibri" w:cs="Calibri"/>
           <w:color w:val="auto"/>
           <w:sz w:val="22"/>
           <w:szCs w:val="22"/>
@@ -711,7 +717,7 @@
       </w:pPr>
       <w:r>
         <w:rPr>
-          <w:rFonts w:ascii="Arial" w:hAnsi="Arial" w:eastAsia="Arial" w:cs="Arial"/>
+          <w:rFonts w:ascii="Calibri" w:hAnsi="Calibri" w:eastAsia="Calibri" w:cs="Calibri"/>
           <w:color w:val="auto"/>
           <w:sz w:val="22"/>
           <w:szCs w:val="22"/>
@@ -737,12 +743,12 @@
       </w:pPr>
       <w:r>
         <w:rPr>
-          <w:rFonts w:ascii="Arial" w:hAnsi="Arial" w:eastAsia="Arial" w:cs="Arial"/>
-          <w:color w:val="auto"/>
-          <w:sz w:val="22"/>
-          <w:szCs w:val="22"/>
-        </w:rPr>
-        <w:t>Created a research paper using the document preparation system LaTeX.</w:t>
+          <w:rFonts w:ascii="Calibri" w:hAnsi="Calibri" w:eastAsia="Calibri" w:cs="Calibri"/>
+          <w:color w:val="auto"/>
+          <w:sz w:val="22"/>
+          <w:szCs w:val="22"/>
+        </w:rPr>
+        <w:t>Created an academic paper with our research findings using the document preparation system LaTeX.</w:t>
       </w:r>
     </w:p>
     <w:p>
@@ -750,7 +756,7 @@
         <w:pStyle w:val="Default"/>
         <w:spacing w:line="276" w:lineRule="auto"/>
         <w:rPr>
-          <w:rFonts w:ascii="Arial" w:hAnsi="Arial" w:eastAsia="Arial" w:cs="Arial"/>
+          <w:rFonts w:ascii="Calibri" w:hAnsi="Calibri" w:eastAsia="Calibri" w:cs="Calibri"/>
           <w:b w:val="1"/>
           <w:bCs w:val="1"/>
           <w:color w:val="auto"/>
@@ -760,7 +766,7 @@
       </w:pPr>
       <w:r>
         <w:rPr>
-          <w:rFonts w:ascii="Arial" w:hAnsi="Arial" w:eastAsia="Arial" w:cs="Arial"/>
+          <w:rFonts w:ascii="Calibri" w:hAnsi="Calibri" w:eastAsia="Calibri" w:cs="Calibri"/>
           <w:b w:val="1"/>
           <w:bCs w:val="1"/>
           <w:color w:val="auto"/>
@@ -783,14 +789,14 @@
       </w:r>
       <w:r>
         <w:rPr>
-          <w:rFonts w:ascii="Arial" w:hAnsi="Arial" w:eastAsia="Arial" w:cs="Arial"/>
+          <w:rFonts w:ascii="Calibri" w:hAnsi="Calibri" w:eastAsia="Calibri" w:cs="Calibri"/>
           <w:b w:val="1"/>
           <w:bCs w:val="1"/>
           <w:color w:val="auto"/>
           <w:sz w:val="22"/>
           <w:szCs w:val="22"/>
         </w:rPr>
-        <w:t xml:space="preserve">           Jan 2019 – Dec 2019</w:t>
+        <w:t xml:space="preserve">                                  Jan 2019 – Dec 2019</w:t>
       </w:r>
     </w:p>
     <w:p>
@@ -809,7 +815,7 @@
       </w:pPr>
       <w:r>
         <w:rPr>
-          <w:rFonts w:ascii="Arial" w:hAnsi="Arial" w:eastAsia="Arial" w:cs="Arial"/>
+          <w:rFonts w:ascii="Calibri" w:hAnsi="Calibri" w:eastAsia="Calibri" w:cs="Calibri"/>
           <w:color w:val="auto"/>
           <w:sz w:val="22"/>
           <w:szCs w:val="22"/>
@@ -835,7 +841,7 @@
       </w:pPr>
       <w:r>
         <w:rPr>
-          <w:rFonts w:ascii="Arial" w:hAnsi="Arial" w:eastAsia="Arial" w:cs="Arial"/>
+          <w:rFonts w:ascii="Calibri" w:hAnsi="Calibri" w:eastAsia="Calibri" w:cs="Calibri"/>
           <w:color w:val="auto"/>
           <w:sz w:val="22"/>
           <w:szCs w:val="22"/>
@@ -861,7 +867,7 @@
       </w:pPr>
       <w:r>
         <w:rPr>
-          <w:rFonts w:ascii="Arial" w:hAnsi="Arial" w:eastAsia="Arial" w:cs="Arial"/>
+          <w:rFonts w:ascii="Calibri" w:hAnsi="Calibri" w:eastAsia="Calibri" w:cs="Calibri"/>
           <w:color w:val="auto"/>
           <w:sz w:val="22"/>
           <w:szCs w:val="22"/>
@@ -875,7 +881,7 @@
         <w:spacing w:line="252" w:lineRule="auto"/>
         <w:ind w:left="0"/>
         <w:rPr>
-          <w:rFonts w:ascii="Arial" w:hAnsi="Arial" w:eastAsia="Arial" w:cs="Arial"/>
+          <w:rFonts w:ascii="Calibri" w:hAnsi="Calibri" w:eastAsia="Calibri" w:cs="Calibri"/>
           <w:color w:val="auto"/>
           <w:sz w:val="22"/>
           <w:szCs w:val="22"/>
@@ -887,7 +893,7 @@
         <w:pStyle w:val="Default"/>
         <w:spacing w:line="240" w:lineRule="auto"/>
         <w:rPr>
-          <w:rFonts w:ascii="Arial" w:hAnsi="Arial" w:eastAsia="Arial" w:cs="Arial"/>
+          <w:rFonts w:ascii="Calibri" w:hAnsi="Calibri" w:eastAsia="Calibri" w:cs="Calibri"/>
           <w:b w:val="1"/>
           <w:bCs w:val="1"/>
           <w:color w:val="auto"/>
@@ -898,7 +904,7 @@
       </w:pPr>
       <w:r>
         <w:rPr>
-          <w:rFonts w:ascii="Arial" w:hAnsi="Arial" w:eastAsia="Arial" w:cs="Arial"/>
+          <w:rFonts w:ascii="Calibri" w:hAnsi="Calibri" w:eastAsia="Calibri" w:cs="Calibri"/>
           <w:b w:val="1"/>
           <w:bCs w:val="1"/>
           <w:color w:val="auto"/>
@@ -914,49 +920,41 @@
         <w:pStyle w:val="Default"/>
         <w:spacing w:line="276" w:lineRule="auto"/>
         <w:rPr>
-          <w:rFonts w:ascii="Arial" w:hAnsi="Arial" w:eastAsia="Arial" w:cs="Arial"/>
-          <w:color w:val="auto"/>
-        </w:rPr>
-      </w:pPr>
-      <w:r>
-        <w:rPr>
-          <w:rFonts w:ascii="Arial" w:hAnsi="Arial" w:eastAsia="Arial" w:cs="Arial"/>
+          <w:rFonts w:ascii="Calibri" w:hAnsi="Calibri" w:eastAsia="Calibri" w:cs="Calibri"/>
+          <w:color w:val="auto"/>
+        </w:rPr>
+      </w:pPr>
+      <w:r>
+        <w:rPr>
+          <w:rFonts w:ascii="Calibri" w:hAnsi="Calibri" w:eastAsia="Calibri" w:cs="Calibri"/>
           <w:b w:val="1"/>
           <w:bCs w:val="1"/>
           <w:color w:val="auto"/>
           <w:sz w:val="22"/>
           <w:szCs w:val="22"/>
         </w:rPr>
-        <w:t xml:space="preserve">Photo Gallery Template </w:t>
-      </w:r>
-      <w:r>
-        <w:rPr>
-          <w:rFonts w:ascii="Arial" w:hAnsi="Arial" w:eastAsia="Arial" w:cs="Arial"/>
-          <w:color w:val="auto"/>
-          <w:sz w:val="22"/>
-          <w:szCs w:val="22"/>
-        </w:rPr>
-        <w:t xml:space="preserve">- </w:t>
-      </w:r>
-      <w:r>
-        <w:rPr>
-          <w:rFonts w:ascii="Arial" w:hAnsi="Arial" w:eastAsia="Arial" w:cs="Arial"/>
-          <w:sz w:val="22"/>
-          <w:szCs w:val="22"/>
-        </w:rPr>
-        <w:t>https://eleventy-gallery.netlify.app</w:t>
-      </w:r>
-      <w:r>
-        <w:rPr>
-          <w:rFonts w:ascii="Arial" w:hAnsi="Arial" w:eastAsia="Arial" w:cs="Arial"/>
-          <w:sz w:val="22"/>
-          <w:szCs w:val="22"/>
-        </w:rPr>
-        <w:t xml:space="preserve"> </w:t>
-      </w:r>
-      <w:r>
-        <w:rPr>
-          <w:rFonts w:ascii="Arial" w:hAnsi="Arial" w:eastAsia="Arial" w:cs="Arial"/>
+        <w:t xml:space="preserve">Photo Gallery Template – </w:t>
+      </w:r>
+      <w:r>
+        <w:rPr>
+          <w:rFonts w:ascii="Calibri" w:hAnsi="Calibri" w:eastAsia="Calibri" w:cs="Calibri"/>
+          <w:color w:val="auto"/>
+          <w:sz w:val="22"/>
+          <w:szCs w:val="22"/>
+        </w:rPr>
+        <w:t>https://</w:t>
+      </w:r>
+      <w:r>
+        <w:rPr>
+          <w:rFonts w:ascii="Calibri" w:hAnsi="Calibri" w:eastAsia="Calibri" w:cs="Calibri"/>
+          <w:sz w:val="22"/>
+          <w:szCs w:val="22"/>
+        </w:rPr>
+        <w:t xml:space="preserve">eleventy-gallery.netlify.app </w:t>
+      </w:r>
+      <w:r>
+        <w:rPr>
+          <w:rFonts w:ascii="Calibri" w:hAnsi="Calibri" w:eastAsia="Calibri" w:cs="Calibri"/>
           <w:color w:val="auto"/>
           <w:sz w:val="22"/>
           <w:szCs w:val="22"/>
@@ -980,7 +978,7 @@
       </w:pPr>
       <w:r>
         <w:rPr>
-          <w:rFonts w:ascii="Arial" w:hAnsi="Arial" w:eastAsia="Arial" w:cs="Arial"/>
+          <w:rFonts w:ascii="Calibri" w:hAnsi="Calibri" w:eastAsia="Calibri" w:cs="Calibri"/>
           <w:color w:val="auto"/>
           <w:sz w:val="22"/>
           <w:szCs w:val="22"/>
@@ -990,7 +988,7 @@
       <w:proofErr w:type="spellStart"/>
       <w:r>
         <w:rPr>
-          <w:rFonts w:ascii="Arial" w:hAnsi="Arial" w:eastAsia="Arial" w:cs="Arial"/>
+          <w:rFonts w:ascii="Calibri" w:hAnsi="Calibri" w:eastAsia="Calibri" w:cs="Calibri"/>
           <w:color w:val="auto"/>
           <w:sz w:val="22"/>
           <w:szCs w:val="22"/>
@@ -1000,7 +998,7 @@
       <w:proofErr w:type="spellEnd"/>
       <w:r>
         <w:rPr>
-          <w:rFonts w:ascii="Arial" w:hAnsi="Arial" w:eastAsia="Arial" w:cs="Arial"/>
+          <w:rFonts w:ascii="Calibri" w:hAnsi="Calibri" w:eastAsia="Calibri" w:cs="Calibri"/>
           <w:color w:val="auto"/>
           <w:sz w:val="22"/>
           <w:szCs w:val="22"/>
@@ -1024,7 +1022,7 @@
       </w:pPr>
       <w:r>
         <w:rPr>
-          <w:rFonts w:ascii="Arial" w:hAnsi="Arial" w:eastAsia="Arial" w:cs="Arial"/>
+          <w:rFonts w:ascii="Calibri" w:hAnsi="Calibri" w:eastAsia="Calibri" w:cs="Calibri"/>
           <w:color w:val="auto"/>
           <w:sz w:val="22"/>
           <w:szCs w:val="22"/>
@@ -1038,14 +1036,14 @@
         <w:spacing w:line="276" w:lineRule="auto"/>
         <w:ind w:left="0"/>
         <w:rPr>
-          <w:rFonts w:ascii="Arial" w:hAnsi="Arial" w:eastAsia="Arial" w:cs="Arial"/>
-          <w:sz w:val="22"/>
-          <w:szCs w:val="22"/>
-        </w:rPr>
-      </w:pPr>
-      <w:r>
-        <w:rPr>
-          <w:rFonts w:ascii="Arial" w:hAnsi="Arial" w:eastAsia="Arial" w:cs="Arial"/>
+          <w:rFonts w:ascii="Calibri" w:hAnsi="Calibri" w:eastAsia="Calibri" w:cs="Calibri"/>
+          <w:sz w:val="22"/>
+          <w:szCs w:val="22"/>
+        </w:rPr>
+      </w:pPr>
+      <w:r>
+        <w:rPr>
+          <w:rFonts w:ascii="Calibri" w:hAnsi="Calibri" w:eastAsia="Calibri" w:cs="Calibri"/>
           <w:b w:val="1"/>
           <w:bCs w:val="1"/>
           <w:color w:val="auto"/>
@@ -1056,7 +1054,7 @@
       </w:r>
       <w:r>
         <w:rPr>
-          <w:rFonts w:ascii="Arial" w:hAnsi="Arial" w:eastAsia="Arial" w:cs="Arial"/>
+          <w:rFonts w:ascii="Calibri" w:hAnsi="Calibri" w:eastAsia="Calibri" w:cs="Calibri"/>
           <w:color w:val="auto"/>
           <w:sz w:val="22"/>
           <w:szCs w:val="22"/>
@@ -1065,19 +1063,11 @@
       </w:r>
       <w:r>
         <w:rPr>
-          <w:rFonts w:ascii="Arial" w:hAnsi="Arial" w:eastAsia="Arial" w:cs="Arial"/>
-          <w:sz w:val="22"/>
-          <w:szCs w:val="22"/>
-        </w:rPr>
-        <w:t xml:space="preserve"> </w:t>
-      </w:r>
-      <w:r>
-        <w:rPr>
-          <w:rFonts w:ascii="Arial" w:hAnsi="Arial" w:eastAsia="Arial" w:cs="Arial"/>
-          <w:sz w:val="22"/>
-          <w:szCs w:val="22"/>
-        </w:rPr>
-        <w:t>https://www.npmjs.com/package/eleventy-plugin-metagen</w:t>
+          <w:rFonts w:ascii="Calibri" w:hAnsi="Calibri" w:eastAsia="Calibri" w:cs="Calibri"/>
+          <w:sz w:val="22"/>
+          <w:szCs w:val="22"/>
+        </w:rPr>
+        <w:t xml:space="preserve"> www.npmjs.com/package/eleventy-plugin-metagen</w:t>
       </w:r>
     </w:p>
     <w:p>
@@ -1095,7 +1085,7 @@
       </w:pPr>
       <w:r>
         <w:rPr>
-          <w:rFonts w:ascii="Arial" w:hAnsi="Arial" w:eastAsia="Arial" w:cs="Arial"/>
+          <w:rFonts w:ascii="Calibri" w:hAnsi="Calibri" w:eastAsia="Calibri" w:cs="Calibri"/>
           <w:color w:val="auto"/>
           <w:sz w:val="22"/>
           <w:szCs w:val="22"/>
@@ -1105,7 +1095,7 @@
       <w:proofErr w:type="spellStart"/>
       <w:r>
         <w:rPr>
-          <w:rFonts w:ascii="Arial" w:hAnsi="Arial" w:eastAsia="Arial" w:cs="Arial"/>
+          <w:rFonts w:ascii="Calibri" w:hAnsi="Calibri" w:eastAsia="Calibri" w:cs="Calibri"/>
           <w:color w:val="auto"/>
           <w:sz w:val="22"/>
           <w:szCs w:val="22"/>
@@ -1115,7 +1105,7 @@
       <w:proofErr w:type="spellEnd"/>
       <w:r>
         <w:rPr>
-          <w:rFonts w:ascii="Arial" w:hAnsi="Arial" w:eastAsia="Arial" w:cs="Arial"/>
+          <w:rFonts w:ascii="Calibri" w:hAnsi="Calibri" w:eastAsia="Calibri" w:cs="Calibri"/>
           <w:color w:val="auto"/>
           <w:sz w:val="22"/>
           <w:szCs w:val="22"/>
@@ -1124,7 +1114,7 @@
       </w:r>
       <w:r>
         <w:rPr>
-          <w:rFonts w:ascii="Arial" w:hAnsi="Arial" w:eastAsia="Arial" w:cs="Arial"/>
+          <w:rFonts w:ascii="Calibri" w:hAnsi="Calibri" w:eastAsia="Calibri" w:cs="Calibri"/>
           <w:sz w:val="22"/>
           <w:szCs w:val="22"/>
         </w:rPr>
@@ -1136,26 +1126,35 @@
         <w:pStyle w:val="Default"/>
         <w:spacing w:line="276" w:lineRule="auto"/>
         <w:rPr>
-          <w:rFonts w:ascii="Arial" w:hAnsi="Arial" w:eastAsia="Arial" w:cs="Arial"/>
-          <w:color w:val="auto"/>
-          <w:sz w:val="22"/>
-          <w:szCs w:val="22"/>
-        </w:rPr>
-      </w:pPr>
-      <w:r>
-        <w:rPr>
-          <w:rFonts w:ascii="Arial" w:hAnsi="Arial" w:eastAsia="Arial" w:cs="Arial"/>
+          <w:rFonts w:ascii="Calibri" w:hAnsi="Calibri" w:eastAsia="Calibri" w:cs="Calibri"/>
+          <w:color w:val="auto"/>
+          <w:sz w:val="22"/>
+          <w:szCs w:val="22"/>
+        </w:rPr>
+      </w:pPr>
+      <w:r>
+        <w:rPr>
+          <w:rFonts w:ascii="Calibri" w:hAnsi="Calibri" w:eastAsia="Calibri" w:cs="Calibri"/>
           <w:b w:val="1"/>
           <w:bCs w:val="1"/>
           <w:color w:val="auto"/>
           <w:sz w:val="22"/>
           <w:szCs w:val="22"/>
         </w:rPr>
-        <w:t>Personal Website</w:t>
-      </w:r>
-      <w:r>
-        <w:rPr>
-          <w:rFonts w:ascii="Arial" w:hAnsi="Arial" w:eastAsia="Arial" w:cs="Arial"/>
+        <w:t xml:space="preserve">Personal Website </w:t>
+      </w:r>
+      <w:r>
+        <w:rPr>
+          <w:rFonts w:ascii="Calibri" w:hAnsi="Calibri" w:eastAsia="Calibri" w:cs="Calibri"/>
+          <w:color w:val="auto"/>
+          <w:sz w:val="22"/>
+          <w:szCs w:val="22"/>
+        </w:rPr>
+        <w:t>-</w:t>
+      </w:r>
+      <w:r>
+        <w:rPr>
+          <w:rFonts w:ascii="Calibri" w:hAnsi="Calibri" w:eastAsia="Calibri" w:cs="Calibri"/>
           <w:b w:val="1"/>
           <w:bCs w:val="1"/>
           <w:color w:val="auto"/>
@@ -1166,43 +1165,26 @@
       </w:r>
       <w:r>
         <w:rPr>
-          <w:rFonts w:ascii="Arial" w:hAnsi="Arial" w:eastAsia="Arial" w:cs="Arial"/>
-          <w:color w:val="auto"/>
-          <w:sz w:val="22"/>
-          <w:szCs w:val="22"/>
-        </w:rPr>
-        <w:t>-</w:t>
-      </w:r>
-      <w:r>
-        <w:rPr>
-          <w:rFonts w:ascii="Arial" w:hAnsi="Arial" w:eastAsia="Arial" w:cs="Arial"/>
-          <w:b w:val="1"/>
-          <w:bCs w:val="1"/>
-          <w:color w:val="auto"/>
-          <w:sz w:val="22"/>
-          <w:szCs w:val="22"/>
-        </w:rPr>
-        <w:t xml:space="preserve"> </w:t>
-      </w:r>
-      <w:r>
-        <w:rPr>
-          <w:rFonts w:ascii="Arial" w:hAnsi="Arial" w:eastAsia="Arial" w:cs="Arial"/>
-          <w:sz w:val="22"/>
-          <w:szCs w:val="22"/>
-        </w:rPr>
-        <w:t>https://tannerdolby.com</w:t>
-      </w:r>
-      <w:r>
-        <w:rPr>
-          <w:rFonts w:ascii="Arial" w:hAnsi="Arial" w:eastAsia="Arial" w:cs="Arial"/>
-          <w:sz w:val="22"/>
-          <w:szCs w:val="22"/>
-        </w:rPr>
-        <w:t xml:space="preserve"> </w:t>
-      </w:r>
-      <w:r>
-        <w:rPr>
-          <w:rFonts w:ascii="Arial" w:hAnsi="Arial" w:eastAsia="Arial" w:cs="Arial"/>
+          <w:rFonts w:ascii="Calibri" w:hAnsi="Calibri" w:eastAsia="Calibri" w:cs="Calibri"/>
+          <w:b w:val="0"/>
+          <w:bCs w:val="0"/>
+          <w:color w:val="auto"/>
+          <w:sz w:val="22"/>
+          <w:szCs w:val="22"/>
+        </w:rPr>
+        <w:t>https://</w:t>
+      </w:r>
+      <w:r>
+        <w:rPr>
+          <w:rFonts w:ascii="Calibri" w:hAnsi="Calibri" w:eastAsia="Calibri" w:cs="Calibri"/>
+          <w:sz w:val="22"/>
+          <w:szCs w:val="22"/>
+        </w:rPr>
+        <w:t xml:space="preserve">tannerdolby.com </w:t>
+      </w:r>
+      <w:r>
+        <w:rPr>
+          <w:rFonts w:ascii="Calibri" w:hAnsi="Calibri" w:eastAsia="Calibri" w:cs="Calibri"/>
           <w:color w:val="auto"/>
           <w:sz w:val="22"/>
           <w:szCs w:val="22"/>
@@ -1226,7 +1208,7 @@
       </w:pPr>
       <w:r>
         <w:rPr>
-          <w:rFonts w:ascii="Arial" w:hAnsi="Arial" w:eastAsia="Arial" w:cs="Arial"/>
+          <w:rFonts w:ascii="Calibri" w:hAnsi="Calibri" w:eastAsia="Calibri" w:cs="Calibri"/>
           <w:color w:val="auto"/>
           <w:sz w:val="22"/>
           <w:szCs w:val="22"/>
@@ -1236,7 +1218,7 @@
       <w:proofErr w:type="spellStart"/>
       <w:r>
         <w:rPr>
-          <w:rFonts w:ascii="Arial" w:hAnsi="Arial" w:eastAsia="Arial" w:cs="Arial"/>
+          <w:rFonts w:ascii="Calibri" w:hAnsi="Calibri" w:eastAsia="Calibri" w:cs="Calibri"/>
           <w:color w:val="auto"/>
           <w:sz w:val="22"/>
           <w:szCs w:val="22"/>
@@ -1246,7 +1228,7 @@
       <w:proofErr w:type="spellEnd"/>
       <w:r>
         <w:rPr>
-          <w:rFonts w:ascii="Arial" w:hAnsi="Arial" w:eastAsia="Arial" w:cs="Arial"/>
+          <w:rFonts w:ascii="Calibri" w:hAnsi="Calibri" w:eastAsia="Calibri" w:cs="Calibri"/>
           <w:color w:val="auto"/>
           <w:sz w:val="22"/>
           <w:szCs w:val="22"/>
@@ -1270,7 +1252,7 @@
       </w:pPr>
       <w:r>
         <w:rPr>
-          <w:rFonts w:ascii="Arial" w:hAnsi="Arial" w:eastAsia="Arial" w:cs="Arial"/>
+          <w:rFonts w:ascii="Calibri" w:hAnsi="Calibri" w:eastAsia="Calibri" w:cs="Calibri"/>
           <w:color w:val="auto"/>
           <w:sz w:val="22"/>
           <w:szCs w:val="22"/>
@@ -1283,25 +1265,25 @@
         <w:pStyle w:val="Default"/>
         <w:spacing w:line="276" w:lineRule="auto"/>
         <w:rPr>
-          <w:rFonts w:ascii="Arial" w:hAnsi="Arial" w:eastAsia="Arial" w:cs="Arial"/>
-          <w:sz w:val="22"/>
-          <w:szCs w:val="22"/>
-        </w:rPr>
-      </w:pPr>
-      <w:r>
-        <w:rPr>
-          <w:rFonts w:ascii="Arial" w:hAnsi="Arial" w:eastAsia="Arial" w:cs="Arial"/>
+          <w:rFonts w:ascii="Calibri" w:hAnsi="Calibri" w:eastAsia="Calibri" w:cs="Calibri"/>
+          <w:sz w:val="22"/>
+          <w:szCs w:val="22"/>
+        </w:rPr>
+      </w:pPr>
+      <w:r>
+        <w:rPr>
+          <w:rFonts w:ascii="Calibri" w:hAnsi="Calibri" w:eastAsia="Calibri" w:cs="Calibri"/>
           <w:b w:val="1"/>
           <w:bCs w:val="1"/>
           <w:color w:val="auto"/>
           <w:sz w:val="22"/>
           <w:szCs w:val="22"/>
         </w:rPr>
-        <w:t xml:space="preserve">React News Site </w:t>
-      </w:r>
-      <w:r>
-        <w:rPr>
-          <w:rFonts w:ascii="Arial" w:hAnsi="Arial" w:eastAsia="Arial" w:cs="Arial"/>
+        <w:t xml:space="preserve">News Feed Site </w:t>
+      </w:r>
+      <w:r>
+        <w:rPr>
+          <w:rFonts w:ascii="Calibri" w:hAnsi="Calibri" w:eastAsia="Calibri" w:cs="Calibri"/>
           <w:color w:val="auto"/>
           <w:sz w:val="22"/>
           <w:szCs w:val="22"/>
@@ -1310,19 +1292,11 @@
       </w:r>
       <w:r>
         <w:rPr>
-          <w:rFonts w:ascii="Arial" w:hAnsi="Arial" w:eastAsia="Arial" w:cs="Arial"/>
-          <w:sz w:val="22"/>
-          <w:szCs w:val="22"/>
-        </w:rPr>
-        <w:t xml:space="preserve"> </w:t>
-      </w:r>
-      <w:r>
-        <w:rPr>
-          <w:rFonts w:ascii="Arial" w:hAnsi="Arial" w:eastAsia="Arial" w:cs="Arial"/>
-          <w:sz w:val="22"/>
-          <w:szCs w:val="22"/>
-        </w:rPr>
-        <w:t>https://ciphernews.netlify.app</w:t>
+          <w:rFonts w:ascii="Calibri" w:hAnsi="Calibri" w:eastAsia="Calibri" w:cs="Calibri"/>
+          <w:sz w:val="22"/>
+          <w:szCs w:val="22"/>
+        </w:rPr>
+        <w:t xml:space="preserve"> https://ciphernews.netlify.app</w:t>
       </w:r>
     </w:p>
     <w:p>
@@ -1341,7 +1315,7 @@
       </w:pPr>
       <w:r>
         <w:rPr>
-          <w:rFonts w:ascii="Arial" w:hAnsi="Arial" w:eastAsia="Arial" w:cs="Arial"/>
+          <w:rFonts w:ascii="Calibri" w:hAnsi="Calibri" w:eastAsia="Calibri" w:cs="Calibri"/>
           <w:color w:val="auto"/>
           <w:sz w:val="22"/>
           <w:szCs w:val="22"/>

</xml_diff>

<commit_message>
add update resume files
</commit_message>
<xml_diff>
--- a/src/resume/resume.docx
+++ b/src/resume/resume.docx
@@ -4,12 +4,12 @@
   <w:body>
     <w:tbl>
       <w:tblPr>
-        <w:tblW w:w="5000" w:type="pct"/>
+        <w:tblW w:w="10080" w:type="dxa"/>
         <w:tblLook w:val="01E0" w:firstRow="1" w:lastRow="1" w:firstColumn="1" w:lastColumn="1" w:noHBand="0" w:noVBand="0"/>
       </w:tblPr>
       <w:tblGrid>
-        <w:gridCol w:w="3050"/>
-        <w:gridCol w:w="379"/>
+        <w:gridCol w:w="3075"/>
+        <w:gridCol w:w="354"/>
         <w:gridCol w:w="3222"/>
         <w:gridCol w:w="379"/>
         <w:gridCol w:w="3050"/>
@@ -20,49 +20,59 @@
         </w:trPr>
         <w:tc>
           <w:tcPr>
-            <w:tcW w:w="1513" w:type="pct"/>
+            <w:tcW w:w="3075" w:type="dxa"/>
             <w:shd w:val="clear" w:color="auto" w:fill="auto"/>
             <w:tcMar/>
             <w:vAlign w:val="center"/>
           </w:tcPr>
-          <w:p wp14:textId="525E6E47">
+          <w:p wp14:textId="34D80B6F">
             <w:pPr>
+              <w:pStyle w:val="Normal"/>
+              <w:bidi w:val="0"/>
+              <w:spacing w:before="0" w:beforeAutospacing="off" w:after="0" w:afterAutospacing="off" w:line="259" w:lineRule="auto"/>
+              <w:ind w:left="0" w:right="0"/>
+              <w:jc w:val="left"/>
+              <w:rPr>
+                <w:rFonts w:ascii="Calibri" w:hAnsi="Calibri" w:cs="Calibri"/>
+                <w:sz w:val="24"/>
+                <w:szCs w:val="24"/>
+              </w:rPr>
+            </w:pPr>
+            <w:r>
               <w:rPr>
                 <w:rFonts w:ascii="Calibri" w:hAnsi="Calibri" w:cs="Calibri"/>
                 <w:sz w:val="20"/>
                 <w:szCs w:val="20"/>
               </w:rPr>
-            </w:pPr>
-            <w:r>
+              <w:t>West Sacramento, CA</w:t>
+            </w:r>
+          </w:p>
+          <w:p wp14:textId="5FBB9389">
+            <w:pPr>
+              <w:pStyle w:val="Normal"/>
+              <w:bidi w:val="0"/>
+              <w:spacing w:before="0" w:beforeAutospacing="off" w:after="0" w:afterAutospacing="off" w:line="259" w:lineRule="auto"/>
+              <w:ind w:left="0" w:right="0"/>
+              <w:jc w:val="left"/>
               <w:rPr>
                 <w:rFonts w:ascii="Calibri" w:hAnsi="Calibri" w:cs="Calibri"/>
                 <w:sz w:val="20"/>
                 <w:szCs w:val="20"/>
               </w:rPr>
-              <w:t>965 Bridge St</w:t>
-            </w:r>
-          </w:p>
-          <w:p wp14:textId="5F20BDBF">
-            <w:pPr>
+            </w:pPr>
+            <w:r>
               <w:rPr>
                 <w:rFonts w:ascii="Calibri" w:hAnsi="Calibri" w:cs="Calibri"/>
                 <w:sz w:val="20"/>
                 <w:szCs w:val="20"/>
               </w:rPr>
-            </w:pPr>
-            <w:r>
-              <w:rPr>
-                <w:rFonts w:ascii="Calibri" w:hAnsi="Calibri" w:cs="Calibri"/>
-                <w:sz w:val="20"/>
-                <w:szCs w:val="20"/>
-              </w:rPr>
-              <w:t>West Sacramento, CA 95691</w:t>
+              <w:t>https://tannerdolby.com</w:t>
             </w:r>
           </w:p>
         </w:tc>
         <w:tc>
           <w:tcPr>
-            <w:tcW w:w="1974" w:type="pct"/>
+            <w:tcW w:w="3955" w:type="dxa"/>
             <w:gridSpan w:val="3"/>
             <w:shd w:val="clear" w:color="auto" w:fill="auto"/>
             <w:tcMar/>
@@ -99,7 +109,7 @@
         </w:tc>
         <w:tc>
           <w:tcPr>
-            <w:tcW w:w="1513" w:type="pct"/>
+            <w:tcW w:w="3050" w:type="dxa"/>
             <w:shd w:val="clear" w:color="auto" w:fill="auto"/>
             <w:tcMar/>
             <w:vAlign w:val="center"/>
@@ -149,7 +159,7 @@
         </w:trPr>
         <w:tc>
           <w:tcPr>
-            <w:tcW w:w="5000" w:type="pct"/>
+            <w:tcW w:w="10080" w:type="dxa"/>
             <w:gridSpan w:val="5"/>
             <w:tcBorders>
               <w:bottom w:val="single" w:color="auto" w:sz="4" w:space="0"/>
@@ -167,12 +177,13 @@
               </w:rPr>
             </w:pPr>
           </w:p>
-          <w:p wp14:textId="77777777">
+          <w:p wp14:textId="0C60884F">
             <w:pPr>
               <w:rPr>
                 <w:rFonts w:ascii="Calibri" w:hAnsi="Calibri" w:cs="Calibri"/>
-                <w:b/>
-                <w:smallCaps/>
+                <w:b w:val="1"/>
+                <w:bCs w:val="1"/>
+                <w:smallCaps w:val="1"/>
                 <w:sz w:val="22"/>
                 <w:szCs w:val="22"/>
               </w:rPr>
@@ -180,12 +191,13 @@
             <w:r>
               <w:rPr>
                 <w:rFonts w:ascii="Calibri" w:hAnsi="Calibri" w:cs="Calibri"/>
-                <w:b/>
-                <w:smallCaps/>
+                <w:b w:val="1"/>
+                <w:bCs w:val="1"/>
+                <w:smallCaps w:val="1"/>
                 <w:sz w:val="22"/>
                 <w:szCs w:val="22"/>
               </w:rPr>
-              <w:t>Employment</w:t>
+              <w:t>Education</w:t>
             </w:r>
           </w:p>
         </w:tc>
@@ -196,7 +208,7 @@
         </w:trPr>
         <w:tc>
           <w:tcPr>
-            <w:tcW w:w="1513" w:type="pct"/>
+            <w:tcW w:w="3075" w:type="dxa"/>
             <w:tcBorders>
               <w:top w:val="single" w:color="auto" w:sz="4" w:space="0"/>
             </w:tcBorders>
@@ -204,15 +216,8 @@
             <w:tcMar/>
             <w:vAlign w:val="bottom"/>
           </w:tcPr>
-          <w:p wp14:textId="0AC9A03B">
+          <w:p wp14:textId="5418EB54">
             <w:pPr>
-              <w:rPr>
-                <w:rFonts w:ascii="Calibri" w:hAnsi="Calibri" w:cs="Calibri"/>
-                <w:sz w:val="22"/>
-                <w:szCs w:val="22"/>
-              </w:rPr>
-            </w:pPr>
-            <w:r>
               <w:rPr>
                 <w:rFonts w:ascii="Calibri" w:hAnsi="Calibri" w:cs="Calibri"/>
                 <w:b w:val="1"/>
@@ -220,13 +225,22 @@
                 <w:sz w:val="22"/>
                 <w:szCs w:val="22"/>
               </w:rPr>
-              <w:t>Software Engineer</w:t>
+            </w:pPr>
+            <w:r>
+              <w:rPr>
+                <w:rFonts w:ascii="Calibri" w:hAnsi="Calibri" w:cs="Calibri"/>
+                <w:b w:val="1"/>
+                <w:bCs w:val="1"/>
+                <w:sz w:val="22"/>
+                <w:szCs w:val="22"/>
+              </w:rPr>
+              <w:t>Mesa, AZ</w:t>
             </w:r>
           </w:p>
         </w:tc>
         <w:tc>
           <w:tcPr>
-            <w:tcW w:w="1974" w:type="pct"/>
+            <w:tcW w:w="3955" w:type="dxa"/>
             <w:gridSpan w:val="3"/>
             <w:tcBorders>
               <w:top w:val="single" w:color="auto" w:sz="4" w:space="0"/>
@@ -235,7 +249,7 @@
             <w:tcMar/>
             <w:vAlign w:val="bottom"/>
           </w:tcPr>
-          <w:p wp14:textId="37A34C35">
+          <w:p wp14:textId="12742C84">
             <w:pPr>
               <w:pStyle w:val="Normal"/>
               <w:bidi w:val="0"/>
@@ -246,8 +260,8 @@
                 <w:rFonts w:ascii="Calibri" w:hAnsi="Calibri" w:cs="Calibri"/>
                 <w:b w:val="1"/>
                 <w:bCs w:val="1"/>
-                <w:sz w:val="24"/>
-                <w:szCs w:val="24"/>
+                <w:sz w:val="22"/>
+                <w:szCs w:val="22"/>
               </w:rPr>
             </w:pPr>
             <w:r>
@@ -258,13 +272,13 @@
                 <w:sz w:val="22"/>
                 <w:szCs w:val="22"/>
               </w:rPr>
-              <w:t>TCS</w:t>
+              <w:t>Arizona State University</w:t>
             </w:r>
           </w:p>
         </w:tc>
         <w:tc>
           <w:tcPr>
-            <w:tcW w:w="1513" w:type="pct"/>
+            <w:tcW w:w="3050" w:type="dxa"/>
             <w:tcBorders>
               <w:top w:val="single" w:color="auto" w:sz="4" w:space="0"/>
             </w:tcBorders>
@@ -272,7 +286,7 @@
             <w:tcMar/>
             <w:vAlign w:val="bottom"/>
           </w:tcPr>
-          <w:p wp14:textId="3A7DD0AA">
+          <w:p wp14:textId="44791593">
             <w:pPr>
               <w:pStyle w:val="Heading2"/>
               <w:bidi w:val="0"/>
@@ -293,7 +307,7 @@
                 <w:sz w:val="22"/>
                 <w:szCs w:val="22"/>
               </w:rPr>
-              <w:t>Jan 2021 – Present</w:t>
+              <w:t>Jan 2018 – May 2020</w:t>
             </w:r>
           </w:p>
         </w:tc>
@@ -304,13 +318,13 @@
         </w:trPr>
         <w:tc>
           <w:tcPr>
-            <w:tcW w:w="5000" w:type="pct"/>
+            <w:tcW w:w="10080" w:type="dxa"/>
             <w:gridSpan w:val="5"/>
             <w:shd w:val="clear" w:color="auto" w:fill="auto"/>
             <w:tcMar/>
             <w:vAlign w:val="bottom"/>
           </w:tcPr>
-          <w:p>
+          <w:p wp14:textId="18D6BEF8">
             <w:pPr>
               <w:pStyle w:val="ListParagraph"/>
               <w:numPr>
@@ -321,6 +335,21 @@
                 <w:tab w:val="clear" w:leader="none" w:pos="720"/>
               </w:tabs>
               <w:ind w:left="252" w:hanging="180"/>
+              <w:rPr>
+                <w:b w:val="0"/>
+                <w:bCs w:val="0"/>
+                <w:i w:val="0"/>
+                <w:iCs w:val="0"/>
+                <w:caps w:val="0"/>
+                <w:smallCaps w:val="0"/>
+                <w:noProof w:val="0"/>
+                <w:color w:val="000000" w:themeColor="text1" w:themeTint="FF" w:themeShade="FF"/>
+                <w:sz w:val="22"/>
+                <w:szCs w:val="22"/>
+                <w:lang w:val="en-US"/>
+              </w:rPr>
+            </w:pPr>
+            <w:r>
               <w:rPr>
                 <w:rFonts w:ascii="Calibri" w:hAnsi="Calibri" w:eastAsia="Calibri" w:cs="Calibri"/>
                 <w:b w:val="0"/>
@@ -335,8 +364,165 @@
                 <w:szCs w:val="22"/>
                 <w:lang w:val="en-US"/>
               </w:rPr>
+              <w:t>B.S. in Applied Mathematics, May 2020. GPA: 3.57</w:t>
+            </w:r>
+          </w:p>
+          <w:p wp14:textId="6CFC6982">
+            <w:pPr>
+              <w:pStyle w:val="ListParagraph"/>
+              <w:numPr>
+                <w:ilvl w:val="0"/>
+                <w:numId w:val="14"/>
+              </w:numPr>
+              <w:tabs>
+                <w:tab w:val="clear" w:leader="none" w:pos="720"/>
+              </w:tabs>
+              <w:ind w:left="252" w:hanging="180"/>
+              <w:rPr>
+                <w:rFonts w:ascii="Calibri" w:hAnsi="Calibri" w:eastAsia="Calibri" w:cs="Calibri"/>
+                <w:b w:val="1"/>
+                <w:bCs w:val="1"/>
+                <w:i w:val="0"/>
+                <w:iCs w:val="0"/>
+                <w:caps w:val="0"/>
+                <w:smallCaps w:val="0"/>
+                <w:noProof w:val="0"/>
+                <w:color w:val="000000" w:themeColor="text1" w:themeTint="FF" w:themeShade="FF"/>
+                <w:sz w:val="24"/>
+                <w:szCs w:val="24"/>
+                <w:u w:val="none"/>
+                <w:lang w:val="en-US"/>
+              </w:rPr>
             </w:pPr>
             <w:r>
+              <w:rPr>
+                <w:rFonts w:ascii="Calibri" w:hAnsi="Calibri" w:eastAsia="Calibri" w:cs="Calibri"/>
+                <w:b w:val="1"/>
+                <w:bCs w:val="1"/>
+                <w:i w:val="0"/>
+                <w:iCs w:val="0"/>
+                <w:caps w:val="0"/>
+                <w:smallCaps w:val="0"/>
+                <w:noProof w:val="0"/>
+                <w:color w:val="000000" w:themeColor="text1" w:themeTint="FF" w:themeShade="FF"/>
+                <w:sz w:val="22"/>
+                <w:szCs w:val="22"/>
+                <w:lang w:val="en-US"/>
+              </w:rPr>
+              <w:t xml:space="preserve">Relevant Courses: </w:t>
+            </w:r>
+            <w:r>
+              <w:rPr>
+                <w:rFonts w:ascii="Calibri" w:hAnsi="Calibri" w:eastAsia="Calibri" w:cs="Calibri"/>
+                <w:b w:val="0"/>
+                <w:bCs w:val="0"/>
+                <w:i w:val="0"/>
+                <w:iCs w:val="0"/>
+                <w:caps w:val="0"/>
+                <w:smallCaps w:val="0"/>
+                <w:strike w:val="0"/>
+                <w:dstrike w:val="0"/>
+                <w:noProof w:val="0"/>
+                <w:color w:val="000000" w:themeColor="text1" w:themeTint="FF" w:themeShade="FF"/>
+                <w:sz w:val="22"/>
+                <w:szCs w:val="22"/>
+                <w:u w:val="none"/>
+                <w:lang w:val="en-US"/>
+              </w:rPr>
+              <w:t>Linear Algebra (MAT343), Discrete Mathematical Structures (MAT243), Differential Equations (MAT275), Probability (STP421)</w:t>
+            </w:r>
+          </w:p>
+          <w:p wp14:textId="47963604">
+            <w:pPr>
+              <w:pStyle w:val="Normal"/>
+              <w:tabs>
+                <w:tab w:val="clear" w:leader="none" w:pos="720"/>
+              </w:tabs>
+              <w:ind w:left="0"/>
+              <w:rPr>
+                <w:rFonts w:ascii="Calibri" w:hAnsi="Calibri" w:eastAsia="Calibri" w:cs="Calibri"/>
+                <w:b w:val="0"/>
+                <w:bCs w:val="0"/>
+                <w:i w:val="0"/>
+                <w:iCs w:val="0"/>
+                <w:caps w:val="0"/>
+                <w:smallCaps w:val="0"/>
+                <w:strike w:val="0"/>
+                <w:dstrike w:val="0"/>
+                <w:noProof w:val="0"/>
+                <w:color w:val="000000" w:themeColor="text1" w:themeTint="FF" w:themeShade="FF"/>
+                <w:sz w:val="24"/>
+                <w:szCs w:val="24"/>
+                <w:u w:val="none"/>
+                <w:lang w:val="en-US"/>
+              </w:rPr>
+            </w:pPr>
+          </w:p>
+        </w:tc>
+      </w:tr>
+      <w:tr xmlns:wp14="http://schemas.microsoft.com/office/word/2010/wordml" wp14:textId="77777777">
+        <w:trPr>
+          <w:trHeight w:val="300"/>
+        </w:trPr>
+        <w:tc>
+          <w:tcPr>
+            <w:tcW w:w="10080" w:type="dxa"/>
+            <w:gridSpan w:val="5"/>
+            <w:tcBorders>
+              <w:bottom w:val="single" w:color="auto" w:sz="4" w:space="0"/>
+            </w:tcBorders>
+            <w:shd w:val="clear" w:color="auto" w:fill="auto"/>
+            <w:tcMar/>
+            <w:vAlign w:val="bottom"/>
+          </w:tcPr>
+          <w:p wp14:textId="5AE17099">
+            <w:pPr>
+              <w:rPr>
+                <w:rFonts w:ascii="Calibri" w:hAnsi="Calibri" w:cs="Calibri"/>
+                <w:b w:val="1"/>
+                <w:bCs w:val="1"/>
+                <w:smallCaps w:val="1"/>
+                <w:sz w:val="22"/>
+                <w:szCs w:val="22"/>
+              </w:rPr>
+            </w:pPr>
+            <w:r>
+              <w:rPr>
+                <w:rFonts w:ascii="Calibri" w:hAnsi="Calibri" w:cs="Calibri"/>
+                <w:b w:val="1"/>
+                <w:bCs w:val="1"/>
+                <w:smallCaps w:val="1"/>
+                <w:sz w:val="22"/>
+                <w:szCs w:val="22"/>
+              </w:rPr>
+              <w:t>Languages and Technologies</w:t>
+            </w:r>
+          </w:p>
+        </w:tc>
+      </w:tr>
+      <w:tr xmlns:wp14="http://schemas.microsoft.com/office/word/2010/wordml" wp14:textId="77777777">
+        <w:trPr>
+          <w:trHeight w:val="1050"/>
+        </w:trPr>
+        <w:tc>
+          <w:tcPr>
+            <w:tcW w:w="10080" w:type="dxa"/>
+            <w:gridSpan w:val="5"/>
+            <w:shd w:val="clear" w:color="auto" w:fill="auto"/>
+            <w:tcMar/>
+          </w:tcPr>
+          <w:p wp14:textId="4A73D984">
+            <w:pPr>
+              <w:pStyle w:val="ListParagraph"/>
+              <w:numPr>
+                <w:ilvl w:val="0"/>
+                <w:numId w:val="13"/>
+              </w:numPr>
+              <w:tabs>
+                <w:tab w:val="clear" w:leader="none" w:pos="720"/>
+              </w:tabs>
+              <w:spacing w:before="60" w:beforeAutospacing="off"/>
+              <w:ind w:left="252" w:hanging="180"/>
               <w:rPr>
                 <w:rFonts w:ascii="Calibri" w:hAnsi="Calibri" w:eastAsia="Calibri" w:cs="Calibri"/>
                 <w:b w:val="0"/>
@@ -351,20 +537,8 @@
                 <w:szCs w:val="22"/>
                 <w:lang w:val="en-US"/>
               </w:rPr>
-              <w:t>Developed integrations using Python and Boto3 to provide programmatic access to AWS services and other security software.</w:t>
-            </w:r>
-          </w:p>
-          <w:p>
-            <w:pPr>
-              <w:pStyle w:val="ListParagraph"/>
-              <w:numPr>
-                <w:ilvl w:val="0"/>
-                <w:numId w:val="14"/>
-              </w:numPr>
-              <w:tabs>
-                <w:tab w:val="clear" w:leader="none" w:pos="720"/>
-              </w:tabs>
-              <w:ind w:left="252" w:hanging="180"/>
+            </w:pPr>
+            <w:r>
               <w:rPr>
                 <w:rFonts w:ascii="Calibri" w:hAnsi="Calibri" w:eastAsia="Calibri" w:cs="Calibri"/>
                 <w:b w:val="0"/>
@@ -379,7 +553,9 @@
                 <w:szCs w:val="22"/>
                 <w:lang w:val="en-US"/>
               </w:rPr>
-            </w:pPr>
+              <w:t>JavaScript, C++, HTML, CSS, Sass, Node.</w:t>
+            </w:r>
+            <w:bookmarkStart w:name="_Int_bxtVnEPZ" w:id="1277580224"/>
             <w:r>
               <w:rPr>
                 <w:rFonts w:ascii="Calibri" w:hAnsi="Calibri" w:eastAsia="Calibri" w:cs="Calibri"/>
@@ -395,20 +571,10 @@
                 <w:szCs w:val="22"/>
                 <w:lang w:val="en-US"/>
               </w:rPr>
-              <w:t>Created documentation outlining the process of developing integrations providing a reference for the team.</w:t>
+              <w:t>js</w:t>
             </w:r>
-          </w:p>
-          <w:p>
-            <w:pPr>
-              <w:pStyle w:val="ListParagraph"/>
-              <w:numPr>
-                <w:ilvl w:val="0"/>
-                <w:numId w:val="14"/>
-              </w:numPr>
-              <w:tabs>
-                <w:tab w:val="clear" w:leader="none" w:pos="720"/>
-              </w:tabs>
-              <w:ind w:left="252" w:hanging="180"/>
+            <w:bookmarkEnd w:id="1277580224"/>
+            <w:r>
               <w:rPr>
                 <w:rFonts w:ascii="Calibri" w:hAnsi="Calibri" w:eastAsia="Calibri" w:cs="Calibri"/>
                 <w:b w:val="0"/>
@@ -423,8 +589,20 @@
                 <w:szCs w:val="22"/>
                 <w:lang w:val="en-US"/>
               </w:rPr>
-            </w:pPr>
-            <w:r>
+              <w:t>, TypeScript, React, Python, Java, SQL, 11ty, Jest, Pytest</w:t>
+            </w:r>
+          </w:p>
+          <w:p wp14:textId="64C2212E">
+            <w:pPr>
+              <w:pStyle w:val="ListParagraph"/>
+              <w:numPr>
+                <w:ilvl w:val="0"/>
+                <w:numId w:val="13"/>
+              </w:numPr>
+              <w:tabs>
+                <w:tab w:val="clear" w:leader="none" w:pos="720"/>
+              </w:tabs>
+              <w:ind w:left="252" w:hanging="180"/>
               <w:rPr>
                 <w:rFonts w:ascii="Calibri" w:hAnsi="Calibri" w:eastAsia="Calibri" w:cs="Calibri"/>
                 <w:b w:val="0"/>
@@ -439,8 +617,7 @@
                 <w:szCs w:val="22"/>
                 <w:lang w:val="en-US"/>
               </w:rPr>
-              <w:t xml:space="preserve">Developed unit tests with Pytest to ensure integrations with AWS and other services </w:t>
-            </w:r>
+            </w:pPr>
             <w:r>
               <w:rPr>
                 <w:rFonts w:ascii="Calibri" w:hAnsi="Calibri" w:eastAsia="Calibri" w:cs="Calibri"/>
@@ -456,8 +633,81 @@
                 <w:szCs w:val="22"/>
                 <w:lang w:val="en-US"/>
               </w:rPr>
-              <w:t>output</w:t>
+              <w:t>Git, Windows, Visual Studio, Eclipse, Unix, Linux</w:t>
             </w:r>
+          </w:p>
+          <w:p wp14:textId="1F118EFC">
+            <w:pPr>
+              <w:pStyle w:val="ListParagraph"/>
+              <w:numPr>
+                <w:ilvl w:val="0"/>
+                <w:numId w:val="13"/>
+              </w:numPr>
+              <w:tabs>
+                <w:tab w:val="clear" w:leader="none" w:pos="720"/>
+              </w:tabs>
+              <w:ind w:left="252" w:hanging="180"/>
+              <w:rPr>
+                <w:b w:val="0"/>
+                <w:bCs w:val="0"/>
+                <w:i w:val="0"/>
+                <w:iCs w:val="0"/>
+                <w:color w:val="000000" w:themeColor="text1" w:themeTint="FF" w:themeShade="FF"/>
+                <w:sz w:val="22"/>
+                <w:szCs w:val="22"/>
+              </w:rPr>
+            </w:pPr>
+            <w:r>
+              <w:rPr>
+                <w:rFonts w:ascii="Calibri" w:hAnsi="Calibri" w:eastAsia="Calibri" w:cs="Calibri"/>
+                <w:b w:val="1"/>
+                <w:bCs w:val="1"/>
+                <w:i w:val="0"/>
+                <w:iCs w:val="0"/>
+                <w:caps w:val="0"/>
+                <w:smallCaps w:val="0"/>
+                <w:noProof w:val="0"/>
+                <w:sz w:val="22"/>
+                <w:szCs w:val="22"/>
+                <w:lang w:val="en-US"/>
+              </w:rPr>
+              <w:t>Relevant Links:</w:t>
+            </w:r>
+            <w:r>
+              <w:rPr>
+                <w:rFonts w:ascii="Calibri" w:hAnsi="Calibri" w:eastAsia="Calibri" w:cs="Calibri"/>
+                <w:b w:val="1"/>
+                <w:bCs w:val="1"/>
+                <w:i w:val="0"/>
+                <w:iCs w:val="0"/>
+                <w:caps w:val="0"/>
+                <w:smallCaps w:val="0"/>
+                <w:noProof w:val="0"/>
+                <w:sz w:val="24"/>
+                <w:szCs w:val="24"/>
+                <w:lang w:val="en-US"/>
+              </w:rPr>
+              <w:t xml:space="preserve"> </w:t>
+            </w:r>
+            <w:hyperlink r:id="R77dc83cb67d246f2">
+              <w:r>
+                <w:rPr>
+                  <w:rStyle w:val="Hyperlink"/>
+                  <w:rFonts w:ascii="Calibri" w:hAnsi="Calibri" w:eastAsia="Calibri" w:cs="Calibri"/>
+                  <w:b w:val="0"/>
+                  <w:bCs w:val="0"/>
+                  <w:i w:val="0"/>
+                  <w:iCs w:val="0"/>
+                  <w:caps w:val="0"/>
+                  <w:smallCaps w:val="0"/>
+                  <w:noProof w:val="0"/>
+                  <w:sz w:val="22"/>
+                  <w:szCs w:val="22"/>
+                  <w:lang w:val="en-US"/>
+                </w:rPr>
+                <w:t>GitHub</w:t>
+              </w:r>
+            </w:hyperlink>
             <w:r>
               <w:rPr>
                 <w:rFonts w:ascii="Calibri" w:hAnsi="Calibri" w:eastAsia="Calibri" w:cs="Calibri"/>
@@ -468,14 +718,112 @@
                 <w:caps w:val="0"/>
                 <w:smallCaps w:val="0"/>
                 <w:noProof w:val="0"/>
-                <w:color w:val="000000" w:themeColor="text1" w:themeTint="FF" w:themeShade="FF"/>
                 <w:sz w:val="22"/>
                 <w:szCs w:val="22"/>
                 <w:lang w:val="en-US"/>
               </w:rPr>
-              <w:t xml:space="preserve"> the expected results.</w:t>
+              <w:t xml:space="preserve">, </w:t>
+            </w:r>
+            <w:hyperlink r:id="Rf6f54ca1d568442c">
+              <w:r>
+                <w:rPr>
+                  <w:rStyle w:val="Hyperlink"/>
+                  <w:rFonts w:ascii="Calibri" w:hAnsi="Calibri" w:eastAsia="Calibri" w:cs="Calibri"/>
+                  <w:b w:val="0"/>
+                  <w:bCs w:val="0"/>
+                  <w:i w:val="0"/>
+                  <w:iCs w:val="0"/>
+                  <w:caps w:val="0"/>
+                  <w:smallCaps w:val="0"/>
+                  <w:noProof w:val="0"/>
+                  <w:sz w:val="22"/>
+                  <w:szCs w:val="22"/>
+                  <w:lang w:val="en-US"/>
+                </w:rPr>
+                <w:t>StackOverflow</w:t>
+              </w:r>
+            </w:hyperlink>
+          </w:p>
+          <w:p wp14:textId="7B3DBD26">
+            <w:pPr>
+              <w:pStyle w:val="Normal"/>
+              <w:tabs>
+                <w:tab w:val="clear" w:leader="none" w:pos="720"/>
+              </w:tabs>
+              <w:ind w:left="0"/>
+              <w:rPr>
+                <w:rFonts w:ascii="Calibri" w:hAnsi="Calibri" w:eastAsia="Calibri" w:cs="Calibri"/>
+                <w:b w:val="0"/>
+                <w:bCs w:val="0"/>
+                <w:i w:val="0"/>
+                <w:iCs w:val="0"/>
+                <w:caps w:val="0"/>
+                <w:smallCaps w:val="0"/>
+                <w:noProof w:val="0"/>
+                <w:sz w:val="24"/>
+                <w:szCs w:val="24"/>
+                <w:lang w:val="en-US"/>
+              </w:rPr>
+            </w:pPr>
+          </w:p>
+        </w:tc>
+      </w:tr>
+      <w:tr xmlns:wp14="http://schemas.microsoft.com/office/word/2010/wordml" wp14:textId="77777777">
+        <w:tc>
+          <w:tcPr>
+            <w:tcW w:w="10080" w:type="dxa"/>
+            <w:gridSpan w:val="5"/>
+            <w:tcBorders>
+              <w:bottom w:val="single" w:color="auto" w:sz="4" w:space="0"/>
+            </w:tcBorders>
+            <w:shd w:val="clear" w:color="auto" w:fill="auto"/>
+            <w:tcMar/>
+            <w:vAlign w:val="bottom"/>
+          </w:tcPr>
+          <w:p wp14:textId="1C01C319">
+            <w:pPr>
+              <w:pStyle w:val="Normal"/>
+              <w:bidi w:val="0"/>
+              <w:spacing w:before="0" w:beforeAutospacing="off" w:after="0" w:afterAutospacing="off" w:line="259" w:lineRule="auto"/>
+              <w:ind w:left="0" w:right="0"/>
+              <w:jc w:val="left"/>
+              <w:rPr>
+                <w:rFonts w:ascii="Calibri" w:hAnsi="Calibri" w:cs="Calibri"/>
+                <w:b w:val="1"/>
+                <w:bCs w:val="1"/>
+                <w:smallCaps w:val="1"/>
+                <w:sz w:val="24"/>
+                <w:szCs w:val="24"/>
+              </w:rPr>
+            </w:pPr>
+            <w:r>
+              <w:rPr>
+                <w:rFonts w:ascii="Calibri" w:hAnsi="Calibri" w:cs="Calibri"/>
+                <w:b w:val="1"/>
+                <w:bCs w:val="1"/>
+                <w:smallCaps w:val="1"/>
+                <w:sz w:val="22"/>
+                <w:szCs w:val="22"/>
+              </w:rPr>
+              <w:t>Employment</w:t>
             </w:r>
           </w:p>
+        </w:tc>
+      </w:tr>
+      <w:tr xmlns:wp14="http://schemas.microsoft.com/office/word/2010/wordml" wp14:textId="77777777">
+        <w:trPr>
+          <w:trHeight w:val="70"/>
+        </w:trPr>
+        <w:tc>
+          <w:tcPr>
+            <w:tcW w:w="10080" w:type="dxa"/>
+            <w:gridSpan w:val="5"/>
+            <w:tcBorders>
+              <w:bottom w:val="single" w:color="auto" w:sz="4" w:space="0"/>
+            </w:tcBorders>
+            <w:shd w:val="clear" w:color="auto" w:fill="auto"/>
+            <w:tcMar/>
+          </w:tcPr>
           <w:tbl>
             <w:tblPr>
               <w:tblStyle w:val="TableNormal"/>
@@ -485,7 +833,7 @@
             </w:tblPr>
             <w:tblGrid>
               <w:gridCol w:w="3000"/>
-              <w:gridCol w:w="3930"/>
+              <w:gridCol w:w="3915"/>
               <w:gridCol w:w="3000"/>
             </w:tblGrid>
             <w:tr>
@@ -528,13 +876,283 @@
                       <w:szCs w:val="22"/>
                       <w:lang w:val="en-US"/>
                     </w:rPr>
+                    <w:t>Software Engineer</w:t>
+                  </w:r>
+                </w:p>
+              </w:tc>
+              <w:tc>
+                <w:tcPr>
+                  <w:tcW w:w="3915" w:type="dxa"/>
+                  <w:tcMar/>
+                  <w:vAlign w:val="bottom"/>
+                </w:tcPr>
+                <w:p>
+                  <w:pPr>
+                    <w:pStyle w:val="Heading2"/>
+                    <w:bidi w:val="0"/>
+                    <w:spacing w:before="0" w:beforeAutospacing="off" w:after="0" w:afterAutospacing="off" w:line="259" w:lineRule="auto"/>
+                    <w:ind w:left="0" w:right="0"/>
+                    <w:jc w:val="center"/>
+                    <w:rPr>
+                      <w:rFonts w:ascii="Calibri" w:hAnsi="Calibri" w:eastAsia="Calibri" w:cs="Calibri"/>
+                      <w:b w:val="1"/>
+                      <w:bCs w:val="1"/>
+                      <w:i w:val="0"/>
+                      <w:iCs w:val="0"/>
+                      <w:caps w:val="0"/>
+                      <w:smallCaps w:val="0"/>
+                      <w:color w:val="000000" w:themeColor="text1" w:themeTint="FF" w:themeShade="FF"/>
+                      <w:sz w:val="22"/>
+                      <w:szCs w:val="22"/>
+                      <w:lang w:val="en-US"/>
+                    </w:rPr>
+                  </w:pPr>
+                  <w:r>
+                    <w:rPr>
+                      <w:rFonts w:ascii="Calibri" w:hAnsi="Calibri" w:eastAsia="Calibri" w:cs="Calibri"/>
+                      <w:b w:val="1"/>
+                      <w:bCs w:val="1"/>
+                      <w:i w:val="0"/>
+                      <w:iCs w:val="0"/>
+                      <w:caps w:val="0"/>
+                      <w:smallCaps w:val="0"/>
+                      <w:color w:val="000000" w:themeColor="text1" w:themeTint="FF" w:themeShade="FF"/>
+                      <w:sz w:val="22"/>
+                      <w:szCs w:val="22"/>
+                      <w:lang w:val="en-US"/>
+                    </w:rPr>
+                    <w:t>Tata Consultancy Services</w:t>
+                  </w:r>
+                </w:p>
+              </w:tc>
+              <w:tc>
+                <w:tcPr>
+                  <w:tcW w:w="3000" w:type="dxa"/>
+                  <w:tcMar/>
+                  <w:vAlign w:val="bottom"/>
+                </w:tcPr>
+                <w:p>
+                  <w:pPr>
+                    <w:pStyle w:val="Heading2"/>
+                    <w:jc w:val="right"/>
+                    <w:rPr>
+                      <w:rFonts w:ascii="Calibri" w:hAnsi="Calibri" w:eastAsia="Calibri" w:cs="Calibri"/>
+                      <w:b w:val="1"/>
+                      <w:bCs w:val="1"/>
+                      <w:i w:val="0"/>
+                      <w:iCs w:val="0"/>
+                      <w:color w:val="000000" w:themeColor="text1" w:themeTint="FF" w:themeShade="FF"/>
+                      <w:sz w:val="22"/>
+                      <w:szCs w:val="22"/>
+                    </w:rPr>
+                  </w:pPr>
+                  <w:r>
+                    <w:rPr>
+                      <w:rFonts w:ascii="Calibri" w:hAnsi="Calibri" w:eastAsia="Calibri" w:cs="Calibri"/>
+                      <w:b w:val="1"/>
+                      <w:bCs w:val="1"/>
+                      <w:i w:val="0"/>
+                      <w:iCs w:val="0"/>
+                      <w:caps w:val="0"/>
+                      <w:smallCaps w:val="0"/>
+                      <w:color w:val="000000" w:themeColor="text1" w:themeTint="FF" w:themeShade="FF"/>
+                      <w:sz w:val="22"/>
+                      <w:szCs w:val="22"/>
+                      <w:lang w:val="en-US"/>
+                    </w:rPr>
+                    <w:t>Jan 2021 – Present</w:t>
+                  </w:r>
+                </w:p>
+              </w:tc>
+            </w:tr>
+          </w:tbl>
+          <w:p wp14:textId="586F2F61">
+            <w:pPr>
+              <w:pStyle w:val="ListParagraph"/>
+              <w:numPr>
+                <w:ilvl w:val="0"/>
+                <w:numId w:val="20"/>
+              </w:numPr>
+              <w:tabs>
+                <w:tab w:val="clear" w:leader="none" w:pos="720"/>
+              </w:tabs>
+              <w:ind w:left="252" w:hanging="180"/>
+              <w:rPr>
+                <w:rFonts w:ascii="Calibri" w:hAnsi="Calibri" w:eastAsia="Calibri" w:cs="Calibri"/>
+                <w:b w:val="0"/>
+                <w:bCs w:val="0"/>
+                <w:i w:val="0"/>
+                <w:iCs w:val="0"/>
+                <w:caps w:val="0"/>
+                <w:smallCaps w:val="0"/>
+                <w:noProof w:val="0"/>
+                <w:color w:val="000000" w:themeColor="text1" w:themeTint="FF" w:themeShade="FF"/>
+                <w:sz w:val="24"/>
+                <w:szCs w:val="24"/>
+                <w:lang w:val="en-US"/>
+              </w:rPr>
+            </w:pPr>
+            <w:r>
+              <w:rPr>
+                <w:rFonts w:ascii="Calibri" w:hAnsi="Calibri" w:eastAsia="Calibri" w:cs="Calibri"/>
+                <w:b w:val="0"/>
+                <w:bCs w:val="0"/>
+                <w:i w:val="0"/>
+                <w:iCs w:val="0"/>
+                <w:caps w:val="0"/>
+                <w:smallCaps w:val="0"/>
+                <w:noProof w:val="0"/>
+                <w:color w:val="000000" w:themeColor="text1" w:themeTint="FF" w:themeShade="FF"/>
+                <w:sz w:val="22"/>
+                <w:szCs w:val="22"/>
+                <w:lang w:val="en-US"/>
+              </w:rPr>
+              <w:t>Develop applications using Python to interface with existing services from AWS, FireEye, Palo Alto Networks, and Facebook OSQuery.</w:t>
+            </w:r>
+          </w:p>
+          <w:p wp14:textId="052DE1BD">
+            <w:pPr>
+              <w:pStyle w:val="ListParagraph"/>
+              <w:numPr>
+                <w:ilvl w:val="0"/>
+                <w:numId w:val="20"/>
+              </w:numPr>
+              <w:tabs>
+                <w:tab w:val="clear" w:leader="none" w:pos="720"/>
+              </w:tabs>
+              <w:ind w:left="252" w:hanging="180"/>
+              <w:rPr>
+                <w:b w:val="0"/>
+                <w:bCs w:val="0"/>
+                <w:i w:val="0"/>
+                <w:iCs w:val="0"/>
+                <w:caps w:val="0"/>
+                <w:smallCaps w:val="0"/>
+                <w:noProof w:val="0"/>
+                <w:color w:val="000000" w:themeColor="text1" w:themeTint="FF" w:themeShade="FF"/>
+                <w:sz w:val="24"/>
+                <w:szCs w:val="24"/>
+                <w:lang w:val="en-US"/>
+              </w:rPr>
+            </w:pPr>
+            <w:r>
+              <w:rPr>
+                <w:rFonts w:ascii="Calibri" w:hAnsi="Calibri" w:eastAsia="Calibri" w:cs="Calibri"/>
+                <w:b w:val="0"/>
+                <w:bCs w:val="0"/>
+                <w:i w:val="0"/>
+                <w:iCs w:val="0"/>
+                <w:caps w:val="0"/>
+                <w:smallCaps w:val="0"/>
+                <w:noProof w:val="0"/>
+                <w:color w:val="000000" w:themeColor="text1" w:themeTint="FF" w:themeShade="FF"/>
+                <w:sz w:val="22"/>
+                <w:szCs w:val="22"/>
+                <w:lang w:val="en-US"/>
+              </w:rPr>
+              <w:t>Built 5 applications end-to-end and worked in 3 other applications.</w:t>
+            </w:r>
+          </w:p>
+          <w:p wp14:textId="528A68D7">
+            <w:pPr>
+              <w:pStyle w:val="ListParagraph"/>
+              <w:numPr>
+                <w:ilvl w:val="0"/>
+                <w:numId w:val="20"/>
+              </w:numPr>
+              <w:tabs>
+                <w:tab w:val="clear" w:leader="none" w:pos="720"/>
+              </w:tabs>
+              <w:ind w:left="252" w:hanging="180"/>
+              <w:rPr>
+                <w:rFonts w:ascii="Calibri" w:hAnsi="Calibri" w:eastAsia="Calibri" w:cs="Calibri"/>
+                <w:b w:val="0"/>
+                <w:bCs w:val="0"/>
+                <w:i w:val="0"/>
+                <w:iCs w:val="0"/>
+                <w:caps w:val="0"/>
+                <w:smallCaps w:val="0"/>
+                <w:noProof w:val="0"/>
+                <w:color w:val="000000" w:themeColor="text1" w:themeTint="FF" w:themeShade="FF"/>
+                <w:sz w:val="22"/>
+                <w:szCs w:val="22"/>
+                <w:lang w:val="en-US"/>
+              </w:rPr>
+            </w:pPr>
+            <w:r>
+              <w:rPr>
+                <w:rFonts w:ascii="Calibri" w:hAnsi="Calibri" w:eastAsia="Calibri" w:cs="Calibri"/>
+                <w:b w:val="0"/>
+                <w:bCs w:val="0"/>
+                <w:i w:val="0"/>
+                <w:iCs w:val="0"/>
+                <w:caps w:val="0"/>
+                <w:smallCaps w:val="0"/>
+                <w:noProof w:val="0"/>
+                <w:color w:val="000000" w:themeColor="text1" w:themeTint="FF" w:themeShade="FF"/>
+                <w:sz w:val="22"/>
+                <w:szCs w:val="22"/>
+                <w:lang w:val="en-US"/>
+              </w:rPr>
+              <w:t>Write unit tests with Pytest to ensure integrations with other services function as expected.</w:t>
+            </w:r>
+          </w:p>
+          <w:tbl>
+            <w:tblPr>
+              <w:tblStyle w:val="TableNormal"/>
+              <w:tblW w:w="0" w:type="auto"/>
+              <w:tblLayout w:type="fixed"/>
+              <w:tblLook w:val="01E0" w:firstRow="1" w:lastRow="1" w:firstColumn="1" w:lastColumn="1" w:noHBand="0" w:noVBand="0"/>
+            </w:tblPr>
+            <w:tblGrid>
+              <w:gridCol w:w="3000"/>
+              <w:gridCol w:w="3915"/>
+              <w:gridCol w:w="3000"/>
+            </w:tblGrid>
+            <w:tr>
+              <w:trPr>
+                <w:trHeight w:val="300"/>
+              </w:trPr>
+              <w:tc>
+                <w:tcPr>
+                  <w:tcW w:w="3000" w:type="dxa"/>
+                  <w:tcMar/>
+                  <w:vAlign w:val="bottom"/>
+                </w:tcPr>
+                <w:p>
+                  <w:pPr>
+                    <w:rPr>
+                      <w:rFonts w:ascii="Calibri" w:hAnsi="Calibri" w:eastAsia="Calibri" w:cs="Calibri"/>
+                      <w:b w:val="1"/>
+                      <w:bCs w:val="1"/>
+                      <w:i w:val="0"/>
+                      <w:iCs w:val="0"/>
+                      <w:color w:val="000000" w:themeColor="text1" w:themeTint="FF" w:themeShade="FF"/>
+                      <w:sz w:val="22"/>
+                      <w:szCs w:val="22"/>
+                    </w:rPr>
+                  </w:pPr>
+                  <w:r>
+                    <w:rPr>
+                      <w:rFonts w:ascii="Calibri" w:hAnsi="Calibri" w:eastAsia="Calibri" w:cs="Calibri"/>
+                      <w:b w:val="1"/>
+                      <w:bCs w:val="1"/>
+                      <w:i w:val="0"/>
+                      <w:iCs w:val="0"/>
+                      <w:caps w:val="0"/>
+                      <w:smallCaps w:val="0"/>
+                      <w:color w:val="000000" w:themeColor="text1" w:themeTint="FF" w:themeShade="FF"/>
+                      <w:sz w:val="22"/>
+                      <w:szCs w:val="22"/>
+                      <w:lang w:val="en-US"/>
+                    </w:rPr>
                     <w:t>Undergrad Research Assistant</w:t>
                   </w:r>
                 </w:p>
               </w:tc>
               <w:tc>
                 <w:tcPr>
-                  <w:tcW w:w="3930" w:type="dxa"/>
+                  <w:tcW w:w="3915" w:type="dxa"/>
                   <w:tcMar/>
                   <w:vAlign w:val="bottom"/>
                 </w:tcPr>
@@ -548,8 +1166,6 @@
                       <w:bCs w:val="1"/>
                       <w:i w:val="0"/>
                       <w:iCs w:val="0"/>
-                      <w:caps w:val="0"/>
-                      <w:smallCaps w:val="0"/>
                       <w:color w:val="000000" w:themeColor="text1" w:themeTint="FF" w:themeShade="FF"/>
                       <w:sz w:val="22"/>
                       <w:szCs w:val="22"/>
@@ -589,8 +1205,6 @@
                       <w:bCs w:val="1"/>
                       <w:i w:val="0"/>
                       <w:iCs w:val="0"/>
-                      <w:caps w:val="0"/>
-                      <w:smallCaps w:val="0"/>
                       <w:color w:val="000000" w:themeColor="text1" w:themeTint="FF" w:themeShade="FF"/>
                       <w:sz w:val="22"/>
                       <w:szCs w:val="22"/>
@@ -610,18 +1224,18 @@
                       <w:szCs w:val="22"/>
                       <w:lang w:val="en-US"/>
                     </w:rPr>
-                    <w:t>June 2019 – Dec 2019</w:t>
+                    <w:t xml:space="preserve"> Jun 2019 – Dec 2019</w:t>
                   </w:r>
                 </w:p>
               </w:tc>
             </w:tr>
           </w:tbl>
-          <w:p>
+          <w:p wp14:textId="72A88E40">
             <w:pPr>
               <w:pStyle w:val="ListParagraph"/>
               <w:numPr>
                 <w:ilvl w:val="0"/>
-                <w:numId w:val="15"/>
+                <w:numId w:val="20"/>
               </w:numPr>
               <w:tabs>
                 <w:tab w:val="clear" w:leader="none" w:pos="720"/>
@@ -657,35 +1271,20 @@
                 <w:szCs w:val="22"/>
                 <w:lang w:val="en-US"/>
               </w:rPr>
-              <w:t>Worked in R and Python developing statistical models and performing analysis on data provided by the University Provost Office.</w:t>
+              <w:t>Worked in R and Python to develop statistical models and perform analysis on data provided by the University Provost Office.</w:t>
             </w:r>
           </w:p>
-          <w:p>
+          <w:p wp14:textId="37E5D9D4">
             <w:pPr>
               <w:pStyle w:val="ListParagraph"/>
               <w:numPr>
                 <w:ilvl w:val="0"/>
-                <w:numId w:val="15"/>
+                <w:numId w:val="20"/>
               </w:numPr>
               <w:tabs>
                 <w:tab w:val="clear" w:leader="none" w:pos="720"/>
               </w:tabs>
               <w:ind w:left="252" w:hanging="180"/>
-              <w:rPr>
-                <w:b w:val="0"/>
-                <w:bCs w:val="0"/>
-                <w:i w:val="0"/>
-                <w:iCs w:val="0"/>
-                <w:caps w:val="0"/>
-                <w:smallCaps w:val="0"/>
-                <w:noProof w:val="0"/>
-                <w:color w:val="000000" w:themeColor="text1" w:themeTint="FF" w:themeShade="FF"/>
-                <w:sz w:val="22"/>
-                <w:szCs w:val="22"/>
-                <w:lang w:val="en-US"/>
-              </w:rPr>
-            </w:pPr>
-            <w:r>
               <w:rPr>
                 <w:rFonts w:ascii="Calibri" w:hAnsi="Calibri" w:eastAsia="Calibri" w:cs="Calibri"/>
                 <w:b w:val="0"/>
@@ -700,7 +1299,23 @@
                 <w:szCs w:val="22"/>
                 <w:lang w:val="en-US"/>
               </w:rPr>
-              <w:t>Documented trends in STEM recruitment and retention at ASU then created a research paper from our findings using LaTeX.</w:t>
+            </w:pPr>
+            <w:r>
+              <w:rPr>
+                <w:rFonts w:ascii="Calibri" w:hAnsi="Calibri" w:eastAsia="Calibri" w:cs="Calibri"/>
+                <w:b w:val="0"/>
+                <w:bCs w:val="0"/>
+                <w:i w:val="0"/>
+                <w:iCs w:val="0"/>
+                <w:caps w:val="0"/>
+                <w:smallCaps w:val="0"/>
+                <w:noProof w:val="0"/>
+                <w:color w:val="000000" w:themeColor="text1" w:themeTint="FF" w:themeShade="FF"/>
+                <w:sz w:val="22"/>
+                <w:szCs w:val="22"/>
+                <w:lang w:val="en-US"/>
+              </w:rPr>
+              <w:t>Documented trends in STEM recruitment and retention at ASU by creating a research paper using LaTeX.</w:t>
             </w:r>
           </w:p>
           <w:tbl>
@@ -712,7 +1327,7 @@
             </w:tblPr>
             <w:tblGrid>
               <w:gridCol w:w="3000"/>
-              <w:gridCol w:w="3930"/>
+              <w:gridCol w:w="3915"/>
               <w:gridCol w:w="3000"/>
             </w:tblGrid>
             <w:tr>
@@ -727,6 +1342,11 @@
                 </w:tcPr>
                 <w:p>
                   <w:pPr>
+                    <w:pStyle w:val="Normal"/>
+                    <w:bidi w:val="0"/>
+                    <w:spacing w:before="0" w:beforeAutospacing="off" w:after="0" w:afterAutospacing="off" w:line="259" w:lineRule="auto"/>
+                    <w:ind w:left="0" w:right="0"/>
+                    <w:jc w:val="left"/>
                     <w:rPr>
                       <w:rFonts w:ascii="Calibri" w:hAnsi="Calibri" w:eastAsia="Calibri" w:cs="Calibri"/>
                       <w:b w:val="1"/>
@@ -755,13 +1375,13 @@
                       <w:szCs w:val="22"/>
                       <w:lang w:val="en-US"/>
                     </w:rPr>
-                    <w:t xml:space="preserve">Supplemental Instr. Leader </w:t>
+                    <w:t>S.I. Leader</w:t>
                   </w:r>
                 </w:p>
               </w:tc>
               <w:tc>
                 <w:tcPr>
-                  <w:tcW w:w="3930" w:type="dxa"/>
+                  <w:tcW w:w="3915" w:type="dxa"/>
                   <w:tcMar/>
                   <w:vAlign w:val="bottom"/>
                 </w:tcPr>
@@ -775,8 +1395,6 @@
                       <w:bCs w:val="1"/>
                       <w:i w:val="0"/>
                       <w:iCs w:val="0"/>
-                      <w:caps w:val="0"/>
-                      <w:smallCaps w:val="0"/>
                       <w:color w:val="000000" w:themeColor="text1" w:themeTint="FF" w:themeShade="FF"/>
                       <w:sz w:val="22"/>
                       <w:szCs w:val="22"/>
@@ -816,8 +1434,6 @@
                       <w:bCs w:val="1"/>
                       <w:i w:val="0"/>
                       <w:iCs w:val="0"/>
-                      <w:caps w:val="0"/>
-                      <w:smallCaps w:val="0"/>
                       <w:color w:val="000000" w:themeColor="text1" w:themeTint="FF" w:themeShade="FF"/>
                       <w:sz w:val="22"/>
                       <w:szCs w:val="22"/>
@@ -843,12 +1459,12 @@
               </w:tc>
             </w:tr>
           </w:tbl>
-          <w:p>
+          <w:p wp14:textId="3C808420">
             <w:pPr>
               <w:pStyle w:val="ListParagraph"/>
               <w:numPr>
                 <w:ilvl w:val="0"/>
-                <w:numId w:val="15"/>
+                <w:numId w:val="20"/>
               </w:numPr>
               <w:tabs>
                 <w:tab w:val="clear" w:leader="none" w:pos="720"/>
@@ -887,17 +1503,33 @@
               <w:t>Lead three one-hour long group tutoring sessions for Differential Equations on course-based study strategies ranging from 5 – 25 students.</w:t>
             </w:r>
           </w:p>
-          <w:p>
+          <w:p wp14:textId="18391721">
             <w:pPr>
               <w:pStyle w:val="ListParagraph"/>
               <w:numPr>
                 <w:ilvl w:val="0"/>
-                <w:numId w:val="15"/>
+                <w:numId w:val="20"/>
               </w:numPr>
               <w:tabs>
                 <w:tab w:val="clear" w:leader="none" w:pos="720"/>
               </w:tabs>
               <w:ind w:left="252" w:hanging="180"/>
+              <w:rPr>
+                <w:rFonts w:ascii="Calibri" w:hAnsi="Calibri" w:eastAsia="Calibri" w:cs="Calibri"/>
+                <w:b w:val="0"/>
+                <w:bCs w:val="0"/>
+                <w:i w:val="0"/>
+                <w:iCs w:val="0"/>
+                <w:caps w:val="0"/>
+                <w:smallCaps w:val="0"/>
+                <w:noProof w:val="0"/>
+                <w:color w:val="000000" w:themeColor="text1" w:themeTint="FF" w:themeShade="FF"/>
+                <w:sz w:val="24"/>
+                <w:szCs w:val="24"/>
+                <w:lang w:val="en-US"/>
+              </w:rPr>
+            </w:pPr>
+            <w:r>
               <w:rPr>
                 <w:rFonts w:ascii="Calibri" w:hAnsi="Calibri" w:eastAsia="Calibri" w:cs="Calibri"/>
                 <w:b w:val="0"/>
@@ -912,6 +1544,34 @@
                 <w:szCs w:val="22"/>
                 <w:lang w:val="en-US"/>
               </w:rPr>
+              <w:t>Collaborated with faculty to identify material that students may be having a hard time understanding to develop study strategies for greater student success.</w:t>
+            </w:r>
+          </w:p>
+          <w:p wp14:textId="1A3DFF88">
+            <w:pPr>
+              <w:pStyle w:val="ListParagraph"/>
+              <w:numPr>
+                <w:ilvl w:val="0"/>
+                <w:numId w:val="20"/>
+              </w:numPr>
+              <w:tabs>
+                <w:tab w:val="clear" w:leader="none" w:pos="720"/>
+              </w:tabs>
+              <w:ind w:left="252" w:hanging="180"/>
+              <w:rPr>
+                <w:rFonts w:ascii="Calibri" w:hAnsi="Calibri" w:eastAsia="Calibri" w:cs="Calibri"/>
+                <w:b w:val="0"/>
+                <w:bCs w:val="0"/>
+                <w:i w:val="0"/>
+                <w:iCs w:val="0"/>
+                <w:caps w:val="0"/>
+                <w:smallCaps w:val="0"/>
+                <w:noProof w:val="0"/>
+                <w:color w:val="000000" w:themeColor="text1" w:themeTint="FF" w:themeShade="FF"/>
+                <w:sz w:val="24"/>
+                <w:szCs w:val="24"/>
+                <w:lang w:val="en-US"/>
+              </w:rPr>
             </w:pPr>
             <w:r>
               <w:rPr>
@@ -928,19 +1588,74 @@
                 <w:szCs w:val="22"/>
                 <w:lang w:val="en-US"/>
               </w:rPr>
-              <w:t>Collaborated with faculty to identify material that students may be having a hard time understanding to develop study strategies for greater student success.</w:t>
+              <w:t>Created lesson plans for group study sessions before exams to articulate the course material in an efficient manner.</w:t>
             </w:r>
           </w:p>
-          <w:p>
+          <w:p wp14:textId="25CF1324">
+            <w:pPr>
+              <w:pStyle w:val="Normal"/>
+              <w:ind/>
+              <w:rPr>
+                <w:rFonts w:ascii="Calibri" w:hAnsi="Calibri" w:cs="Calibri"/>
+                <w:b w:val="1"/>
+                <w:bCs w:val="1"/>
+                <w:sz w:val="24"/>
+                <w:szCs w:val="24"/>
+              </w:rPr>
+            </w:pPr>
+          </w:p>
+          <w:p wp14:textId="5E3B6D0A">
+            <w:pPr>
+              <w:numPr>
+                <w:numId w:val="0"/>
+              </w:numPr>
+              <w:ind/>
+              <w:rPr>
+                <w:rFonts w:ascii="Calibri" w:hAnsi="Calibri" w:cs="Calibri"/>
+                <w:smallCaps w:val="1"/>
+                <w:sz w:val="22"/>
+                <w:szCs w:val="22"/>
+              </w:rPr>
+            </w:pPr>
+            <w:r>
+              <w:rPr>
+                <w:rFonts w:ascii="Calibri" w:hAnsi="Calibri" w:cs="Calibri"/>
+                <w:b w:val="1"/>
+                <w:bCs w:val="1"/>
+                <w:smallCaps w:val="1"/>
+                <w:sz w:val="22"/>
+                <w:szCs w:val="22"/>
+              </w:rPr>
+              <w:t>Technical Experience</w:t>
+            </w:r>
+          </w:p>
+        </w:tc>
+      </w:tr>
+      <w:tr xmlns:wp14="http://schemas.microsoft.com/office/word/2010/wordml" wp14:textId="77777777">
+        <w:trPr>
+          <w:trHeight w:val="70"/>
+        </w:trPr>
+        <w:tc>
+          <w:tcPr>
+            <w:tcW w:w="10080" w:type="dxa"/>
+            <w:gridSpan w:val="5"/>
+            <w:tcBorders>
+              <w:top w:val="single" w:color="auto" w:sz="4" w:space="0"/>
+            </w:tcBorders>
+            <w:shd w:val="clear" w:color="auto" w:fill="auto"/>
+            <w:tcMar/>
+          </w:tcPr>
+          <w:p wp14:textId="6DDB4240">
             <w:pPr>
               <w:pStyle w:val="ListParagraph"/>
               <w:numPr>
                 <w:ilvl w:val="0"/>
-                <w:numId w:val="15"/>
+                <w:numId w:val="11"/>
               </w:numPr>
               <w:tabs>
-                <w:tab w:val="clear" w:leader="none" w:pos="720"/>
+                <w:tab w:val="clear" w:leader="none" w:pos="916"/>
               </w:tabs>
+              <w:spacing w:after="0"/>
               <w:ind w:left="252" w:hanging="180"/>
               <w:rPr>
                 <w:rFonts w:ascii="Calibri" w:hAnsi="Calibri" w:eastAsia="Calibri" w:cs="Calibri"/>
@@ -960,8 +1675,8 @@
             <w:r>
               <w:rPr>
                 <w:rFonts w:ascii="Calibri" w:hAnsi="Calibri" w:eastAsia="Calibri" w:cs="Calibri"/>
-                <w:b w:val="0"/>
-                <w:bCs w:val="0"/>
+                <w:b w:val="1"/>
+                <w:bCs w:val="1"/>
                 <w:i w:val="0"/>
                 <w:iCs w:val="0"/>
                 <w:caps w:val="0"/>
@@ -972,195 +1687,9 @@
                 <w:szCs w:val="22"/>
                 <w:lang w:val="en-US"/>
               </w:rPr>
-              <w:t>Created lesson plans for group study sessions before exams to articulate the course material in an efficient manner.</w:t>
+              <w:t xml:space="preserve">Open Source - MDN Web Docs: </w:t>
             </w:r>
-          </w:p>
-          <w:p wp14:textId="303A1F41">
-            <w:pPr>
-              <w:pStyle w:val="Normal"/>
-              <w:tabs>
-                <w:tab w:val="clear" w:leader="none" w:pos="720"/>
-              </w:tabs>
-              <w:ind w:left="0"/>
-              <w:rPr>
-                <w:rFonts w:ascii="Calibri" w:hAnsi="Calibri" w:eastAsia="Calibri" w:cs="Calibri"/>
-                <w:b w:val="0"/>
-                <w:bCs w:val="0"/>
-                <w:i w:val="0"/>
-                <w:iCs w:val="0"/>
-                <w:caps w:val="0"/>
-                <w:smallCaps w:val="0"/>
-                <w:noProof w:val="0"/>
-                <w:color w:val="000000" w:themeColor="text1" w:themeTint="FF" w:themeShade="FF"/>
-                <w:sz w:val="24"/>
-                <w:szCs w:val="24"/>
-                <w:lang w:val="en-US"/>
-              </w:rPr>
-            </w:pPr>
-          </w:p>
-        </w:tc>
-      </w:tr>
-      <w:tr xmlns:wp14="http://schemas.microsoft.com/office/word/2010/wordml" wp14:textId="77777777">
-        <w:tc>
-          <w:tcPr>
-            <w:tcW w:w="5000" w:type="pct"/>
-            <w:gridSpan w:val="5"/>
-            <w:tcBorders>
-              <w:bottom w:val="single" w:color="auto" w:sz="4" w:space="0"/>
-            </w:tcBorders>
-            <w:shd w:val="clear" w:color="auto" w:fill="auto"/>
-            <w:tcMar/>
-            <w:vAlign w:val="bottom"/>
-          </w:tcPr>
-          <w:p wp14:textId="77777777">
-            <w:pPr>
-              <w:rPr>
-                <w:rFonts w:ascii="Calibri" w:hAnsi="Calibri" w:cs="Calibri"/>
-                <w:smallCaps/>
-                <w:sz w:val="22"/>
-                <w:szCs w:val="22"/>
-              </w:rPr>
-            </w:pPr>
             <w:r>
-              <w:rPr>
-                <w:rFonts w:ascii="Calibri" w:hAnsi="Calibri" w:cs="Calibri"/>
-                <w:b/>
-                <w:smallCaps/>
-                <w:sz w:val="22"/>
-                <w:szCs w:val="22"/>
-              </w:rPr>
-              <w:t>Education</w:t>
-            </w:r>
-          </w:p>
-        </w:tc>
-      </w:tr>
-      <w:tr xmlns:wp14="http://schemas.microsoft.com/office/word/2010/wordml" wp14:textId="77777777">
-        <w:tc>
-          <w:tcPr>
-            <w:tcW w:w="1513" w:type="pct"/>
-            <w:tcBorders>
-              <w:top w:val="single" w:color="auto" w:sz="4" w:space="0"/>
-            </w:tcBorders>
-            <w:shd w:val="clear" w:color="auto" w:fill="auto"/>
-            <w:tcMar/>
-            <w:vAlign w:val="bottom"/>
-          </w:tcPr>
-          <w:p wp14:textId="675C4402">
-            <w:pPr>
-              <w:rPr>
-                <w:rFonts w:ascii="Calibri" w:hAnsi="Calibri" w:cs="Calibri"/>
-                <w:b w:val="1"/>
-                <w:bCs w:val="1"/>
-                <w:sz w:val="22"/>
-                <w:szCs w:val="22"/>
-              </w:rPr>
-            </w:pPr>
-            <w:r>
-              <w:rPr>
-                <w:rFonts w:ascii="Calibri" w:hAnsi="Calibri" w:cs="Calibri"/>
-                <w:b w:val="1"/>
-                <w:bCs w:val="1"/>
-                <w:sz w:val="22"/>
-                <w:szCs w:val="22"/>
-              </w:rPr>
-              <w:t xml:space="preserve">Mesa, AZ </w:t>
-            </w:r>
-          </w:p>
-        </w:tc>
-        <w:tc>
-          <w:tcPr>
-            <w:tcW w:w="1974" w:type="pct"/>
-            <w:gridSpan w:val="3"/>
-            <w:tcBorders>
-              <w:top w:val="single" w:color="auto" w:sz="4" w:space="0"/>
-            </w:tcBorders>
-            <w:shd w:val="clear" w:color="auto" w:fill="auto"/>
-            <w:tcMar/>
-            <w:vAlign w:val="bottom"/>
-          </w:tcPr>
-          <w:p wp14:textId="5DAC7996">
-            <w:pPr>
-              <w:pStyle w:val="Normal"/>
-              <w:bidi w:val="0"/>
-              <w:spacing w:before="0" w:beforeAutospacing="off" w:after="0" w:afterAutospacing="off" w:line="259" w:lineRule="auto"/>
-              <w:ind w:left="72" w:right="0"/>
-              <w:jc w:val="center"/>
-              <w:rPr>
-                <w:rFonts w:ascii="Calibri" w:hAnsi="Calibri" w:cs="Calibri"/>
-                <w:b w:val="1"/>
-                <w:bCs w:val="1"/>
-                <w:sz w:val="24"/>
-                <w:szCs w:val="24"/>
-              </w:rPr>
-            </w:pPr>
-            <w:r>
-              <w:rPr>
-                <w:rFonts w:ascii="Calibri" w:hAnsi="Calibri" w:cs="Calibri"/>
-                <w:b w:val="1"/>
-                <w:bCs w:val="1"/>
-                <w:sz w:val="22"/>
-                <w:szCs w:val="22"/>
-              </w:rPr>
-              <w:t>Arizona State University</w:t>
-            </w:r>
-          </w:p>
-        </w:tc>
-        <w:tc>
-          <w:tcPr>
-            <w:tcW w:w="1513" w:type="pct"/>
-            <w:tcBorders>
-              <w:top w:val="single" w:color="auto" w:sz="4" w:space="0"/>
-            </w:tcBorders>
-            <w:shd w:val="clear" w:color="auto" w:fill="auto"/>
-            <w:tcMar/>
-            <w:vAlign w:val="bottom"/>
-          </w:tcPr>
-          <w:p wp14:textId="119731EE">
-            <w:pPr>
-              <w:jc w:val="right"/>
-              <w:rPr>
-                <w:rFonts w:ascii="Calibri" w:hAnsi="Calibri" w:cs="Calibri"/>
-                <w:b w:val="1"/>
-                <w:bCs w:val="1"/>
-                <w:sz w:val="22"/>
-                <w:szCs w:val="22"/>
-              </w:rPr>
-            </w:pPr>
-            <w:r>
-              <w:rPr>
-                <w:rFonts w:ascii="Calibri" w:hAnsi="Calibri" w:cs="Calibri"/>
-                <w:b w:val="1"/>
-                <w:bCs w:val="1"/>
-                <w:sz w:val="22"/>
-                <w:szCs w:val="22"/>
-              </w:rPr>
-              <w:t>Jan 2018 – May 2020</w:t>
-            </w:r>
-          </w:p>
-        </w:tc>
-      </w:tr>
-      <w:tr xmlns:wp14="http://schemas.microsoft.com/office/word/2010/wordml" wp14:textId="77777777">
-        <w:trPr>
-          <w:trHeight w:val="1050"/>
-        </w:trPr>
-        <w:tc>
-          <w:tcPr>
-            <w:tcW w:w="5000" w:type="pct"/>
-            <w:gridSpan w:val="5"/>
-            <w:shd w:val="clear" w:color="auto" w:fill="auto"/>
-            <w:tcMar/>
-          </w:tcPr>
-          <w:p wp14:textId="4B4810BB">
-            <w:pPr>
-              <w:pStyle w:val="ListParagraph"/>
-              <w:numPr>
-                <w:ilvl w:val="0"/>
-                <w:numId w:val="13"/>
-              </w:numPr>
-              <w:tabs>
-                <w:tab w:val="clear" w:leader="none" w:pos="720"/>
-              </w:tabs>
-              <w:ind w:left="252" w:hanging="180"/>
               <w:rPr>
                 <w:rFonts w:ascii="Calibri" w:hAnsi="Calibri" w:eastAsia="Calibri" w:cs="Calibri"/>
                 <w:b w:val="0"/>
@@ -1175,7 +1704,87 @@
                 <w:szCs w:val="22"/>
                 <w:lang w:val="en-US"/>
               </w:rPr>
+              <w:t xml:space="preserve">Actively contributed to MDN Web Docs on GitHub from Oct 2020 – Jan 2021. Completed 31 merged PRs in mdn/yari, and 17 merged PRs in mdn/content. Featured in the </w:t>
+            </w:r>
+            <w:hyperlink r:id="Rfcc9757c96a946a5">
+              <w:r>
+                <w:rPr>
+                  <w:rStyle w:val="Hyperlink"/>
+                  <w:rFonts w:ascii="Calibri" w:hAnsi="Calibri" w:eastAsia="Calibri" w:cs="Calibri"/>
+                  <w:b w:val="0"/>
+                  <w:bCs w:val="0"/>
+                  <w:i w:val="0"/>
+                  <w:iCs w:val="0"/>
+                  <w:caps w:val="0"/>
+                  <w:smallCaps w:val="0"/>
+                  <w:noProof w:val="0"/>
+                  <w:sz w:val="22"/>
+                  <w:szCs w:val="22"/>
+                  <w:lang w:val="en-US"/>
+                </w:rPr>
+                <w:t>contributor spotlight</w:t>
+              </w:r>
+            </w:hyperlink>
+            <w:r>
+              <w:rPr>
+                <w:rFonts w:ascii="Calibri" w:hAnsi="Calibri" w:eastAsia="Calibri" w:cs="Calibri"/>
+                <w:b w:val="0"/>
+                <w:bCs w:val="0"/>
+                <w:i w:val="0"/>
+                <w:iCs w:val="0"/>
+                <w:caps w:val="0"/>
+                <w:smallCaps w:val="0"/>
+                <w:noProof w:val="0"/>
+                <w:sz w:val="22"/>
+                <w:szCs w:val="22"/>
+                <w:lang w:val="en-US"/>
+              </w:rPr>
+              <w:t xml:space="preserve"> on MDN website.</w:t>
+            </w:r>
+          </w:p>
+          <w:p wp14:textId="1738F565">
+            <w:pPr>
+              <w:pStyle w:val="ListParagraph"/>
+              <w:numPr>
+                <w:ilvl w:val="0"/>
+                <w:numId w:val="11"/>
+              </w:numPr>
+              <w:tabs>
+                <w:tab w:val="clear" w:leader="none" w:pos="916"/>
+              </w:tabs>
+              <w:spacing w:after="0"/>
+              <w:ind w:left="252" w:hanging="180"/>
+              <w:rPr>
+                <w:b w:val="1"/>
+                <w:bCs w:val="1"/>
+                <w:i w:val="0"/>
+                <w:iCs w:val="0"/>
+                <w:caps w:val="0"/>
+                <w:smallCaps w:val="0"/>
+                <w:noProof w:val="0"/>
+                <w:color w:val="000000" w:themeColor="text1" w:themeTint="FF" w:themeShade="FF"/>
+                <w:sz w:val="22"/>
+                <w:szCs w:val="22"/>
+                <w:lang w:val="en-US"/>
+              </w:rPr>
             </w:pPr>
+            <w:r>
+              <w:rPr>
+                <w:rFonts w:ascii="Calibri" w:hAnsi="Calibri" w:eastAsia="Calibri" w:cs="Calibri"/>
+                <w:b w:val="1"/>
+                <w:bCs w:val="1"/>
+                <w:i w:val="0"/>
+                <w:iCs w:val="0"/>
+                <w:caps w:val="0"/>
+                <w:smallCaps w:val="0"/>
+                <w:noProof w:val="0"/>
+                <w:color w:val="000000" w:themeColor="text1" w:themeTint="FF" w:themeShade="FF"/>
+                <w:sz w:val="22"/>
+                <w:szCs w:val="22"/>
+                <w:lang w:val="en-US"/>
+              </w:rPr>
+              <w:t>Markdown Parser:</w:t>
+            </w:r>
             <w:r>
               <w:rPr>
                 <w:rFonts w:ascii="Calibri" w:hAnsi="Calibri" w:eastAsia="Calibri" w:cs="Calibri"/>
@@ -1191,20 +1800,54 @@
                 <w:szCs w:val="22"/>
                 <w:lang w:val="en-US"/>
               </w:rPr>
-              <w:t>B.S. in Applied Mathematics, May 2020. GPA: 3.57</w:t>
+              <w:t xml:space="preserve"> Built a Markdown parser with C++ for converting Markdown files to HTML.</w:t>
             </w:r>
           </w:p>
-          <w:p wp14:textId="2E1A1CE7">
+          <w:p wp14:textId="4BF0DE5E">
             <w:pPr>
               <w:pStyle w:val="ListParagraph"/>
               <w:numPr>
                 <w:ilvl w:val="0"/>
-                <w:numId w:val="13"/>
+                <w:numId w:val="11"/>
               </w:numPr>
               <w:tabs>
-                <w:tab w:val="clear" w:leader="none" w:pos="720"/>
+                <w:tab w:val="clear" w:leader="none" w:pos="916"/>
               </w:tabs>
+              <w:spacing w:after="0"/>
               <w:ind w:left="252" w:hanging="180"/>
+              <w:rPr>
+                <w:rFonts w:ascii="Calibri" w:hAnsi="Calibri" w:eastAsia="Calibri" w:cs="Calibri"/>
+                <w:b w:val="1"/>
+                <w:bCs w:val="1"/>
+                <w:i w:val="0"/>
+                <w:iCs w:val="0"/>
+                <w:caps w:val="0"/>
+                <w:smallCaps w:val="0"/>
+                <w:noProof w:val="0"/>
+                <w:color w:val="000000" w:themeColor="text1" w:themeTint="FF" w:themeShade="FF"/>
+                <w:sz w:val="24"/>
+                <w:szCs w:val="24"/>
+                <w:lang w:val="en-US"/>
+              </w:rPr>
+            </w:pPr>
+            <w:r>
+              <w:rPr>
+                <w:rFonts w:ascii="Calibri" w:hAnsi="Calibri" w:eastAsia="Calibri" w:cs="Calibri"/>
+                <w:b w:val="1"/>
+                <w:bCs w:val="1"/>
+                <w:i w:val="0"/>
+                <w:iCs w:val="0"/>
+                <w:caps w:val="0"/>
+                <w:smallCaps w:val="0"/>
+                <w:noProof w:val="0"/>
+                <w:color w:val="000000" w:themeColor="text1" w:themeTint="FF" w:themeShade="FF"/>
+                <w:sz w:val="22"/>
+                <w:szCs w:val="22"/>
+                <w:lang w:val="en-US"/>
+              </w:rPr>
+              <w:t xml:space="preserve">Open Library Client: </w:t>
+            </w:r>
+            <w:r>
               <w:rPr>
                 <w:rFonts w:ascii="Calibri" w:hAnsi="Calibri" w:eastAsia="Calibri" w:cs="Calibri"/>
                 <w:b w:val="0"/>
@@ -1219,139 +1862,10 @@
                 <w:szCs w:val="22"/>
                 <w:lang w:val="en-US"/>
               </w:rPr>
-            </w:pPr>
-            <w:r>
-              <w:rPr>
-                <w:rFonts w:ascii="Calibri" w:hAnsi="Calibri" w:eastAsia="Calibri" w:cs="Calibri"/>
-                <w:b w:val="1"/>
-                <w:bCs w:val="1"/>
-                <w:i w:val="0"/>
-                <w:iCs w:val="0"/>
-                <w:caps w:val="0"/>
-                <w:smallCaps w:val="0"/>
-                <w:strike w:val="0"/>
-                <w:dstrike w:val="0"/>
-                <w:noProof w:val="0"/>
-                <w:color w:val="000000" w:themeColor="text1" w:themeTint="FF" w:themeShade="FF"/>
-                <w:sz w:val="22"/>
-                <w:szCs w:val="22"/>
-                <w:u w:val="none"/>
-                <w:lang w:val="en-US"/>
-              </w:rPr>
-              <w:t xml:space="preserve">Relevant Courses: </w:t>
-            </w:r>
-            <w:r>
-              <w:rPr>
-                <w:rFonts w:ascii="Calibri" w:hAnsi="Calibri" w:eastAsia="Calibri" w:cs="Calibri"/>
-                <w:b w:val="0"/>
-                <w:bCs w:val="0"/>
-                <w:i w:val="0"/>
-                <w:iCs w:val="0"/>
-                <w:caps w:val="0"/>
-                <w:smallCaps w:val="0"/>
-                <w:strike w:val="0"/>
-                <w:dstrike w:val="0"/>
-                <w:noProof w:val="0"/>
-                <w:color w:val="000000" w:themeColor="text1" w:themeTint="FF" w:themeShade="FF"/>
-                <w:sz w:val="22"/>
-                <w:szCs w:val="22"/>
-                <w:u w:val="none"/>
-                <w:lang w:val="en-US"/>
-              </w:rPr>
-              <w:t>Linear Algebra (MAT343), Discrete Mathematical Structures (MAT243), Differential Equations (MAT275), Probability (STP421)</w:t>
+              <w:t>Developed a Node.js Open Library client written in TypeScript for interacting with the Open Library APIs.</w:t>
             </w:r>
           </w:p>
-        </w:tc>
-      </w:tr>
-      <w:tr xmlns:wp14="http://schemas.microsoft.com/office/word/2010/wordml" wp14:textId="77777777">
-        <w:tc>
-          <w:tcPr>
-            <w:tcW w:w="5000" w:type="pct"/>
-            <w:gridSpan w:val="5"/>
-            <w:tcBorders>
-              <w:bottom w:val="single" w:color="auto" w:sz="4" w:space="0"/>
-            </w:tcBorders>
-            <w:shd w:val="clear" w:color="auto" w:fill="auto"/>
-            <w:tcMar/>
-            <w:vAlign w:val="bottom"/>
-          </w:tcPr>
-          <w:p wp14:textId="77777777">
-            <w:pPr>
-              <w:rPr>
-                <w:rFonts w:ascii="Calibri" w:hAnsi="Calibri" w:cs="Calibri"/>
-                <w:smallCaps/>
-                <w:sz w:val="22"/>
-                <w:szCs w:val="22"/>
-              </w:rPr>
-            </w:pPr>
-            <w:r>
-              <w:rPr>
-                <w:rFonts w:ascii="Calibri" w:hAnsi="Calibri" w:cs="Calibri"/>
-                <w:b/>
-                <w:smallCaps/>
-                <w:sz w:val="22"/>
-                <w:szCs w:val="22"/>
-              </w:rPr>
-              <w:t>Technical Experience</w:t>
-            </w:r>
-          </w:p>
-        </w:tc>
-      </w:tr>
-      <w:tr xmlns:wp14="http://schemas.microsoft.com/office/word/2010/wordml" wp14:textId="77777777">
-        <w:tc>
-          <w:tcPr>
-            <w:tcW w:w="5000" w:type="pct"/>
-            <w:gridSpan w:val="5"/>
-            <w:tcBorders>
-              <w:top w:val="single" w:color="auto" w:sz="4" w:space="0"/>
-            </w:tcBorders>
-            <w:shd w:val="clear" w:color="auto" w:fill="auto"/>
-            <w:tcMar/>
-            <w:vAlign w:val="bottom"/>
-          </w:tcPr>
-          <w:p wp14:textId="77777777">
-            <w:pPr>
-              <w:rPr>
-                <w:rFonts w:ascii="Calibri" w:hAnsi="Calibri" w:cs="Calibri"/>
-                <w:b/>
-                <w:smallCaps/>
-                <w:spacing w:val="86"/>
-                <w:sz w:val="22"/>
-                <w:szCs w:val="22"/>
-              </w:rPr>
-            </w:pPr>
-            <w:r>
-              <w:rPr>
-                <w:rFonts w:ascii="Calibri" w:hAnsi="Calibri" w:cs="Calibri"/>
-                <w:b/>
-                <w:sz w:val="22"/>
-                <w:szCs w:val="22"/>
-              </w:rPr>
-              <w:t>Projects</w:t>
-            </w:r>
-            <w:r>
-              <w:rPr>
-                <w:rFonts w:ascii="Calibri" w:hAnsi="Calibri" w:cs="Calibri"/>
-                <w:sz w:val="22"/>
-                <w:szCs w:val="22"/>
-              </w:rPr>
-              <w:t xml:space="preserve"> </w:t>
-            </w:r>
-          </w:p>
-        </w:tc>
-      </w:tr>
-      <w:tr xmlns:wp14="http://schemas.microsoft.com/office/word/2010/wordml" wp14:textId="77777777">
-        <w:trPr>
-          <w:trHeight w:val="132"/>
-        </w:trPr>
-        <w:tc>
-          <w:tcPr>
-            <w:tcW w:w="5000" w:type="pct"/>
-            <w:gridSpan w:val="5"/>
-            <w:shd w:val="clear" w:color="auto" w:fill="auto"/>
-            <w:tcMar/>
-          </w:tcPr>
-          <w:p>
+          <w:p wp14:textId="7B71ED22">
             <w:pPr>
               <w:pStyle w:val="ListParagraph"/>
               <w:numPr>
@@ -1361,11 +1875,12 @@
               <w:tabs>
                 <w:tab w:val="clear" w:leader="none" w:pos="916"/>
               </w:tabs>
+              <w:spacing w:after="0"/>
               <w:ind w:left="252" w:hanging="180"/>
               <w:rPr>
-                <w:rFonts w:ascii="Times New Roman" w:hAnsi="Times New Roman" w:eastAsia="Times New Roman" w:cs="Times New Roman"/>
-                <w:b w:val="1"/>
-                <w:bCs w:val="1"/>
+                <w:rFonts w:ascii="Calibri" w:hAnsi="Calibri" w:eastAsia="Calibri" w:cs="Calibri"/>
+                <w:b w:val="0"/>
+                <w:bCs w:val="0"/>
                 <w:i w:val="0"/>
                 <w:iCs w:val="0"/>
                 <w:caps w:val="0"/>
@@ -1392,7 +1907,7 @@
                 <w:szCs w:val="22"/>
                 <w:lang w:val="en-US"/>
               </w:rPr>
-              <w:t xml:space="preserve">Go Fish: </w:t>
+              <w:t xml:space="preserve">Eleventy Photo Gallery: </w:t>
             </w:r>
             <w:r>
               <w:rPr>
@@ -1409,10 +1924,10 @@
                 <w:szCs w:val="22"/>
                 <w:lang w:val="en-US"/>
               </w:rPr>
-              <w:t>Developed the classic card game Go Fish with C++ using a standard 52-card deck.</w:t>
+              <w:t>Created a responsive image gallery site template using the Eleventy static site generator. Images are dynamically generated with Node.js at build time.</w:t>
             </w:r>
           </w:p>
-          <w:p>
+          <w:p wp14:textId="0E1E540C">
             <w:pPr>
               <w:pStyle w:val="ListParagraph"/>
               <w:numPr>
@@ -1422,6 +1937,7 @@
               <w:tabs>
                 <w:tab w:val="clear" w:leader="none" w:pos="916"/>
               </w:tabs>
+              <w:spacing w:after="0"/>
               <w:ind w:left="252" w:hanging="180"/>
               <w:rPr>
                 <w:b w:val="1"/>
@@ -1452,7 +1968,7 @@
                 <w:szCs w:val="22"/>
                 <w:lang w:val="en-US"/>
               </w:rPr>
-              <w:t>Markdown Parser:</w:t>
+              <w:t xml:space="preserve">Meta Tag Generator: </w:t>
             </w:r>
             <w:r>
               <w:rPr>
@@ -1469,10 +1985,10 @@
                 <w:szCs w:val="22"/>
                 <w:lang w:val="en-US"/>
               </w:rPr>
-              <w:t xml:space="preserve"> Built a Markdown parser with C++ for converting Markdown files to HTML.</w:t>
+              <w:t>Developed a Eleventy plugin with JavaScript that generates document metadata for the &lt;head&gt; of a webpage containing: Open Graph, Twitter card, generic meta tags and a canonical link.</w:t>
             </w:r>
           </w:p>
-          <w:p wp14:textId="088F85E3">
+          <w:p wp14:textId="7A87F5EF">
             <w:pPr>
               <w:pStyle w:val="ListParagraph"/>
               <w:numPr>
@@ -1482,7 +1998,41 @@
               <w:tabs>
                 <w:tab w:val="clear" w:leader="none" w:pos="916"/>
               </w:tabs>
+              <w:spacing w:after="0"/>
               <w:ind w:left="252" w:hanging="180"/>
+              <w:rPr>
+                <w:rFonts w:ascii="Calibri" w:hAnsi="Calibri" w:eastAsia="Calibri" w:cs="Calibri"/>
+                <w:b w:val="1"/>
+                <w:bCs w:val="1"/>
+                <w:i w:val="0"/>
+                <w:iCs w:val="0"/>
+                <w:caps w:val="0"/>
+                <w:smallCaps w:val="0"/>
+                <w:noProof w:val="0"/>
+                <w:color w:val="000000" w:themeColor="text1" w:themeTint="FF" w:themeShade="FF"/>
+                <w:sz w:val="22"/>
+                <w:szCs w:val="22"/>
+                <w:lang w:val="en-US"/>
+              </w:rPr>
+            </w:pPr>
+            <w:r>
+              <w:rPr>
+                <w:rFonts w:ascii="Calibri" w:hAnsi="Calibri" w:eastAsia="Calibri" w:cs="Calibri"/>
+                <w:b w:val="1"/>
+                <w:bCs w:val="1"/>
+                <w:i w:val="0"/>
+                <w:iCs w:val="0"/>
+                <w:caps w:val="0"/>
+                <w:smallCaps w:val="0"/>
+                <w:noProof w:val="0"/>
+                <w:color w:val="000000" w:themeColor="text1" w:themeTint="FF" w:themeShade="FF"/>
+                <w:sz w:val="22"/>
+                <w:szCs w:val="22"/>
+                <w:lang w:val="en-US"/>
+              </w:rPr>
+              <w:t>Bug Saves the World:</w:t>
+            </w:r>
+            <w:r>
               <w:rPr>
                 <w:rFonts w:ascii="Calibri" w:hAnsi="Calibri" w:eastAsia="Calibri" w:cs="Calibri"/>
                 <w:b w:val="0"/>
@@ -1497,25 +2047,17 @@
                 <w:szCs w:val="22"/>
                 <w:lang w:val="en-US"/>
               </w:rPr>
-            </w:pPr>
-            <w:r>
-              <w:rPr>
-                <w:rFonts w:ascii="Calibri" w:hAnsi="Calibri" w:eastAsia="Calibri" w:cs="Calibri"/>
-                <w:b w:val="1"/>
-                <w:bCs w:val="1"/>
-                <w:i w:val="0"/>
-                <w:iCs w:val="0"/>
-                <w:caps w:val="0"/>
-                <w:smallCaps w:val="0"/>
-                <w:noProof w:val="0"/>
-                <w:color w:val="000000" w:themeColor="text1" w:themeTint="FF" w:themeShade="FF"/>
-                <w:sz w:val="22"/>
-                <w:szCs w:val="22"/>
-                <w:lang w:val="en-US"/>
-              </w:rPr>
-              <w:t xml:space="preserve">Eleventy Photo Gallery: </w:t>
+              <w:t xml:space="preserve"> Developed a single-player platformer game with the HTML5 game framework Phaser. The objective is to collect all the stars on each level without taking damage.</w:t>
             </w:r>
-            <w:r>
+          </w:p>
+          <w:p wp14:textId="59260296">
+            <w:pPr>
+              <w:pStyle w:val="ListParagraph"/>
+              <w:tabs>
+                <w:tab w:val="clear" w:leader="none" w:pos="916"/>
+              </w:tabs>
+              <w:spacing w:after="0"/>
+              <w:ind w:left="0" w:hanging="0"/>
               <w:rPr>
                 <w:rFonts w:ascii="Calibri" w:hAnsi="Calibri" w:eastAsia="Calibri" w:cs="Calibri"/>
                 <w:b w:val="0"/>
@@ -1525,363 +2067,18 @@
                 <w:caps w:val="0"/>
                 <w:smallCaps w:val="0"/>
                 <w:noProof w:val="0"/>
-                <w:color w:val="000000" w:themeColor="text1" w:themeTint="FF" w:themeShade="FF"/>
                 <w:sz w:val="22"/>
                 <w:szCs w:val="22"/>
                 <w:lang w:val="en-US"/>
               </w:rPr>
-              <w:t>Created a responsive image gallery site template using the Eleventy static site generator. Images are dynamically generated at build time.</w:t>
-            </w:r>
-          </w:p>
-          <w:p wp14:textId="0E1E540C">
-            <w:pPr>
-              <w:pStyle w:val="ListParagraph"/>
-              <w:numPr>
-                <w:ilvl w:val="0"/>
-                <w:numId w:val="11"/>
-              </w:numPr>
-              <w:tabs>
-                <w:tab w:val="clear" w:leader="none" w:pos="916"/>
-              </w:tabs>
-              <w:ind w:left="252" w:hanging="180"/>
-              <w:rPr>
-                <w:b w:val="1"/>
-                <w:bCs w:val="1"/>
-                <w:i w:val="0"/>
-                <w:iCs w:val="0"/>
-                <w:caps w:val="0"/>
-                <w:smallCaps w:val="0"/>
-                <w:noProof w:val="0"/>
-                <w:color w:val="000000" w:themeColor="text1" w:themeTint="FF" w:themeShade="FF"/>
-                <w:sz w:val="22"/>
-                <w:szCs w:val="22"/>
-                <w:lang w:val="en-US"/>
-              </w:rPr>
             </w:pPr>
-            <w:r>
-              <w:rPr>
-                <w:rFonts w:ascii="Calibri" w:hAnsi="Calibri" w:eastAsia="Calibri" w:cs="Calibri"/>
-                <w:b w:val="1"/>
-                <w:bCs w:val="1"/>
-                <w:i w:val="0"/>
-                <w:iCs w:val="0"/>
-                <w:caps w:val="0"/>
-                <w:smallCaps w:val="0"/>
-                <w:noProof w:val="0"/>
-                <w:color w:val="000000" w:themeColor="text1" w:themeTint="FF" w:themeShade="FF"/>
-                <w:sz w:val="22"/>
-                <w:szCs w:val="22"/>
-                <w:lang w:val="en-US"/>
-              </w:rPr>
-              <w:t xml:space="preserve">Meta Tag Generator: </w:t>
-            </w:r>
-            <w:r>
-              <w:rPr>
-                <w:rFonts w:ascii="Calibri" w:hAnsi="Calibri" w:eastAsia="Calibri" w:cs="Calibri"/>
-                <w:b w:val="0"/>
-                <w:bCs w:val="0"/>
-                <w:i w:val="0"/>
-                <w:iCs w:val="0"/>
-                <w:caps w:val="0"/>
-                <w:smallCaps w:val="0"/>
-                <w:noProof w:val="0"/>
-                <w:color w:val="000000" w:themeColor="text1" w:themeTint="FF" w:themeShade="FF"/>
-                <w:sz w:val="22"/>
-                <w:szCs w:val="22"/>
-                <w:lang w:val="en-US"/>
-              </w:rPr>
-              <w:t>Developed a Eleventy plugin with JavaScript that generates document metadata for the &lt;head&gt; of a webpage containing: Open Graph, Twitter card, generic meta tags and a canonical link.</w:t>
-            </w:r>
-          </w:p>
-          <w:p>
-            <w:pPr>
-              <w:pStyle w:val="ListParagraph"/>
-              <w:numPr>
-                <w:ilvl w:val="0"/>
-                <w:numId w:val="11"/>
-              </w:numPr>
-              <w:tabs>
-                <w:tab w:val="clear" w:leader="none" w:pos="916"/>
-              </w:tabs>
-              <w:ind w:left="252" w:hanging="180"/>
-              <w:rPr>
-                <w:rFonts w:ascii="Calibri" w:hAnsi="Calibri" w:eastAsia="Calibri" w:cs="Calibri"/>
-                <w:b w:val="1"/>
-                <w:bCs w:val="1"/>
-                <w:i w:val="0"/>
-                <w:iCs w:val="0"/>
-                <w:caps w:val="0"/>
-                <w:smallCaps w:val="0"/>
-                <w:noProof w:val="0"/>
-                <w:color w:val="000000" w:themeColor="text1" w:themeTint="FF" w:themeShade="FF"/>
-                <w:sz w:val="22"/>
-                <w:szCs w:val="22"/>
-                <w:lang w:val="en-US"/>
-              </w:rPr>
-            </w:pPr>
-            <w:r>
-              <w:rPr>
-                <w:rFonts w:ascii="Calibri" w:hAnsi="Calibri" w:eastAsia="Calibri" w:cs="Calibri"/>
-                <w:b w:val="1"/>
-                <w:bCs w:val="1"/>
-                <w:i w:val="0"/>
-                <w:iCs w:val="0"/>
-                <w:caps w:val="0"/>
-                <w:smallCaps w:val="0"/>
-                <w:noProof w:val="0"/>
-                <w:color w:val="000000" w:themeColor="text1" w:themeTint="FF" w:themeShade="FF"/>
-                <w:sz w:val="22"/>
-                <w:szCs w:val="22"/>
-                <w:lang w:val="en-US"/>
-              </w:rPr>
-              <w:t>Bug Saves the World:</w:t>
-            </w:r>
-            <w:r>
-              <w:rPr>
-                <w:rFonts w:ascii="Calibri" w:hAnsi="Calibri" w:eastAsia="Calibri" w:cs="Calibri"/>
-                <w:b w:val="0"/>
-                <w:bCs w:val="0"/>
-                <w:i w:val="0"/>
-                <w:iCs w:val="0"/>
-                <w:caps w:val="0"/>
-                <w:smallCaps w:val="0"/>
-                <w:noProof w:val="0"/>
-                <w:color w:val="000000" w:themeColor="text1" w:themeTint="FF" w:themeShade="FF"/>
-                <w:sz w:val="22"/>
-                <w:szCs w:val="22"/>
-                <w:lang w:val="en-US"/>
-              </w:rPr>
-              <w:t xml:space="preserve"> Developed a single-player platformer game with the HTML5 game framework Phaser. The objective is to collect all the stars on each level without taking damage.</w:t>
-            </w:r>
-          </w:p>
-          <w:p wp14:textId="0E635B1F">
-            <w:pPr>
-              <w:pStyle w:val="ListParagraph"/>
-              <w:numPr>
-                <w:ilvl w:val="0"/>
-                <w:numId w:val="11"/>
-              </w:numPr>
-              <w:tabs>
-                <w:tab w:val="clear" w:leader="none" w:pos="916"/>
-              </w:tabs>
-              <w:ind w:left="252" w:hanging="180"/>
-              <w:rPr>
-                <w:rFonts w:ascii="Calibri" w:hAnsi="Calibri" w:eastAsia="Calibri" w:cs="Calibri"/>
-                <w:b w:val="0"/>
-                <w:bCs w:val="0"/>
-                <w:i w:val="0"/>
-                <w:iCs w:val="0"/>
-                <w:caps w:val="0"/>
-                <w:smallCaps w:val="0"/>
-                <w:noProof w:val="0"/>
-                <w:color w:val="000000" w:themeColor="text1" w:themeTint="FF" w:themeShade="FF"/>
-                <w:sz w:val="22"/>
-                <w:szCs w:val="22"/>
-                <w:lang w:val="en-US"/>
-              </w:rPr>
-            </w:pPr>
-            <w:r>
-              <w:rPr>
-                <w:rFonts w:ascii="Calibri" w:hAnsi="Calibri" w:eastAsia="Calibri" w:cs="Calibri"/>
-                <w:b w:val="1"/>
-                <w:bCs w:val="1"/>
-                <w:i w:val="0"/>
-                <w:iCs w:val="0"/>
-                <w:caps w:val="0"/>
-                <w:smallCaps w:val="0"/>
-                <w:noProof w:val="0"/>
-                <w:color w:val="000000" w:themeColor="text1" w:themeTint="FF" w:themeShade="FF"/>
-                <w:sz w:val="22"/>
-                <w:szCs w:val="22"/>
-                <w:lang w:val="en-US"/>
-              </w:rPr>
-              <w:t xml:space="preserve">MDN Web Docs: </w:t>
-            </w:r>
-            <w:r>
-              <w:rPr>
-                <w:rFonts w:ascii="Calibri" w:hAnsi="Calibri" w:eastAsia="Calibri" w:cs="Calibri"/>
-                <w:b w:val="0"/>
-                <w:bCs w:val="0"/>
-                <w:i w:val="0"/>
-                <w:iCs w:val="0"/>
-                <w:caps w:val="0"/>
-                <w:smallCaps w:val="0"/>
-                <w:noProof w:val="0"/>
-                <w:color w:val="000000" w:themeColor="text1" w:themeTint="FF" w:themeShade="FF"/>
-                <w:sz w:val="22"/>
-                <w:szCs w:val="22"/>
-                <w:lang w:val="en-US"/>
-              </w:rPr>
-              <w:t>Actively contributed to the open-source project mdn/yari and related repositories on GitHub. Fixing existing bugs, creating new features for the site, and participating in code review.</w:t>
-            </w:r>
-          </w:p>
-          <w:p wp14:textId="1CD09BE1">
-            <w:pPr>
-              <w:pStyle w:val="Normal"/>
-              <w:tabs>
-                <w:tab w:val="clear" w:leader="none" w:pos="916"/>
-              </w:tabs>
-              <w:ind w:left="0"/>
-              <w:rPr>
-                <w:rFonts w:ascii="Calibri" w:hAnsi="Calibri" w:eastAsia="Calibri" w:cs="Calibri"/>
-                <w:b w:val="0"/>
-                <w:bCs w:val="0"/>
-                <w:i w:val="0"/>
-                <w:iCs w:val="0"/>
-                <w:caps w:val="0"/>
-                <w:smallCaps w:val="0"/>
-                <w:noProof w:val="0"/>
-                <w:color w:val="000000" w:themeColor="text1" w:themeTint="FF" w:themeShade="FF"/>
-                <w:sz w:val="24"/>
-                <w:szCs w:val="24"/>
-                <w:lang w:val="en-US"/>
-              </w:rPr>
-            </w:pPr>
-          </w:p>
-        </w:tc>
-      </w:tr>
-      <w:tr xmlns:wp14="http://schemas.microsoft.com/office/word/2010/wordml" wp14:textId="77777777">
-        <w:trPr>
-          <w:trHeight w:val="70"/>
-        </w:trPr>
-        <w:tc>
-          <w:tcPr>
-            <w:tcW w:w="5000" w:type="pct"/>
-            <w:gridSpan w:val="5"/>
-            <w:tcBorders>
-              <w:bottom w:val="single" w:color="auto" w:sz="4" w:space="0"/>
-            </w:tcBorders>
-            <w:shd w:val="clear" w:color="auto" w:fill="auto"/>
-            <w:tcMar/>
-          </w:tcPr>
-          <w:p wp14:textId="77777777" wp14:noSpellErr="1">
-            <w:pPr>
-              <w:pStyle w:val="Achievement"/>
-              <w:numPr>
-                <w:numId w:val="0"/>
-              </w:numPr>
-              <w:ind w:left="0" w:hanging="0"/>
-              <w:rPr>
-                <w:rFonts w:ascii="Calibri" w:hAnsi="Calibri" w:cs="Calibri"/>
-                <w:sz w:val="22"/>
-                <w:szCs w:val="22"/>
-              </w:rPr>
-            </w:pPr>
-            <w:r>
-              <w:rPr>
-                <w:rFonts w:ascii="Calibri" w:hAnsi="Calibri" w:cs="Calibri"/>
-                <w:b w:val="1"/>
-                <w:bCs w:val="1"/>
-                <w:sz w:val="22"/>
-                <w:szCs w:val="22"/>
-              </w:rPr>
-              <w:t>Languages and Technologies</w:t>
-            </w:r>
-          </w:p>
-        </w:tc>
-      </w:tr>
-      <w:tr xmlns:wp14="http://schemas.microsoft.com/office/word/2010/wordml" wp14:textId="77777777">
-        <w:trPr>
-          <w:trHeight w:val="70"/>
-        </w:trPr>
-        <w:tc>
-          <w:tcPr>
-            <w:tcW w:w="5000" w:type="pct"/>
-            <w:gridSpan w:val="5"/>
-            <w:tcBorders>
-              <w:top w:val="single" w:color="auto" w:sz="4" w:space="0"/>
-            </w:tcBorders>
-            <w:shd w:val="clear" w:color="auto" w:fill="auto"/>
-            <w:tcMar/>
-          </w:tcPr>
-          <w:p>
-            <w:pPr>
-              <w:pStyle w:val="Achievement"/>
-              <w:tabs>
-                <w:tab w:val="clear" w:leader="none" w:pos="720"/>
-                <w:tab w:val="num" w:leader="none" w:pos="720"/>
-              </w:tabs>
-              <w:spacing w:after="0"/>
-              <w:rPr>
-                <w:rFonts w:ascii="Calibri" w:hAnsi="Calibri" w:eastAsia="Calibri" w:cs="Calibri"/>
-                <w:b w:val="0"/>
-                <w:bCs w:val="0"/>
-                <w:i w:val="0"/>
-                <w:iCs w:val="0"/>
-                <w:caps w:val="0"/>
-                <w:smallCaps w:val="0"/>
-                <w:noProof w:val="0"/>
-                <w:color w:val="000000" w:themeColor="text1" w:themeTint="FF" w:themeShade="FF"/>
-                <w:sz w:val="22"/>
-                <w:szCs w:val="22"/>
-                <w:lang w:val="en-US"/>
-              </w:rPr>
-            </w:pPr>
-            <w:r>
-              <w:rPr>
-                <w:rFonts w:ascii="Calibri" w:hAnsi="Calibri" w:eastAsia="Calibri" w:cs="Calibri"/>
-                <w:b w:val="0"/>
-                <w:bCs w:val="0"/>
-                <w:i w:val="0"/>
-                <w:iCs w:val="0"/>
-                <w:caps w:val="0"/>
-                <w:smallCaps w:val="0"/>
-                <w:noProof w:val="0"/>
-                <w:color w:val="000000" w:themeColor="text1" w:themeTint="FF" w:themeShade="FF"/>
-                <w:sz w:val="22"/>
-                <w:szCs w:val="22"/>
-                <w:lang w:val="en-US"/>
-              </w:rPr>
-              <w:t>C++, JavaScript, HTML, CSS, Sass, Node.js, TypeScript, React, Python, SQL, Java, Cypress, Jest</w:t>
-            </w:r>
-          </w:p>
-          <w:p wp14:textId="0A6FE01B">
-            <w:pPr>
-              <w:pStyle w:val="Achievement"/>
-              <w:tabs>
-                <w:tab w:val="clear" w:leader="none" w:pos="720"/>
-                <w:tab w:val="num" w:leader="none" w:pos="720"/>
-              </w:tabs>
-              <w:spacing w:after="0"/>
-              <w:ind/>
-              <w:rPr>
-                <w:rFonts w:ascii="Calibri" w:hAnsi="Calibri" w:eastAsia="Calibri" w:cs="Calibri"/>
-                <w:b w:val="0"/>
-                <w:bCs w:val="0"/>
-                <w:i w:val="0"/>
-                <w:iCs w:val="0"/>
-                <w:caps w:val="0"/>
-                <w:smallCaps w:val="0"/>
-                <w:noProof w:val="0"/>
-                <w:color w:val="000000" w:themeColor="text1" w:themeTint="FF" w:themeShade="FF"/>
-                <w:sz w:val="22"/>
-                <w:szCs w:val="22"/>
-                <w:lang w:val="en-US"/>
-              </w:rPr>
-            </w:pPr>
-            <w:r>
-              <w:rPr>
-                <w:rFonts w:ascii="Calibri" w:hAnsi="Calibri" w:eastAsia="Calibri" w:cs="Calibri"/>
-                <w:b w:val="0"/>
-                <w:bCs w:val="0"/>
-                <w:i w:val="0"/>
-                <w:iCs w:val="0"/>
-                <w:caps w:val="0"/>
-                <w:smallCaps w:val="0"/>
-                <w:noProof w:val="0"/>
-                <w:color w:val="000000" w:themeColor="text1" w:themeTint="FF" w:themeShade="FF"/>
-                <w:sz w:val="22"/>
-                <w:szCs w:val="22"/>
-                <w:lang w:val="en-US"/>
-              </w:rPr>
-              <w:t>Windows, Visual Studio, Eclipse, Unix, Linux, Git</w:t>
-            </w:r>
           </w:p>
         </w:tc>
       </w:tr>
     </w:tbl>
     <w:p xmlns:wp14="http://schemas.microsoft.com/office/word/2010/wordml" wp14:textId="77777777">
       <w:pPr>
+        <w:ind w:left="0"/>
         <w:rPr>
           <w:rFonts w:ascii="Calibri" w:hAnsi="Calibri" w:cs="Calibri"/>
           <w:sz w:val="2"/>
@@ -1914,6 +2111,9 @@
     <int2:textHash int2:hashCode="tj/LoranMxdy0W" int2:id="cwRVxboF">
       <int2:state int2:type="LegacyProofing" int2:value="Rejected"/>
     </int2:textHash>
+    <int2:bookmark int2:bookmarkName="_Int_bxtVnEPZ" int2:invalidationBookmarkName="" int2:hashCode="k/i7DrLGWbhWlE" int2:id="5OfsNeZZ">
+      <int2:state int2:type="LegacyProofing" int2:value="Rejected"/>
+    </int2:bookmark>
   </int2:observations>
   <int2:intelligenceSettings/>
 </int2:intelligence>
@@ -1921,6 +2121,1005 @@
 
 <file path=word/numbering.xml><?xml version="1.0" encoding="utf-8"?>
 <w:numbering xmlns:wpc="http://schemas.microsoft.com/office/word/2010/wordprocessingCanvas" xmlns:cx="http://schemas.microsoft.com/office/drawing/2014/chartex" xmlns:cx1="http://schemas.microsoft.com/office/drawing/2015/9/8/chartex" xmlns:cx2="http://schemas.microsoft.com/office/drawing/2015/10/21/chartex" xmlns:cx3="http://schemas.microsoft.com/office/drawing/2016/5/9/chartex" xmlns:cx4="http://schemas.microsoft.com/office/drawing/2016/5/10/chartex" xmlns:cx5="http://schemas.microsoft.com/office/drawing/2016/5/11/chartex" xmlns:cx6="http://schemas.microsoft.com/office/drawing/2016/5/12/chartex" xmlns:cx7="http://schemas.microsoft.com/office/drawing/2016/5/13/chartex" xmlns:cx8="http://schemas.microsoft.com/office/drawing/2016/5/14/chartex" xmlns:mc="http://schemas.openxmlformats.org/markup-compatibility/2006" xmlns:aink="http://schemas.microsoft.com/office/drawing/2016/ink" xmlns:am3d="http://schemas.microsoft.com/office/drawing/2017/model3d" xmlns:o="urn:schemas-microsoft-com:office:office" xmlns:r="http://schemas.openxmlformats.org/officeDocument/2006/relationships" xmlns:m="http://schemas.openxmlformats.org/officeDocument/2006/math" xmlns:v="urn:schemas-microsoft-com:vml" xmlns:wp14="http://schemas.microsoft.com/office/word/2010/wordprocessingDrawing" xmlns:wp="http://schemas.openxmlformats.org/drawingml/2006/wordprocessingDrawing" xmlns:w10="urn:schemas-microsoft-com:office:word" xmlns:w="http://schemas.openxmlformats.org/wordprocessingml/2006/main" xmlns:w14="http://schemas.microsoft.com/office/word/2010/wordml" xmlns:w15="http://schemas.microsoft.com/office/word/2012/wordml" xmlns:w16cex="http://schemas.microsoft.com/office/word/2018/wordml/cex" xmlns:w16cid="http://schemas.microsoft.com/office/word/2016/wordml/cid" xmlns:w16="http://schemas.microsoft.com/office/word/2018/wordml" xmlns:w16sdtdh="http://schemas.microsoft.com/office/word/2020/wordml/sdtdatahash" xmlns:w16se="http://schemas.microsoft.com/office/word/2015/wordml/symex" xmlns:wpg="http://schemas.microsoft.com/office/word/2010/wordprocessingGroup" xmlns:wpi="http://schemas.microsoft.com/office/word/2010/wordprocessingInk" xmlns:wne="http://schemas.microsoft.com/office/word/2006/wordml" xmlns:wps="http://schemas.microsoft.com/office/word/2010/wordprocessingShape" mc:Ignorable="w14 w15 w16se w16cid w16 w16cex w16sdtdh wp14">
+  <w:abstractNum xmlns:w="http://schemas.openxmlformats.org/wordprocessingml/2006/main" w:abstractNumId="23">
+    <w:multiLevelType xmlns:w="http://schemas.openxmlformats.org/wordprocessingml/2006/main" w:val="hybridMultilevel"/>
+    <w:lvl xmlns:w="http://schemas.openxmlformats.org/wordprocessingml/2006/main" w:ilvl="0">
+      <w:start w:val="1"/>
+      <w:numFmt w:val="bullet"/>
+      <w:lvlText w:val=""/>
+      <w:lvlJc w:val="left"/>
+      <w:pPr>
+        <w:ind w:left="720" w:hanging="360"/>
+      </w:pPr>
+      <w:rPr>
+        <w:rFonts w:hint="default" w:ascii="Symbol" w:hAnsi="Symbol"/>
+      </w:rPr>
+    </w:lvl>
+    <w:lvl xmlns:w="http://schemas.openxmlformats.org/wordprocessingml/2006/main" w:ilvl="1">
+      <w:start w:val="1"/>
+      <w:numFmt w:val="bullet"/>
+      <w:lvlText w:val="o"/>
+      <w:lvlJc w:val="left"/>
+      <w:pPr>
+        <w:ind w:left="1440" w:hanging="360"/>
+      </w:pPr>
+      <w:rPr>
+        <w:rFonts w:hint="default" w:ascii="Courier New" w:hAnsi="Courier New"/>
+      </w:rPr>
+    </w:lvl>
+    <w:lvl xmlns:w="http://schemas.openxmlformats.org/wordprocessingml/2006/main" w:ilvl="2">
+      <w:start w:val="1"/>
+      <w:numFmt w:val="bullet"/>
+      <w:lvlText w:val=""/>
+      <w:lvlJc w:val="left"/>
+      <w:pPr>
+        <w:ind w:left="2160" w:hanging="360"/>
+      </w:pPr>
+      <w:rPr>
+        <w:rFonts w:hint="default" w:ascii="Wingdings" w:hAnsi="Wingdings"/>
+      </w:rPr>
+    </w:lvl>
+    <w:lvl xmlns:w="http://schemas.openxmlformats.org/wordprocessingml/2006/main" w:ilvl="3">
+      <w:start w:val="1"/>
+      <w:numFmt w:val="bullet"/>
+      <w:lvlText w:val=""/>
+      <w:lvlJc w:val="left"/>
+      <w:pPr>
+        <w:ind w:left="2880" w:hanging="360"/>
+      </w:pPr>
+      <w:rPr>
+        <w:rFonts w:hint="default" w:ascii="Symbol" w:hAnsi="Symbol"/>
+      </w:rPr>
+    </w:lvl>
+    <w:lvl xmlns:w="http://schemas.openxmlformats.org/wordprocessingml/2006/main" w:ilvl="4">
+      <w:start w:val="1"/>
+      <w:numFmt w:val="bullet"/>
+      <w:lvlText w:val="o"/>
+      <w:lvlJc w:val="left"/>
+      <w:pPr>
+        <w:ind w:left="3600" w:hanging="360"/>
+      </w:pPr>
+      <w:rPr>
+        <w:rFonts w:hint="default" w:ascii="Courier New" w:hAnsi="Courier New"/>
+      </w:rPr>
+    </w:lvl>
+    <w:lvl xmlns:w="http://schemas.openxmlformats.org/wordprocessingml/2006/main" w:ilvl="5">
+      <w:start w:val="1"/>
+      <w:numFmt w:val="bullet"/>
+      <w:lvlText w:val=""/>
+      <w:lvlJc w:val="left"/>
+      <w:pPr>
+        <w:ind w:left="4320" w:hanging="360"/>
+      </w:pPr>
+      <w:rPr>
+        <w:rFonts w:hint="default" w:ascii="Wingdings" w:hAnsi="Wingdings"/>
+      </w:rPr>
+    </w:lvl>
+    <w:lvl xmlns:w="http://schemas.openxmlformats.org/wordprocessingml/2006/main" w:ilvl="6">
+      <w:start w:val="1"/>
+      <w:numFmt w:val="bullet"/>
+      <w:lvlText w:val=""/>
+      <w:lvlJc w:val="left"/>
+      <w:pPr>
+        <w:ind w:left="5040" w:hanging="360"/>
+      </w:pPr>
+      <w:rPr>
+        <w:rFonts w:hint="default" w:ascii="Symbol" w:hAnsi="Symbol"/>
+      </w:rPr>
+    </w:lvl>
+    <w:lvl xmlns:w="http://schemas.openxmlformats.org/wordprocessingml/2006/main" w:ilvl="7">
+      <w:start w:val="1"/>
+      <w:numFmt w:val="bullet"/>
+      <w:lvlText w:val="o"/>
+      <w:lvlJc w:val="left"/>
+      <w:pPr>
+        <w:ind w:left="5760" w:hanging="360"/>
+      </w:pPr>
+      <w:rPr>
+        <w:rFonts w:hint="default" w:ascii="Courier New" w:hAnsi="Courier New"/>
+      </w:rPr>
+    </w:lvl>
+    <w:lvl xmlns:w="http://schemas.openxmlformats.org/wordprocessingml/2006/main" w:ilvl="8">
+      <w:start w:val="1"/>
+      <w:numFmt w:val="bullet"/>
+      <w:lvlText w:val=""/>
+      <w:lvlJc w:val="left"/>
+      <w:pPr>
+        <w:ind w:left="6480" w:hanging="360"/>
+      </w:pPr>
+      <w:rPr>
+        <w:rFonts w:hint="default" w:ascii="Wingdings" w:hAnsi="Wingdings"/>
+      </w:rPr>
+    </w:lvl>
+  </w:abstractNum>
+  <w:abstractNum xmlns:w="http://schemas.openxmlformats.org/wordprocessingml/2006/main" w:abstractNumId="22">
+    <w:multiLevelType xmlns:w="http://schemas.openxmlformats.org/wordprocessingml/2006/main" w:val="hybridMultilevel"/>
+    <w:lvl xmlns:w="http://schemas.openxmlformats.org/wordprocessingml/2006/main" w:ilvl="0">
+      <w:start w:val="1"/>
+      <w:numFmt w:val="bullet"/>
+      <w:lvlText w:val=""/>
+      <w:lvlJc w:val="left"/>
+      <w:pPr>
+        <w:ind w:left="720" w:hanging="360"/>
+      </w:pPr>
+      <w:rPr>
+        <w:rFonts w:hint="default" w:ascii="Symbol" w:hAnsi="Symbol"/>
+      </w:rPr>
+    </w:lvl>
+    <w:lvl xmlns:w="http://schemas.openxmlformats.org/wordprocessingml/2006/main" w:ilvl="1">
+      <w:start w:val="1"/>
+      <w:numFmt w:val="bullet"/>
+      <w:lvlText w:val="o"/>
+      <w:lvlJc w:val="left"/>
+      <w:pPr>
+        <w:ind w:left="1440" w:hanging="360"/>
+      </w:pPr>
+      <w:rPr>
+        <w:rFonts w:hint="default" w:ascii="Courier New" w:hAnsi="Courier New"/>
+      </w:rPr>
+    </w:lvl>
+    <w:lvl xmlns:w="http://schemas.openxmlformats.org/wordprocessingml/2006/main" w:ilvl="2">
+      <w:start w:val="1"/>
+      <w:numFmt w:val="bullet"/>
+      <w:lvlText w:val=""/>
+      <w:lvlJc w:val="left"/>
+      <w:pPr>
+        <w:ind w:left="2160" w:hanging="360"/>
+      </w:pPr>
+      <w:rPr>
+        <w:rFonts w:hint="default" w:ascii="Wingdings" w:hAnsi="Wingdings"/>
+      </w:rPr>
+    </w:lvl>
+    <w:lvl xmlns:w="http://schemas.openxmlformats.org/wordprocessingml/2006/main" w:ilvl="3">
+      <w:start w:val="1"/>
+      <w:numFmt w:val="bullet"/>
+      <w:lvlText w:val=""/>
+      <w:lvlJc w:val="left"/>
+      <w:pPr>
+        <w:ind w:left="2880" w:hanging="360"/>
+      </w:pPr>
+      <w:rPr>
+        <w:rFonts w:hint="default" w:ascii="Symbol" w:hAnsi="Symbol"/>
+      </w:rPr>
+    </w:lvl>
+    <w:lvl xmlns:w="http://schemas.openxmlformats.org/wordprocessingml/2006/main" w:ilvl="4">
+      <w:start w:val="1"/>
+      <w:numFmt w:val="bullet"/>
+      <w:lvlText w:val="o"/>
+      <w:lvlJc w:val="left"/>
+      <w:pPr>
+        <w:ind w:left="3600" w:hanging="360"/>
+      </w:pPr>
+      <w:rPr>
+        <w:rFonts w:hint="default" w:ascii="Courier New" w:hAnsi="Courier New"/>
+      </w:rPr>
+    </w:lvl>
+    <w:lvl xmlns:w="http://schemas.openxmlformats.org/wordprocessingml/2006/main" w:ilvl="5">
+      <w:start w:val="1"/>
+      <w:numFmt w:val="bullet"/>
+      <w:lvlText w:val=""/>
+      <w:lvlJc w:val="left"/>
+      <w:pPr>
+        <w:ind w:left="4320" w:hanging="360"/>
+      </w:pPr>
+      <w:rPr>
+        <w:rFonts w:hint="default" w:ascii="Wingdings" w:hAnsi="Wingdings"/>
+      </w:rPr>
+    </w:lvl>
+    <w:lvl xmlns:w="http://schemas.openxmlformats.org/wordprocessingml/2006/main" w:ilvl="6">
+      <w:start w:val="1"/>
+      <w:numFmt w:val="bullet"/>
+      <w:lvlText w:val=""/>
+      <w:lvlJc w:val="left"/>
+      <w:pPr>
+        <w:ind w:left="5040" w:hanging="360"/>
+      </w:pPr>
+      <w:rPr>
+        <w:rFonts w:hint="default" w:ascii="Symbol" w:hAnsi="Symbol"/>
+      </w:rPr>
+    </w:lvl>
+    <w:lvl xmlns:w="http://schemas.openxmlformats.org/wordprocessingml/2006/main" w:ilvl="7">
+      <w:start w:val="1"/>
+      <w:numFmt w:val="bullet"/>
+      <w:lvlText w:val="o"/>
+      <w:lvlJc w:val="left"/>
+      <w:pPr>
+        <w:ind w:left="5760" w:hanging="360"/>
+      </w:pPr>
+      <w:rPr>
+        <w:rFonts w:hint="default" w:ascii="Courier New" w:hAnsi="Courier New"/>
+      </w:rPr>
+    </w:lvl>
+    <w:lvl xmlns:w="http://schemas.openxmlformats.org/wordprocessingml/2006/main" w:ilvl="8">
+      <w:start w:val="1"/>
+      <w:numFmt w:val="bullet"/>
+      <w:lvlText w:val=""/>
+      <w:lvlJc w:val="left"/>
+      <w:pPr>
+        <w:ind w:left="6480" w:hanging="360"/>
+      </w:pPr>
+      <w:rPr>
+        <w:rFonts w:hint="default" w:ascii="Wingdings" w:hAnsi="Wingdings"/>
+      </w:rPr>
+    </w:lvl>
+  </w:abstractNum>
+  <w:abstractNum xmlns:w="http://schemas.openxmlformats.org/wordprocessingml/2006/main" w:abstractNumId="21">
+    <w:multiLevelType xmlns:w="http://schemas.openxmlformats.org/wordprocessingml/2006/main" w:val="hybridMultilevel"/>
+    <w:lvl xmlns:w="http://schemas.openxmlformats.org/wordprocessingml/2006/main" w:ilvl="0">
+      <w:start w:val="1"/>
+      <w:numFmt w:val="bullet"/>
+      <w:lvlText w:val=""/>
+      <w:lvlJc w:val="left"/>
+      <w:pPr>
+        <w:ind w:left="720" w:hanging="360"/>
+      </w:pPr>
+      <w:rPr>
+        <w:rFonts w:hint="default" w:ascii="Symbol" w:hAnsi="Symbol"/>
+      </w:rPr>
+    </w:lvl>
+    <w:lvl xmlns:w="http://schemas.openxmlformats.org/wordprocessingml/2006/main" w:ilvl="1">
+      <w:start w:val="1"/>
+      <w:numFmt w:val="bullet"/>
+      <w:lvlText w:val="o"/>
+      <w:lvlJc w:val="left"/>
+      <w:pPr>
+        <w:ind w:left="1440" w:hanging="360"/>
+      </w:pPr>
+      <w:rPr>
+        <w:rFonts w:hint="default" w:ascii="Courier New" w:hAnsi="Courier New"/>
+      </w:rPr>
+    </w:lvl>
+    <w:lvl xmlns:w="http://schemas.openxmlformats.org/wordprocessingml/2006/main" w:ilvl="2">
+      <w:start w:val="1"/>
+      <w:numFmt w:val="bullet"/>
+      <w:lvlText w:val=""/>
+      <w:lvlJc w:val="left"/>
+      <w:pPr>
+        <w:ind w:left="2160" w:hanging="360"/>
+      </w:pPr>
+      <w:rPr>
+        <w:rFonts w:hint="default" w:ascii="Wingdings" w:hAnsi="Wingdings"/>
+      </w:rPr>
+    </w:lvl>
+    <w:lvl xmlns:w="http://schemas.openxmlformats.org/wordprocessingml/2006/main" w:ilvl="3">
+      <w:start w:val="1"/>
+      <w:numFmt w:val="bullet"/>
+      <w:lvlText w:val=""/>
+      <w:lvlJc w:val="left"/>
+      <w:pPr>
+        <w:ind w:left="2880" w:hanging="360"/>
+      </w:pPr>
+      <w:rPr>
+        <w:rFonts w:hint="default" w:ascii="Symbol" w:hAnsi="Symbol"/>
+      </w:rPr>
+    </w:lvl>
+    <w:lvl xmlns:w="http://schemas.openxmlformats.org/wordprocessingml/2006/main" w:ilvl="4">
+      <w:start w:val="1"/>
+      <w:numFmt w:val="bullet"/>
+      <w:lvlText w:val="o"/>
+      <w:lvlJc w:val="left"/>
+      <w:pPr>
+        <w:ind w:left="3600" w:hanging="360"/>
+      </w:pPr>
+      <w:rPr>
+        <w:rFonts w:hint="default" w:ascii="Courier New" w:hAnsi="Courier New"/>
+      </w:rPr>
+    </w:lvl>
+    <w:lvl xmlns:w="http://schemas.openxmlformats.org/wordprocessingml/2006/main" w:ilvl="5">
+      <w:start w:val="1"/>
+      <w:numFmt w:val="bullet"/>
+      <w:lvlText w:val=""/>
+      <w:lvlJc w:val="left"/>
+      <w:pPr>
+        <w:ind w:left="4320" w:hanging="360"/>
+      </w:pPr>
+      <w:rPr>
+        <w:rFonts w:hint="default" w:ascii="Wingdings" w:hAnsi="Wingdings"/>
+      </w:rPr>
+    </w:lvl>
+    <w:lvl xmlns:w="http://schemas.openxmlformats.org/wordprocessingml/2006/main" w:ilvl="6">
+      <w:start w:val="1"/>
+      <w:numFmt w:val="bullet"/>
+      <w:lvlText w:val=""/>
+      <w:lvlJc w:val="left"/>
+      <w:pPr>
+        <w:ind w:left="5040" w:hanging="360"/>
+      </w:pPr>
+      <w:rPr>
+        <w:rFonts w:hint="default" w:ascii="Symbol" w:hAnsi="Symbol"/>
+      </w:rPr>
+    </w:lvl>
+    <w:lvl xmlns:w="http://schemas.openxmlformats.org/wordprocessingml/2006/main" w:ilvl="7">
+      <w:start w:val="1"/>
+      <w:numFmt w:val="bullet"/>
+      <w:lvlText w:val="o"/>
+      <w:lvlJc w:val="left"/>
+      <w:pPr>
+        <w:ind w:left="5760" w:hanging="360"/>
+      </w:pPr>
+      <w:rPr>
+        <w:rFonts w:hint="default" w:ascii="Courier New" w:hAnsi="Courier New"/>
+      </w:rPr>
+    </w:lvl>
+    <w:lvl xmlns:w="http://schemas.openxmlformats.org/wordprocessingml/2006/main" w:ilvl="8">
+      <w:start w:val="1"/>
+      <w:numFmt w:val="bullet"/>
+      <w:lvlText w:val=""/>
+      <w:lvlJc w:val="left"/>
+      <w:pPr>
+        <w:ind w:left="6480" w:hanging="360"/>
+      </w:pPr>
+      <w:rPr>
+        <w:rFonts w:hint="default" w:ascii="Wingdings" w:hAnsi="Wingdings"/>
+      </w:rPr>
+    </w:lvl>
+  </w:abstractNum>
+  <w:abstractNum xmlns:w="http://schemas.openxmlformats.org/wordprocessingml/2006/main" w:abstractNumId="20">
+    <w:multiLevelType xmlns:w="http://schemas.openxmlformats.org/wordprocessingml/2006/main" w:val="hybridMultilevel"/>
+    <w:lvl xmlns:w="http://schemas.openxmlformats.org/wordprocessingml/2006/main" w:ilvl="0">
+      <w:start w:val="1"/>
+      <w:numFmt w:val="bullet"/>
+      <w:lvlText w:val=""/>
+      <w:lvlJc w:val="left"/>
+      <w:pPr>
+        <w:ind w:left="720" w:hanging="360"/>
+      </w:pPr>
+      <w:rPr>
+        <w:rFonts w:hint="default" w:ascii="Symbol" w:hAnsi="Symbol"/>
+      </w:rPr>
+    </w:lvl>
+    <w:lvl xmlns:w="http://schemas.openxmlformats.org/wordprocessingml/2006/main" w:ilvl="1">
+      <w:start w:val="1"/>
+      <w:numFmt w:val="bullet"/>
+      <w:lvlText w:val="o"/>
+      <w:lvlJc w:val="left"/>
+      <w:pPr>
+        <w:ind w:left="1440" w:hanging="360"/>
+      </w:pPr>
+      <w:rPr>
+        <w:rFonts w:hint="default" w:ascii="Courier New" w:hAnsi="Courier New"/>
+      </w:rPr>
+    </w:lvl>
+    <w:lvl xmlns:w="http://schemas.openxmlformats.org/wordprocessingml/2006/main" w:ilvl="2">
+      <w:start w:val="1"/>
+      <w:numFmt w:val="bullet"/>
+      <w:lvlText w:val=""/>
+      <w:lvlJc w:val="left"/>
+      <w:pPr>
+        <w:ind w:left="2160" w:hanging="360"/>
+      </w:pPr>
+      <w:rPr>
+        <w:rFonts w:hint="default" w:ascii="Wingdings" w:hAnsi="Wingdings"/>
+      </w:rPr>
+    </w:lvl>
+    <w:lvl xmlns:w="http://schemas.openxmlformats.org/wordprocessingml/2006/main" w:ilvl="3">
+      <w:start w:val="1"/>
+      <w:numFmt w:val="bullet"/>
+      <w:lvlText w:val=""/>
+      <w:lvlJc w:val="left"/>
+      <w:pPr>
+        <w:ind w:left="2880" w:hanging="360"/>
+      </w:pPr>
+      <w:rPr>
+        <w:rFonts w:hint="default" w:ascii="Symbol" w:hAnsi="Symbol"/>
+      </w:rPr>
+    </w:lvl>
+    <w:lvl xmlns:w="http://schemas.openxmlformats.org/wordprocessingml/2006/main" w:ilvl="4">
+      <w:start w:val="1"/>
+      <w:numFmt w:val="bullet"/>
+      <w:lvlText w:val="o"/>
+      <w:lvlJc w:val="left"/>
+      <w:pPr>
+        <w:ind w:left="3600" w:hanging="360"/>
+      </w:pPr>
+      <w:rPr>
+        <w:rFonts w:hint="default" w:ascii="Courier New" w:hAnsi="Courier New"/>
+      </w:rPr>
+    </w:lvl>
+    <w:lvl xmlns:w="http://schemas.openxmlformats.org/wordprocessingml/2006/main" w:ilvl="5">
+      <w:start w:val="1"/>
+      <w:numFmt w:val="bullet"/>
+      <w:lvlText w:val=""/>
+      <w:lvlJc w:val="left"/>
+      <w:pPr>
+        <w:ind w:left="4320" w:hanging="360"/>
+      </w:pPr>
+      <w:rPr>
+        <w:rFonts w:hint="default" w:ascii="Wingdings" w:hAnsi="Wingdings"/>
+      </w:rPr>
+    </w:lvl>
+    <w:lvl xmlns:w="http://schemas.openxmlformats.org/wordprocessingml/2006/main" w:ilvl="6">
+      <w:start w:val="1"/>
+      <w:numFmt w:val="bullet"/>
+      <w:lvlText w:val=""/>
+      <w:lvlJc w:val="left"/>
+      <w:pPr>
+        <w:ind w:left="5040" w:hanging="360"/>
+      </w:pPr>
+      <w:rPr>
+        <w:rFonts w:hint="default" w:ascii="Symbol" w:hAnsi="Symbol"/>
+      </w:rPr>
+    </w:lvl>
+    <w:lvl xmlns:w="http://schemas.openxmlformats.org/wordprocessingml/2006/main" w:ilvl="7">
+      <w:start w:val="1"/>
+      <w:numFmt w:val="bullet"/>
+      <w:lvlText w:val="o"/>
+      <w:lvlJc w:val="left"/>
+      <w:pPr>
+        <w:ind w:left="5760" w:hanging="360"/>
+      </w:pPr>
+      <w:rPr>
+        <w:rFonts w:hint="default" w:ascii="Courier New" w:hAnsi="Courier New"/>
+      </w:rPr>
+    </w:lvl>
+    <w:lvl xmlns:w="http://schemas.openxmlformats.org/wordprocessingml/2006/main" w:ilvl="8">
+      <w:start w:val="1"/>
+      <w:numFmt w:val="bullet"/>
+      <w:lvlText w:val=""/>
+      <w:lvlJc w:val="left"/>
+      <w:pPr>
+        <w:ind w:left="6480" w:hanging="360"/>
+      </w:pPr>
+      <w:rPr>
+        <w:rFonts w:hint="default" w:ascii="Wingdings" w:hAnsi="Wingdings"/>
+      </w:rPr>
+    </w:lvl>
+  </w:abstractNum>
+  <w:abstractNum xmlns:w="http://schemas.openxmlformats.org/wordprocessingml/2006/main" w:abstractNumId="19">
+    <w:multiLevelType xmlns:w="http://schemas.openxmlformats.org/wordprocessingml/2006/main" w:val="hybridMultilevel"/>
+    <w:lvl xmlns:w="http://schemas.openxmlformats.org/wordprocessingml/2006/main" w:ilvl="0">
+      <w:start w:val="1"/>
+      <w:numFmt w:val="bullet"/>
+      <w:lvlText w:val=""/>
+      <w:lvlJc w:val="left"/>
+      <w:pPr>
+        <w:ind w:left="720" w:hanging="360"/>
+      </w:pPr>
+      <w:rPr>
+        <w:rFonts w:hint="default" w:ascii="Symbol" w:hAnsi="Symbol"/>
+      </w:rPr>
+    </w:lvl>
+    <w:lvl xmlns:w="http://schemas.openxmlformats.org/wordprocessingml/2006/main" w:ilvl="1">
+      <w:start w:val="1"/>
+      <w:numFmt w:val="bullet"/>
+      <w:lvlText w:val="o"/>
+      <w:lvlJc w:val="left"/>
+      <w:pPr>
+        <w:ind w:left="1440" w:hanging="360"/>
+      </w:pPr>
+      <w:rPr>
+        <w:rFonts w:hint="default" w:ascii="Courier New" w:hAnsi="Courier New"/>
+      </w:rPr>
+    </w:lvl>
+    <w:lvl xmlns:w="http://schemas.openxmlformats.org/wordprocessingml/2006/main" w:ilvl="2">
+      <w:start w:val="1"/>
+      <w:numFmt w:val="bullet"/>
+      <w:lvlText w:val=""/>
+      <w:lvlJc w:val="left"/>
+      <w:pPr>
+        <w:ind w:left="2160" w:hanging="360"/>
+      </w:pPr>
+      <w:rPr>
+        <w:rFonts w:hint="default" w:ascii="Wingdings" w:hAnsi="Wingdings"/>
+      </w:rPr>
+    </w:lvl>
+    <w:lvl xmlns:w="http://schemas.openxmlformats.org/wordprocessingml/2006/main" w:ilvl="3">
+      <w:start w:val="1"/>
+      <w:numFmt w:val="bullet"/>
+      <w:lvlText w:val=""/>
+      <w:lvlJc w:val="left"/>
+      <w:pPr>
+        <w:ind w:left="2880" w:hanging="360"/>
+      </w:pPr>
+      <w:rPr>
+        <w:rFonts w:hint="default" w:ascii="Symbol" w:hAnsi="Symbol"/>
+      </w:rPr>
+    </w:lvl>
+    <w:lvl xmlns:w="http://schemas.openxmlformats.org/wordprocessingml/2006/main" w:ilvl="4">
+      <w:start w:val="1"/>
+      <w:numFmt w:val="bullet"/>
+      <w:lvlText w:val="o"/>
+      <w:lvlJc w:val="left"/>
+      <w:pPr>
+        <w:ind w:left="3600" w:hanging="360"/>
+      </w:pPr>
+      <w:rPr>
+        <w:rFonts w:hint="default" w:ascii="Courier New" w:hAnsi="Courier New"/>
+      </w:rPr>
+    </w:lvl>
+    <w:lvl xmlns:w="http://schemas.openxmlformats.org/wordprocessingml/2006/main" w:ilvl="5">
+      <w:start w:val="1"/>
+      <w:numFmt w:val="bullet"/>
+      <w:lvlText w:val=""/>
+      <w:lvlJc w:val="left"/>
+      <w:pPr>
+        <w:ind w:left="4320" w:hanging="360"/>
+      </w:pPr>
+      <w:rPr>
+        <w:rFonts w:hint="default" w:ascii="Wingdings" w:hAnsi="Wingdings"/>
+      </w:rPr>
+    </w:lvl>
+    <w:lvl xmlns:w="http://schemas.openxmlformats.org/wordprocessingml/2006/main" w:ilvl="6">
+      <w:start w:val="1"/>
+      <w:numFmt w:val="bullet"/>
+      <w:lvlText w:val=""/>
+      <w:lvlJc w:val="left"/>
+      <w:pPr>
+        <w:ind w:left="5040" w:hanging="360"/>
+      </w:pPr>
+      <w:rPr>
+        <w:rFonts w:hint="default" w:ascii="Symbol" w:hAnsi="Symbol"/>
+      </w:rPr>
+    </w:lvl>
+    <w:lvl xmlns:w="http://schemas.openxmlformats.org/wordprocessingml/2006/main" w:ilvl="7">
+      <w:start w:val="1"/>
+      <w:numFmt w:val="bullet"/>
+      <w:lvlText w:val="o"/>
+      <w:lvlJc w:val="left"/>
+      <w:pPr>
+        <w:ind w:left="5760" w:hanging="360"/>
+      </w:pPr>
+      <w:rPr>
+        <w:rFonts w:hint="default" w:ascii="Courier New" w:hAnsi="Courier New"/>
+      </w:rPr>
+    </w:lvl>
+    <w:lvl xmlns:w="http://schemas.openxmlformats.org/wordprocessingml/2006/main" w:ilvl="8">
+      <w:start w:val="1"/>
+      <w:numFmt w:val="bullet"/>
+      <w:lvlText w:val=""/>
+      <w:lvlJc w:val="left"/>
+      <w:pPr>
+        <w:ind w:left="6480" w:hanging="360"/>
+      </w:pPr>
+      <w:rPr>
+        <w:rFonts w:hint="default" w:ascii="Wingdings" w:hAnsi="Wingdings"/>
+      </w:rPr>
+    </w:lvl>
+  </w:abstractNum>
+  <w:abstractNum xmlns:w="http://schemas.openxmlformats.org/wordprocessingml/2006/main" w:abstractNumId="18">
+    <w:multiLevelType xmlns:w="http://schemas.openxmlformats.org/wordprocessingml/2006/main" w:val="hybridMultilevel"/>
+    <w:lvl xmlns:w="http://schemas.openxmlformats.org/wordprocessingml/2006/main" w:ilvl="0">
+      <w:start w:val="1"/>
+      <w:numFmt w:val="bullet"/>
+      <w:lvlText w:val=""/>
+      <w:lvlJc w:val="left"/>
+      <w:pPr>
+        <w:ind w:left="720" w:hanging="360"/>
+      </w:pPr>
+      <w:rPr>
+        <w:rFonts w:hint="default" w:ascii="Symbol" w:hAnsi="Symbol"/>
+      </w:rPr>
+    </w:lvl>
+    <w:lvl xmlns:w="http://schemas.openxmlformats.org/wordprocessingml/2006/main" w:ilvl="1">
+      <w:start w:val="1"/>
+      <w:numFmt w:val="bullet"/>
+      <w:lvlText w:val="o"/>
+      <w:lvlJc w:val="left"/>
+      <w:pPr>
+        <w:ind w:left="1440" w:hanging="360"/>
+      </w:pPr>
+      <w:rPr>
+        <w:rFonts w:hint="default" w:ascii="Courier New" w:hAnsi="Courier New"/>
+      </w:rPr>
+    </w:lvl>
+    <w:lvl xmlns:w="http://schemas.openxmlformats.org/wordprocessingml/2006/main" w:ilvl="2">
+      <w:start w:val="1"/>
+      <w:numFmt w:val="bullet"/>
+      <w:lvlText w:val=""/>
+      <w:lvlJc w:val="left"/>
+      <w:pPr>
+        <w:ind w:left="2160" w:hanging="360"/>
+      </w:pPr>
+      <w:rPr>
+        <w:rFonts w:hint="default" w:ascii="Wingdings" w:hAnsi="Wingdings"/>
+      </w:rPr>
+    </w:lvl>
+    <w:lvl xmlns:w="http://schemas.openxmlformats.org/wordprocessingml/2006/main" w:ilvl="3">
+      <w:start w:val="1"/>
+      <w:numFmt w:val="bullet"/>
+      <w:lvlText w:val=""/>
+      <w:lvlJc w:val="left"/>
+      <w:pPr>
+        <w:ind w:left="2880" w:hanging="360"/>
+      </w:pPr>
+      <w:rPr>
+        <w:rFonts w:hint="default" w:ascii="Symbol" w:hAnsi="Symbol"/>
+      </w:rPr>
+    </w:lvl>
+    <w:lvl xmlns:w="http://schemas.openxmlformats.org/wordprocessingml/2006/main" w:ilvl="4">
+      <w:start w:val="1"/>
+      <w:numFmt w:val="bullet"/>
+      <w:lvlText w:val="o"/>
+      <w:lvlJc w:val="left"/>
+      <w:pPr>
+        <w:ind w:left="3600" w:hanging="360"/>
+      </w:pPr>
+      <w:rPr>
+        <w:rFonts w:hint="default" w:ascii="Courier New" w:hAnsi="Courier New"/>
+      </w:rPr>
+    </w:lvl>
+    <w:lvl xmlns:w="http://schemas.openxmlformats.org/wordprocessingml/2006/main" w:ilvl="5">
+      <w:start w:val="1"/>
+      <w:numFmt w:val="bullet"/>
+      <w:lvlText w:val=""/>
+      <w:lvlJc w:val="left"/>
+      <w:pPr>
+        <w:ind w:left="4320" w:hanging="360"/>
+      </w:pPr>
+      <w:rPr>
+        <w:rFonts w:hint="default" w:ascii="Wingdings" w:hAnsi="Wingdings"/>
+      </w:rPr>
+    </w:lvl>
+    <w:lvl xmlns:w="http://schemas.openxmlformats.org/wordprocessingml/2006/main" w:ilvl="6">
+      <w:start w:val="1"/>
+      <w:numFmt w:val="bullet"/>
+      <w:lvlText w:val=""/>
+      <w:lvlJc w:val="left"/>
+      <w:pPr>
+        <w:ind w:left="5040" w:hanging="360"/>
+      </w:pPr>
+      <w:rPr>
+        <w:rFonts w:hint="default" w:ascii="Symbol" w:hAnsi="Symbol"/>
+      </w:rPr>
+    </w:lvl>
+    <w:lvl xmlns:w="http://schemas.openxmlformats.org/wordprocessingml/2006/main" w:ilvl="7">
+      <w:start w:val="1"/>
+      <w:numFmt w:val="bullet"/>
+      <w:lvlText w:val="o"/>
+      <w:lvlJc w:val="left"/>
+      <w:pPr>
+        <w:ind w:left="5760" w:hanging="360"/>
+      </w:pPr>
+      <w:rPr>
+        <w:rFonts w:hint="default" w:ascii="Courier New" w:hAnsi="Courier New"/>
+      </w:rPr>
+    </w:lvl>
+    <w:lvl xmlns:w="http://schemas.openxmlformats.org/wordprocessingml/2006/main" w:ilvl="8">
+      <w:start w:val="1"/>
+      <w:numFmt w:val="bullet"/>
+      <w:lvlText w:val=""/>
+      <w:lvlJc w:val="left"/>
+      <w:pPr>
+        <w:ind w:left="6480" w:hanging="360"/>
+      </w:pPr>
+      <w:rPr>
+        <w:rFonts w:hint="default" w:ascii="Wingdings" w:hAnsi="Wingdings"/>
+      </w:rPr>
+    </w:lvl>
+  </w:abstractNum>
+  <w:abstractNum xmlns:w="http://schemas.openxmlformats.org/wordprocessingml/2006/main" w:abstractNumId="17">
+    <w:multiLevelType xmlns:w="http://schemas.openxmlformats.org/wordprocessingml/2006/main" w:val="hybridMultilevel"/>
+    <w:lvl xmlns:w="http://schemas.openxmlformats.org/wordprocessingml/2006/main" w:ilvl="0">
+      <w:start w:val="1"/>
+      <w:numFmt w:val="bullet"/>
+      <w:lvlText w:val=""/>
+      <w:lvlJc w:val="left"/>
+      <w:pPr>
+        <w:ind w:left="720" w:hanging="360"/>
+      </w:pPr>
+      <w:rPr>
+        <w:rFonts w:hint="default" w:ascii="Symbol" w:hAnsi="Symbol"/>
+      </w:rPr>
+    </w:lvl>
+    <w:lvl xmlns:w="http://schemas.openxmlformats.org/wordprocessingml/2006/main" w:ilvl="1">
+      <w:start w:val="1"/>
+      <w:numFmt w:val="bullet"/>
+      <w:lvlText w:val="o"/>
+      <w:lvlJc w:val="left"/>
+      <w:pPr>
+        <w:ind w:left="1440" w:hanging="360"/>
+      </w:pPr>
+      <w:rPr>
+        <w:rFonts w:hint="default" w:ascii="Courier New" w:hAnsi="Courier New"/>
+      </w:rPr>
+    </w:lvl>
+    <w:lvl xmlns:w="http://schemas.openxmlformats.org/wordprocessingml/2006/main" w:ilvl="2">
+      <w:start w:val="1"/>
+      <w:numFmt w:val="bullet"/>
+      <w:lvlText w:val=""/>
+      <w:lvlJc w:val="left"/>
+      <w:pPr>
+        <w:ind w:left="2160" w:hanging="360"/>
+      </w:pPr>
+      <w:rPr>
+        <w:rFonts w:hint="default" w:ascii="Wingdings" w:hAnsi="Wingdings"/>
+      </w:rPr>
+    </w:lvl>
+    <w:lvl xmlns:w="http://schemas.openxmlformats.org/wordprocessingml/2006/main" w:ilvl="3">
+      <w:start w:val="1"/>
+      <w:numFmt w:val="bullet"/>
+      <w:lvlText w:val=""/>
+      <w:lvlJc w:val="left"/>
+      <w:pPr>
+        <w:ind w:left="2880" w:hanging="360"/>
+      </w:pPr>
+      <w:rPr>
+        <w:rFonts w:hint="default" w:ascii="Symbol" w:hAnsi="Symbol"/>
+      </w:rPr>
+    </w:lvl>
+    <w:lvl xmlns:w="http://schemas.openxmlformats.org/wordprocessingml/2006/main" w:ilvl="4">
+      <w:start w:val="1"/>
+      <w:numFmt w:val="bullet"/>
+      <w:lvlText w:val="o"/>
+      <w:lvlJc w:val="left"/>
+      <w:pPr>
+        <w:ind w:left="3600" w:hanging="360"/>
+      </w:pPr>
+      <w:rPr>
+        <w:rFonts w:hint="default" w:ascii="Courier New" w:hAnsi="Courier New"/>
+      </w:rPr>
+    </w:lvl>
+    <w:lvl xmlns:w="http://schemas.openxmlformats.org/wordprocessingml/2006/main" w:ilvl="5">
+      <w:start w:val="1"/>
+      <w:numFmt w:val="bullet"/>
+      <w:lvlText w:val=""/>
+      <w:lvlJc w:val="left"/>
+      <w:pPr>
+        <w:ind w:left="4320" w:hanging="360"/>
+      </w:pPr>
+      <w:rPr>
+        <w:rFonts w:hint="default" w:ascii="Wingdings" w:hAnsi="Wingdings"/>
+      </w:rPr>
+    </w:lvl>
+    <w:lvl xmlns:w="http://schemas.openxmlformats.org/wordprocessingml/2006/main" w:ilvl="6">
+      <w:start w:val="1"/>
+      <w:numFmt w:val="bullet"/>
+      <w:lvlText w:val=""/>
+      <w:lvlJc w:val="left"/>
+      <w:pPr>
+        <w:ind w:left="5040" w:hanging="360"/>
+      </w:pPr>
+      <w:rPr>
+        <w:rFonts w:hint="default" w:ascii="Symbol" w:hAnsi="Symbol"/>
+      </w:rPr>
+    </w:lvl>
+    <w:lvl xmlns:w="http://schemas.openxmlformats.org/wordprocessingml/2006/main" w:ilvl="7">
+      <w:start w:val="1"/>
+      <w:numFmt w:val="bullet"/>
+      <w:lvlText w:val="o"/>
+      <w:lvlJc w:val="left"/>
+      <w:pPr>
+        <w:ind w:left="5760" w:hanging="360"/>
+      </w:pPr>
+      <w:rPr>
+        <w:rFonts w:hint="default" w:ascii="Courier New" w:hAnsi="Courier New"/>
+      </w:rPr>
+    </w:lvl>
+    <w:lvl xmlns:w="http://schemas.openxmlformats.org/wordprocessingml/2006/main" w:ilvl="8">
+      <w:start w:val="1"/>
+      <w:numFmt w:val="bullet"/>
+      <w:lvlText w:val=""/>
+      <w:lvlJc w:val="left"/>
+      <w:pPr>
+        <w:ind w:left="6480" w:hanging="360"/>
+      </w:pPr>
+      <w:rPr>
+        <w:rFonts w:hint="default" w:ascii="Wingdings" w:hAnsi="Wingdings"/>
+      </w:rPr>
+    </w:lvl>
+  </w:abstractNum>
+  <w:abstractNum xmlns:w="http://schemas.openxmlformats.org/wordprocessingml/2006/main" w:abstractNumId="16">
+    <w:multiLevelType xmlns:w="http://schemas.openxmlformats.org/wordprocessingml/2006/main" w:val="hybridMultilevel"/>
+    <w:lvl xmlns:w="http://schemas.openxmlformats.org/wordprocessingml/2006/main" w:ilvl="0">
+      <w:start w:val="1"/>
+      <w:numFmt w:val="bullet"/>
+      <w:lvlText w:val=""/>
+      <w:lvlJc w:val="left"/>
+      <w:pPr>
+        <w:ind w:left="720" w:hanging="360"/>
+      </w:pPr>
+      <w:rPr>
+        <w:rFonts w:hint="default" w:ascii="Symbol" w:hAnsi="Symbol"/>
+      </w:rPr>
+    </w:lvl>
+    <w:lvl xmlns:w="http://schemas.openxmlformats.org/wordprocessingml/2006/main" w:ilvl="1">
+      <w:start w:val="1"/>
+      <w:numFmt w:val="bullet"/>
+      <w:lvlText w:val="o"/>
+      <w:lvlJc w:val="left"/>
+      <w:pPr>
+        <w:ind w:left="1440" w:hanging="360"/>
+      </w:pPr>
+      <w:rPr>
+        <w:rFonts w:hint="default" w:ascii="Courier New" w:hAnsi="Courier New"/>
+      </w:rPr>
+    </w:lvl>
+    <w:lvl xmlns:w="http://schemas.openxmlformats.org/wordprocessingml/2006/main" w:ilvl="2">
+      <w:start w:val="1"/>
+      <w:numFmt w:val="bullet"/>
+      <w:lvlText w:val=""/>
+      <w:lvlJc w:val="left"/>
+      <w:pPr>
+        <w:ind w:left="2160" w:hanging="360"/>
+      </w:pPr>
+      <w:rPr>
+        <w:rFonts w:hint="default" w:ascii="Wingdings" w:hAnsi="Wingdings"/>
+      </w:rPr>
+    </w:lvl>
+    <w:lvl xmlns:w="http://schemas.openxmlformats.org/wordprocessingml/2006/main" w:ilvl="3">
+      <w:start w:val="1"/>
+      <w:numFmt w:val="bullet"/>
+      <w:lvlText w:val=""/>
+      <w:lvlJc w:val="left"/>
+      <w:pPr>
+        <w:ind w:left="2880" w:hanging="360"/>
+      </w:pPr>
+      <w:rPr>
+        <w:rFonts w:hint="default" w:ascii="Symbol" w:hAnsi="Symbol"/>
+      </w:rPr>
+    </w:lvl>
+    <w:lvl xmlns:w="http://schemas.openxmlformats.org/wordprocessingml/2006/main" w:ilvl="4">
+      <w:start w:val="1"/>
+      <w:numFmt w:val="bullet"/>
+      <w:lvlText w:val="o"/>
+      <w:lvlJc w:val="left"/>
+      <w:pPr>
+        <w:ind w:left="3600" w:hanging="360"/>
+      </w:pPr>
+      <w:rPr>
+        <w:rFonts w:hint="default" w:ascii="Courier New" w:hAnsi="Courier New"/>
+      </w:rPr>
+    </w:lvl>
+    <w:lvl xmlns:w="http://schemas.openxmlformats.org/wordprocessingml/2006/main" w:ilvl="5">
+      <w:start w:val="1"/>
+      <w:numFmt w:val="bullet"/>
+      <w:lvlText w:val=""/>
+      <w:lvlJc w:val="left"/>
+      <w:pPr>
+        <w:ind w:left="4320" w:hanging="360"/>
+      </w:pPr>
+      <w:rPr>
+        <w:rFonts w:hint="default" w:ascii="Wingdings" w:hAnsi="Wingdings"/>
+      </w:rPr>
+    </w:lvl>
+    <w:lvl xmlns:w="http://schemas.openxmlformats.org/wordprocessingml/2006/main" w:ilvl="6">
+      <w:start w:val="1"/>
+      <w:numFmt w:val="bullet"/>
+      <w:lvlText w:val=""/>
+      <w:lvlJc w:val="left"/>
+      <w:pPr>
+        <w:ind w:left="5040" w:hanging="360"/>
+      </w:pPr>
+      <w:rPr>
+        <w:rFonts w:hint="default" w:ascii="Symbol" w:hAnsi="Symbol"/>
+      </w:rPr>
+    </w:lvl>
+    <w:lvl xmlns:w="http://schemas.openxmlformats.org/wordprocessingml/2006/main" w:ilvl="7">
+      <w:start w:val="1"/>
+      <w:numFmt w:val="bullet"/>
+      <w:lvlText w:val="o"/>
+      <w:lvlJc w:val="left"/>
+      <w:pPr>
+        <w:ind w:left="5760" w:hanging="360"/>
+      </w:pPr>
+      <w:rPr>
+        <w:rFonts w:hint="default" w:ascii="Courier New" w:hAnsi="Courier New"/>
+      </w:rPr>
+    </w:lvl>
+    <w:lvl xmlns:w="http://schemas.openxmlformats.org/wordprocessingml/2006/main" w:ilvl="8">
+      <w:start w:val="1"/>
+      <w:numFmt w:val="bullet"/>
+      <w:lvlText w:val=""/>
+      <w:lvlJc w:val="left"/>
+      <w:pPr>
+        <w:ind w:left="6480" w:hanging="360"/>
+      </w:pPr>
+      <w:rPr>
+        <w:rFonts w:hint="default" w:ascii="Wingdings" w:hAnsi="Wingdings"/>
+      </w:rPr>
+    </w:lvl>
+  </w:abstractNum>
+  <w:abstractNum xmlns:w="http://schemas.openxmlformats.org/wordprocessingml/2006/main" w:abstractNumId="15">
+    <w:multiLevelType xmlns:w="http://schemas.openxmlformats.org/wordprocessingml/2006/main" w:val="hybridMultilevel"/>
+    <w:lvl xmlns:w="http://schemas.openxmlformats.org/wordprocessingml/2006/main" w:ilvl="0">
+      <w:start w:val="1"/>
+      <w:numFmt w:val="bullet"/>
+      <w:lvlText w:val=""/>
+      <w:lvlJc w:val="left"/>
+      <w:pPr>
+        <w:ind w:left="720" w:hanging="360"/>
+      </w:pPr>
+      <w:rPr>
+        <w:rFonts w:hint="default" w:ascii="Symbol" w:hAnsi="Symbol"/>
+      </w:rPr>
+    </w:lvl>
+    <w:lvl xmlns:w="http://schemas.openxmlformats.org/wordprocessingml/2006/main" w:ilvl="1">
+      <w:start w:val="1"/>
+      <w:numFmt w:val="bullet"/>
+      <w:lvlText w:val="o"/>
+      <w:lvlJc w:val="left"/>
+      <w:pPr>
+        <w:ind w:left="1440" w:hanging="360"/>
+      </w:pPr>
+      <w:rPr>
+        <w:rFonts w:hint="default" w:ascii="Courier New" w:hAnsi="Courier New"/>
+      </w:rPr>
+    </w:lvl>
+    <w:lvl xmlns:w="http://schemas.openxmlformats.org/wordprocessingml/2006/main" w:ilvl="2">
+      <w:start w:val="1"/>
+      <w:numFmt w:val="bullet"/>
+      <w:lvlText w:val=""/>
+      <w:lvlJc w:val="left"/>
+      <w:pPr>
+        <w:ind w:left="2160" w:hanging="360"/>
+      </w:pPr>
+      <w:rPr>
+        <w:rFonts w:hint="default" w:ascii="Wingdings" w:hAnsi="Wingdings"/>
+      </w:rPr>
+    </w:lvl>
+    <w:lvl xmlns:w="http://schemas.openxmlformats.org/wordprocessingml/2006/main" w:ilvl="3">
+      <w:start w:val="1"/>
+      <w:numFmt w:val="bullet"/>
+      <w:lvlText w:val=""/>
+      <w:lvlJc w:val="left"/>
+      <w:pPr>
+        <w:ind w:left="2880" w:hanging="360"/>
+      </w:pPr>
+      <w:rPr>
+        <w:rFonts w:hint="default" w:ascii="Symbol" w:hAnsi="Symbol"/>
+      </w:rPr>
+    </w:lvl>
+    <w:lvl xmlns:w="http://schemas.openxmlformats.org/wordprocessingml/2006/main" w:ilvl="4">
+      <w:start w:val="1"/>
+      <w:numFmt w:val="bullet"/>
+      <w:lvlText w:val="o"/>
+      <w:lvlJc w:val="left"/>
+      <w:pPr>
+        <w:ind w:left="3600" w:hanging="360"/>
+      </w:pPr>
+      <w:rPr>
+        <w:rFonts w:hint="default" w:ascii="Courier New" w:hAnsi="Courier New"/>
+      </w:rPr>
+    </w:lvl>
+    <w:lvl xmlns:w="http://schemas.openxmlformats.org/wordprocessingml/2006/main" w:ilvl="5">
+      <w:start w:val="1"/>
+      <w:numFmt w:val="bullet"/>
+      <w:lvlText w:val=""/>
+      <w:lvlJc w:val="left"/>
+      <w:pPr>
+        <w:ind w:left="4320" w:hanging="360"/>
+      </w:pPr>
+      <w:rPr>
+        <w:rFonts w:hint="default" w:ascii="Wingdings" w:hAnsi="Wingdings"/>
+      </w:rPr>
+    </w:lvl>
+    <w:lvl xmlns:w="http://schemas.openxmlformats.org/wordprocessingml/2006/main" w:ilvl="6">
+      <w:start w:val="1"/>
+      <w:numFmt w:val="bullet"/>
+      <w:lvlText w:val=""/>
+      <w:lvlJc w:val="left"/>
+      <w:pPr>
+        <w:ind w:left="5040" w:hanging="360"/>
+      </w:pPr>
+      <w:rPr>
+        <w:rFonts w:hint="default" w:ascii="Symbol" w:hAnsi="Symbol"/>
+      </w:rPr>
+    </w:lvl>
+    <w:lvl xmlns:w="http://schemas.openxmlformats.org/wordprocessingml/2006/main" w:ilvl="7">
+      <w:start w:val="1"/>
+      <w:numFmt w:val="bullet"/>
+      <w:lvlText w:val="o"/>
+      <w:lvlJc w:val="left"/>
+      <w:pPr>
+        <w:ind w:left="5760" w:hanging="360"/>
+      </w:pPr>
+      <w:rPr>
+        <w:rFonts w:hint="default" w:ascii="Courier New" w:hAnsi="Courier New"/>
+      </w:rPr>
+    </w:lvl>
+    <w:lvl xmlns:w="http://schemas.openxmlformats.org/wordprocessingml/2006/main" w:ilvl="8">
+      <w:start w:val="1"/>
+      <w:numFmt w:val="bullet"/>
+      <w:lvlText w:val=""/>
+      <w:lvlJc w:val="left"/>
+      <w:pPr>
+        <w:ind w:left="6480" w:hanging="360"/>
+      </w:pPr>
+      <w:rPr>
+        <w:rFonts w:hint="default" w:ascii="Wingdings" w:hAnsi="Wingdings"/>
+      </w:rPr>
+    </w:lvl>
+  </w:abstractNum>
   <w:abstractNum xmlns:w="http://schemas.openxmlformats.org/wordprocessingml/2006/main" w:abstractNumId="14">
     <w:multiLevelType xmlns:w="http://schemas.openxmlformats.org/wordprocessingml/2006/main" w:val="hybridMultilevel"/>
     <w:lvl xmlns:w="http://schemas.openxmlformats.org/wordprocessingml/2006/main" w:ilvl="0">
@@ -3901,6 +5100,33 @@
       </w:rPr>
     </w:lvl>
   </w:abstractNum>
+  <w:num w:numId="24">
+    <w:abstractNumId w:val="23"/>
+  </w:num>
+  <w:num w:numId="23">
+    <w:abstractNumId w:val="22"/>
+  </w:num>
+  <w:num w:numId="22">
+    <w:abstractNumId w:val="21"/>
+  </w:num>
+  <w:num w:numId="21">
+    <w:abstractNumId w:val="20"/>
+  </w:num>
+  <w:num w:numId="20">
+    <w:abstractNumId w:val="19"/>
+  </w:num>
+  <w:num w:numId="19">
+    <w:abstractNumId w:val="18"/>
+  </w:num>
+  <w:num w:numId="18">
+    <w:abstractNumId w:val="17"/>
+  </w:num>
+  <w:num w:numId="17">
+    <w:abstractNumId w:val="16"/>
+  </w:num>
+  <w:num w:numId="16">
+    <w:abstractNumId w:val="15"/>
+  </w:num>
   <w:num w:numId="15">
     <w:abstractNumId w:val="14"/>
   </w:num>

</xml_diff>

<commit_message>
adds up-to-date resume files
</commit_message>
<xml_diff>
--- a/src/resume/resume.docx
+++ b/src/resume/resume.docx
@@ -218,6 +218,7 @@
           </w:tcPr>
           <w:p wp14:textId="5418EB54">
             <w:pPr>
+              <w:ind w:left="72" w:right="72"/>
               <w:rPr>
                 <w:rFonts w:ascii="Calibri" w:hAnsi="Calibri" w:cs="Calibri"/>
                 <w:b w:val="1"/>
@@ -254,7 +255,7 @@
               <w:pStyle w:val="Normal"/>
               <w:bidi w:val="0"/>
               <w:spacing w:before="0" w:beforeAutospacing="off" w:after="0" w:afterAutospacing="off" w:line="259" w:lineRule="auto"/>
-              <w:ind w:left="0" w:right="0"/>
+              <w:ind w:left="72" w:right="72"/>
               <w:jc w:val="center"/>
               <w:rPr>
                 <w:rFonts w:ascii="Calibri" w:hAnsi="Calibri" w:cs="Calibri"/>
@@ -291,7 +292,7 @@
               <w:pStyle w:val="Heading2"/>
               <w:bidi w:val="0"/>
               <w:spacing w:before="0" w:beforeAutospacing="off" w:after="0" w:afterAutospacing="off" w:line="259" w:lineRule="auto"/>
-              <w:ind w:left="0" w:right="0"/>
+              <w:ind w:left="29" w:right="29"/>
               <w:jc w:val="right"/>
               <w:rPr>
                 <w:rFonts w:ascii="Calibri" w:hAnsi="Calibri" w:cs="Calibri"/>
@@ -673,7 +674,7 @@
               </w:rPr>
               <w:t xml:space="preserve">Relevant Links: </w:t>
             </w:r>
-            <w:hyperlink r:id="R64339adb949946f0">
+            <w:hyperlink r:id="Rceaaae739eba449b">
               <w:r>
                 <w:rPr>
                   <w:rStyle w:val="Hyperlink"/>
@@ -724,7 +725,7 @@
               </w:rPr>
               <w:t xml:space="preserve"> </w:t>
             </w:r>
-            <w:hyperlink r:id="R65f1ff3f80a743fe">
+            <w:hyperlink r:id="Rc480bfc389874a78">
               <w:r>
                 <w:rPr>
                   <w:rStyle w:val="Hyperlink"/>
@@ -966,7 +967,7 @@
               </w:tc>
             </w:tr>
           </w:tbl>
-          <w:p wp14:textId="586F2F61">
+          <w:p wp14:textId="2CFB2BEE">
             <w:pPr>
               <w:pStyle w:val="ListParagraph"/>
               <w:numPr>
@@ -1007,7 +1008,7 @@
                 <w:szCs w:val="22"/>
                 <w:lang w:val="en-US"/>
               </w:rPr>
-              <w:t>Develop applications using Python to interface with existing services from AWS, FireEye, Palo Alto Networks, and Facebook OSQuery.</w:t>
+              <w:t>Develop applications using Python to interface with existing services from AWS, FireEye, Palo Alto Networks, and Facebook Osquery.</w:t>
             </w:r>
           </w:p>
           <w:p wp14:textId="052DE1BD">
@@ -1927,7 +1928,7 @@
               <w:t>Created a responsive image gallery site template using the Eleventy static site generator. Images are dynamically generated with Node.js at build time.</w:t>
             </w:r>
           </w:p>
-          <w:p wp14:textId="0E1E540C">
+          <w:p wp14:textId="0D00D97C">
             <w:pPr>
               <w:pStyle w:val="ListParagraph"/>
               <w:numPr>
@@ -1985,7 +1986,7 @@
                 <w:szCs w:val="22"/>
                 <w:lang w:val="en-US"/>
               </w:rPr>
-              <w:t>Developed a Eleventy plugin with JavaScript that generates document metadata for the &lt;head&gt; of a webpage containing: Open Graph, Twitter card, generic meta tags and a canonical link.</w:t>
+              <w:t>Developed an Eleventy plugin with 140+ users using JavaScript that generates document metadata for the &lt;head&gt; of a webpage containing: Open Graph, Twitter card, generic meta tags and a canonical link.</w:t>
             </w:r>
           </w:p>
           <w:p wp14:textId="7A87F5EF">

</xml_diff>

<commit_message>
Add up-to-date resume files
</commit_message>
<xml_diff>
--- a/src/resume/resume.docx
+++ b/src/resume/resume.docx
@@ -512,7 +512,7 @@
             <w:shd w:val="clear" w:color="auto" w:fill="auto"/>
             <w:tcMar/>
           </w:tcPr>
-          <w:p wp14:textId="7AFBE659">
+          <w:p wp14:textId="2A1475FA">
             <w:pPr>
               <w:pStyle w:val="ListParagraph"/>
               <w:numPr>
@@ -554,7 +554,7 @@
                 <w:szCs w:val="22"/>
                 <w:lang w:val="en-US"/>
               </w:rPr>
-              <w:t>Java, C++, JavaScript, HTML, CSS, Node.</w:t>
+              <w:t>JavaScript, Python, Java, HTML, CSS, Node.</w:t>
             </w:r>
             <w:bookmarkStart w:name="_Int_bxtVnEPZ" w:id="1277580224"/>
             <w:r>
@@ -590,7 +590,7 @@
                 <w:szCs w:val="22"/>
                 <w:lang w:val="en-US"/>
               </w:rPr>
-              <w:t>, TypeScript, React, Python, SQL, Jest, Pytest</w:t>
+              <w:t>, TypeScript, React, SQL</w:t>
             </w:r>
           </w:p>
           <w:p wp14:textId="64C2212E">
@@ -1011,7 +1011,7 @@
               <w:t>Develop applications using Python to interface with existing services from AWS, FireEye, Palo Alto Networks, and more.</w:t>
             </w:r>
           </w:p>
-          <w:p wp14:textId="3012165A">
+          <w:p wp14:textId="6529486C">
             <w:pPr>
               <w:pStyle w:val="ListParagraph"/>
               <w:numPr>
@@ -1802,10 +1802,10 @@
                 <w:szCs w:val="22"/>
                 <w:lang w:val="en-US"/>
               </w:rPr>
-              <w:t>Developed an Eleventy plugin with JavaScript that has 160+ users. The utility generates document metadata for the &lt;head&gt; of a webpage containing: Open Graph, Twitter card, generic meta tags and a canonical link.</w:t>
+              <w:t>Developed an Eleventy plugin with JavaScript that has 170+ users. Generate document metadata for the &lt;head&gt; of a webpage containing: Open Graph, Twitter card, generic meta tags and a canonical link.</w:t>
             </w:r>
           </w:p>
-          <w:p wp14:textId="1738F565">
+          <w:p wp14:textId="54EC1BC2">
             <w:pPr>
               <w:pStyle w:val="ListParagraph"/>
               <w:numPr>
@@ -1831,6 +1831,7 @@
                 <w:lang w:val="en-US"/>
               </w:rPr>
             </w:pPr>
+            <w:proofErr w:type="spellStart"/>
             <w:r>
               <w:rPr>
                 <w:rFonts w:ascii="Calibri" w:hAnsi="Calibri" w:eastAsia="Calibri" w:cs="Calibri"/>
@@ -1846,7 +1847,25 @@
                 <w:szCs w:val="22"/>
                 <w:lang w:val="en-US"/>
               </w:rPr>
-              <w:t>Markdown Parser:</w:t>
+              <w:t>JavaChess</w:t>
+            </w:r>
+            <w:proofErr w:type="spellEnd"/>
+            <w:r>
+              <w:rPr>
+                <w:rFonts w:ascii="Calibri" w:hAnsi="Calibri" w:eastAsia="Calibri" w:cs="Calibri"/>
+                <w:b w:val="1"/>
+                <w:bCs w:val="1"/>
+                <w:i w:val="0"/>
+                <w:iCs w:val="0"/>
+                <w:caps w:val="0"/>
+                <w:smallCaps w:val="0"/>
+                <w:noProof w:val="0"/>
+                <w:color w:val="000000" w:themeColor="text1" w:themeTint="FF" w:themeShade="FF"/>
+                <w:sz w:val="22"/>
+                <w:szCs w:val="22"/>
+                <w:lang w:val="en-US"/>
+              </w:rPr>
+              <w:t>:</w:t>
             </w:r>
             <w:r>
               <w:rPr>
@@ -1863,69 +1882,7 @@
                 <w:szCs w:val="22"/>
                 <w:lang w:val="en-US"/>
               </w:rPr>
-              <w:t xml:space="preserve"> Built a Markdown parser with C++ for converting Markdown files to HTML.</w:t>
-            </w:r>
-          </w:p>
-          <w:p wp14:textId="4BF0DE5E">
-            <w:pPr>
-              <w:pStyle w:val="ListParagraph"/>
-              <w:numPr>
-                <w:ilvl w:val="0"/>
-                <w:numId w:val="11"/>
-              </w:numPr>
-              <w:tabs>
-                <w:tab w:val="clear" w:leader="none" w:pos="916"/>
-              </w:tabs>
-              <w:spacing w:after="0"/>
-              <w:ind w:left="252" w:hanging="180"/>
-              <w:rPr>
-                <w:rFonts w:ascii="Calibri" w:hAnsi="Calibri" w:eastAsia="Calibri" w:cs="Calibri"/>
-                <w:b w:val="1"/>
-                <w:bCs w:val="1"/>
-                <w:i w:val="0"/>
-                <w:iCs w:val="0"/>
-                <w:caps w:val="0"/>
-                <w:smallCaps w:val="0"/>
-                <w:noProof w:val="0"/>
-                <w:color w:val="000000" w:themeColor="text1" w:themeTint="FF" w:themeShade="FF"/>
-                <w:sz w:val="24"/>
-                <w:szCs w:val="24"/>
-                <w:lang w:val="en-US"/>
-              </w:rPr>
-            </w:pPr>
-            <w:r>
-              <w:rPr>
-                <w:rFonts w:ascii="Calibri" w:hAnsi="Calibri" w:eastAsia="Calibri" w:cs="Calibri"/>
-                <w:b w:val="1"/>
-                <w:bCs w:val="1"/>
-                <w:i w:val="0"/>
-                <w:iCs w:val="0"/>
-                <w:caps w:val="0"/>
-                <w:smallCaps w:val="0"/>
-                <w:noProof w:val="0"/>
-                <w:color w:val="000000" w:themeColor="text1" w:themeTint="FF" w:themeShade="FF"/>
-                <w:sz w:val="22"/>
-                <w:szCs w:val="22"/>
-                <w:lang w:val="en-US"/>
-              </w:rPr>
-              <w:t xml:space="preserve">Open Library Client: </w:t>
-            </w:r>
-            <w:r>
-              <w:rPr>
-                <w:rFonts w:ascii="Calibri" w:hAnsi="Calibri" w:eastAsia="Calibri" w:cs="Calibri"/>
-                <w:b w:val="0"/>
-                <w:bCs w:val="0"/>
-                <w:i w:val="0"/>
-                <w:iCs w:val="0"/>
-                <w:caps w:val="0"/>
-                <w:smallCaps w:val="0"/>
-                <w:noProof w:val="0"/>
-                <w:color w:val="000000" w:themeColor="text1" w:themeTint="FF" w:themeShade="FF"/>
-                <w:sz w:val="22"/>
-                <w:szCs w:val="22"/>
-                <w:lang w:val="en-US"/>
-              </w:rPr>
-              <w:t>Developed a Node.js Open Library client written in TypeScript for interacting with the Open Library APIs.</w:t>
+              <w:t xml:space="preserve"> Built a console I/O Chess program with Java.</w:t>
             </w:r>
           </w:p>
           <w:p wp14:textId="7B71ED22">
@@ -1990,7 +1947,7 @@
               <w:t>Created a responsive image gallery site template using the Eleventy static site generator. Images are dynamically generated with Node.js at build time.</w:t>
             </w:r>
           </w:p>
-          <w:p wp14:textId="117BBC1A">
+          <w:p wp14:textId="6175069D">
             <w:pPr>
               <w:pStyle w:val="ListParagraph"/>
               <w:numPr>
@@ -2049,7 +2006,7 @@
                 <w:szCs w:val="22"/>
                 <w:lang w:val="en-US"/>
               </w:rPr>
-              <w:t xml:space="preserve"> Developed a single-player platformer game with the HTML5 game framework Phaser. The objective is to collect all the stars on each level without taking damage.</w:t>
+              <w:t xml:space="preserve"> Developed a single-player platformer game with JavaScript using Phaser. The objective is to collect all the stars on each level without taking damage.</w:t>
             </w:r>
           </w:p>
           <w:p wp14:textId="59260296">

</xml_diff>